<commit_message>
+ Revise page number start on Bab 1
</commit_message>
<xml_diff>
--- a/Proposal/SI-2020-180030070 - Sebelum Ujian Proposal.docx
+++ b/Proposal/SI-2020-180030070 - Sebelum Ujian Proposal.docx
@@ -985,6 +985,7 @@
               <w:rPr>
                 <w:rFonts w:cs="Arial"/>
                 <w:noProof/>
+                <w:lang w:val="en-US"/>
               </w:rPr>
             </w:pPr>
             <w:r>
@@ -1673,7 +1674,7 @@
             <w:noProof/>
             <w:webHidden/>
           </w:rPr>
-          <w:t>9</w:t>
+          <w:t>1</w:t>
         </w:r>
         <w:r>
           <w:rPr>
@@ -1757,7 +1758,7 @@
             <w:noProof/>
             <w:webHidden/>
           </w:rPr>
-          <w:t>9</w:t>
+          <w:t>1</w:t>
         </w:r>
         <w:r>
           <w:rPr>
@@ -1841,7 +1842,7 @@
             <w:noProof/>
             <w:webHidden/>
           </w:rPr>
-          <w:t>11</w:t>
+          <w:t>3</w:t>
         </w:r>
         <w:r>
           <w:rPr>
@@ -1925,7 +1926,7 @@
             <w:noProof/>
             <w:webHidden/>
           </w:rPr>
-          <w:t>11</w:t>
+          <w:t>3</w:t>
         </w:r>
         <w:r>
           <w:rPr>
@@ -2009,7 +2010,7 @@
             <w:noProof/>
             <w:webHidden/>
           </w:rPr>
-          <w:t>11</w:t>
+          <w:t>3</w:t>
         </w:r>
         <w:r>
           <w:rPr>
@@ -2093,7 +2094,7 @@
             <w:noProof/>
             <w:webHidden/>
           </w:rPr>
-          <w:t>12</w:t>
+          <w:t>4</w:t>
         </w:r>
         <w:r>
           <w:rPr>
@@ -2177,7 +2178,7 @@
             <w:noProof/>
             <w:webHidden/>
           </w:rPr>
-          <w:t>14</w:t>
+          <w:t>6</w:t>
         </w:r>
         <w:r>
           <w:rPr>
@@ -2245,7 +2246,7 @@
             <w:noProof/>
             <w:webHidden/>
           </w:rPr>
-          <w:t>15</w:t>
+          <w:t>7</w:t>
         </w:r>
         <w:r>
           <w:rPr>
@@ -2332,7 +2333,7 @@
             <w:noProof/>
             <w:webHidden/>
           </w:rPr>
-          <w:t>15</w:t>
+          <w:t>7</w:t>
         </w:r>
         <w:r>
           <w:rPr>
@@ -2416,7 +2417,7 @@
             <w:noProof/>
             <w:webHidden/>
           </w:rPr>
-          <w:t>17</w:t>
+          <w:t>9</w:t>
         </w:r>
         <w:r>
           <w:rPr>
@@ -2502,7 +2503,7 @@
             <w:noProof/>
             <w:webHidden/>
           </w:rPr>
-          <w:t>17</w:t>
+          <w:t>9</w:t>
         </w:r>
         <w:r>
           <w:rPr>
@@ -2588,7 +2589,7 @@
             <w:noProof/>
             <w:webHidden/>
           </w:rPr>
-          <w:t>19</w:t>
+          <w:t>11</w:t>
         </w:r>
         <w:r>
           <w:rPr>
@@ -2693,7 +2694,7 @@
             <w:noProof/>
             <w:webHidden/>
           </w:rPr>
-          <w:t>19</w:t>
+          <w:t>11</w:t>
         </w:r>
         <w:r>
           <w:rPr>
@@ -2798,7 +2799,7 @@
             <w:noProof/>
             <w:webHidden/>
           </w:rPr>
-          <w:t>20</w:t>
+          <w:t>12</w:t>
         </w:r>
         <w:r>
           <w:rPr>
@@ -2918,7 +2919,7 @@
             <w:noProof/>
             <w:webHidden/>
           </w:rPr>
-          <w:t>20</w:t>
+          <w:t>12</w:t>
         </w:r>
         <w:r>
           <w:rPr>
@@ -3002,7 +3003,7 @@
             <w:noProof/>
             <w:webHidden/>
           </w:rPr>
-          <w:t>20</w:t>
+          <w:t>12</w:t>
         </w:r>
         <w:r>
           <w:rPr>
@@ -3096,7 +3097,7 @@
             <w:noProof/>
             <w:webHidden/>
           </w:rPr>
-          <w:t>20</w:t>
+          <w:t>12</w:t>
         </w:r>
         <w:r>
           <w:rPr>
@@ -3164,7 +3165,7 @@
             <w:noProof/>
             <w:webHidden/>
           </w:rPr>
-          <w:t>21</w:t>
+          <w:t>13</w:t>
         </w:r>
         <w:r>
           <w:rPr>
@@ -3233,7 +3234,7 @@
             <w:noProof/>
             <w:webHidden/>
           </w:rPr>
-          <w:t>22</w:t>
+          <w:t>14</w:t>
         </w:r>
         <w:r>
           <w:rPr>
@@ -3301,7 +3302,7 @@
             <w:noProof/>
             <w:webHidden/>
           </w:rPr>
-          <w:t>22</w:t>
+          <w:t>14</w:t>
         </w:r>
         <w:r>
           <w:rPr>
@@ -3369,7 +3370,7 @@
             <w:noProof/>
             <w:webHidden/>
           </w:rPr>
-          <w:t>23</w:t>
+          <w:t>15</w:t>
         </w:r>
         <w:r>
           <w:rPr>
@@ -3447,7 +3448,7 @@
             <w:noProof/>
             <w:webHidden/>
           </w:rPr>
-          <w:t>23</w:t>
+          <w:t>15</w:t>
         </w:r>
         <w:r>
           <w:rPr>
@@ -3525,7 +3526,7 @@
             <w:noProof/>
             <w:webHidden/>
           </w:rPr>
-          <w:t>23</w:t>
+          <w:t>15</w:t>
         </w:r>
         <w:r>
           <w:rPr>
@@ -3603,7 +3604,7 @@
             <w:noProof/>
             <w:webHidden/>
           </w:rPr>
-          <w:t>24</w:t>
+          <w:t>16</w:t>
         </w:r>
         <w:r>
           <w:rPr>
@@ -3681,7 +3682,7 @@
             <w:noProof/>
             <w:webHidden/>
           </w:rPr>
-          <w:t>25</w:t>
+          <w:t>17</w:t>
         </w:r>
         <w:r>
           <w:rPr>
@@ -3759,7 +3760,7 @@
             <w:noProof/>
             <w:webHidden/>
           </w:rPr>
-          <w:t>26</w:t>
+          <w:t>18</w:t>
         </w:r>
         <w:r>
           <w:rPr>
@@ -3837,7 +3838,7 @@
             <w:noProof/>
             <w:webHidden/>
           </w:rPr>
-          <w:t>27</w:t>
+          <w:t>19</w:t>
         </w:r>
         <w:r>
           <w:rPr>
@@ -3915,7 +3916,7 @@
             <w:noProof/>
             <w:webHidden/>
           </w:rPr>
-          <w:t>28</w:t>
+          <w:t>20</w:t>
         </w:r>
         <w:r>
           <w:rPr>
@@ -3983,7 +3984,7 @@
             <w:noProof/>
             <w:webHidden/>
           </w:rPr>
-          <w:t>29</w:t>
+          <w:t>21</w:t>
         </w:r>
         <w:r>
           <w:rPr>
@@ -4067,7 +4068,7 @@
             <w:noProof/>
             <w:webHidden/>
           </w:rPr>
-          <w:t>29</w:t>
+          <w:t>21</w:t>
         </w:r>
         <w:r>
           <w:rPr>
@@ -4151,7 +4152,7 @@
             <w:noProof/>
             <w:webHidden/>
           </w:rPr>
-          <w:t>30</w:t>
+          <w:t>22</w:t>
         </w:r>
         <w:r>
           <w:rPr>
@@ -4235,7 +4236,7 @@
             <w:noProof/>
             <w:webHidden/>
           </w:rPr>
-          <w:t>30</w:t>
+          <w:t>22</w:t>
         </w:r>
         <w:r>
           <w:rPr>
@@ -4319,7 +4320,7 @@
             <w:noProof/>
             <w:webHidden/>
           </w:rPr>
-          <w:t>30</w:t>
+          <w:t>22</w:t>
         </w:r>
         <w:r>
           <w:rPr>
@@ -4403,7 +4404,7 @@
             <w:noProof/>
             <w:webHidden/>
           </w:rPr>
-          <w:t>30</w:t>
+          <w:t>22</w:t>
         </w:r>
         <w:r>
           <w:rPr>
@@ -4487,7 +4488,7 @@
             <w:noProof/>
             <w:webHidden/>
           </w:rPr>
-          <w:t>31</w:t>
+          <w:t>23</w:t>
         </w:r>
         <w:r>
           <w:rPr>
@@ -4555,7 +4556,7 @@
             <w:noProof/>
             <w:webHidden/>
           </w:rPr>
-          <w:t>33</w:t>
+          <w:t>25</w:t>
         </w:r>
         <w:r>
           <w:rPr>
@@ -4623,7 +4624,7 @@
             <w:noProof/>
             <w:webHidden/>
           </w:rPr>
-          <w:t>35</w:t>
+          <w:t>27</w:t>
         </w:r>
         <w:r>
           <w:rPr>
@@ -4794,7 +4795,7 @@
             <w:noProof/>
             <w:webHidden/>
           </w:rPr>
-          <w:t>15</w:t>
+          <w:t>7</w:t>
         </w:r>
         <w:r>
           <w:rPr>
@@ -4871,7 +4872,7 @@
             <w:noProof/>
             <w:webHidden/>
           </w:rPr>
-          <w:t>23</w:t>
+          <w:t>15</w:t>
         </w:r>
         <w:r>
           <w:rPr>
@@ -4948,7 +4949,7 @@
             <w:noProof/>
             <w:webHidden/>
           </w:rPr>
-          <w:t>24</w:t>
+          <w:t>16</w:t>
         </w:r>
         <w:r>
           <w:rPr>
@@ -5025,7 +5026,7 @@
             <w:noProof/>
             <w:webHidden/>
           </w:rPr>
-          <w:t>25</w:t>
+          <w:t>17</w:t>
         </w:r>
         <w:r>
           <w:rPr>
@@ -5100,7 +5101,7 @@
             <w:noProof/>
             <w:webHidden/>
           </w:rPr>
-          <w:t>26</w:t>
+          <w:t>18</w:t>
         </w:r>
         <w:r>
           <w:rPr>
@@ -5175,7 +5176,7 @@
             <w:noProof/>
             <w:webHidden/>
           </w:rPr>
-          <w:t>27</w:t>
+          <w:t>19</w:t>
         </w:r>
         <w:r>
           <w:rPr>
@@ -5270,7 +5271,7 @@
             <w:noProof/>
             <w:webHidden/>
           </w:rPr>
-          <w:t>33</w:t>
+          <w:t>25</w:t>
         </w:r>
         <w:r>
           <w:rPr>
@@ -5461,7 +5462,7 @@
             <w:noProof/>
             <w:webHidden/>
           </w:rPr>
-          <w:t>13</w:t>
+          <w:t>5</w:t>
         </w:r>
         <w:r>
           <w:rPr>
@@ -10341,6 +10342,7 @@
           <w:footerReference w:type="first" r:id="rId26"/>
           <w:pgSz w:w="11906" w:h="16838" w:code="9"/>
           <w:pgMar w:top="1701" w:right="1701" w:bottom="1701" w:left="1701" w:header="709" w:footer="709" w:gutter="567"/>
+          <w:pgNumType w:start="1"/>
           <w:cols w:space="708"/>
           <w:titlePg/>
           <w:docGrid w:linePitch="360"/>
@@ -30381,55 +30383,7 @@
         <w:rPr>
           <w:rFonts w:cs="Arial"/>
         </w:rPr>
-        <w:t xml:space="preserve"> dilakukan selama 2 </w:t>
-      </w:r>
-      <w:r>
-        <w:rPr>
-          <w:rFonts w:cs="Arial"/>
-        </w:rPr>
-        <w:t>pekan,</w:t>
-      </w:r>
-      <w:r>
-        <w:rPr>
-          <w:rFonts w:cs="Arial"/>
-        </w:rPr>
-        <w:t xml:space="preserve"> yaitu dari </w:t>
-      </w:r>
-      <w:r>
-        <w:rPr>
-          <w:rFonts w:cs="Arial"/>
-        </w:rPr>
-        <w:t>pekan pertama</w:t>
-      </w:r>
-      <w:r>
-        <w:rPr>
-          <w:rFonts w:cs="Arial"/>
-        </w:rPr>
-        <w:t xml:space="preserve"> </w:t>
-      </w:r>
-      <w:r>
-        <w:rPr>
-          <w:rFonts w:cs="Arial"/>
-        </w:rPr>
-        <w:t>hingga pekan kedua</w:t>
-      </w:r>
-      <w:r>
-        <w:rPr>
-          <w:rFonts w:cs="Arial"/>
-        </w:rPr>
-        <w:t xml:space="preserve"> bulan </w:t>
-      </w:r>
-      <w:r>
-        <w:rPr>
-          <w:rFonts w:cs="Arial"/>
-        </w:rPr>
-        <w:t>Mei 2020</w:t>
-      </w:r>
-      <w:r>
-        <w:rPr>
-          <w:rFonts w:cs="Arial"/>
-        </w:rPr>
-        <w:t>.</w:t>
+        <w:t xml:space="preserve"> dilakukan selama 2 pekan, yaitu dari pekan pertama hingga pekan kedua bulan Mei 2020.</w:t>
       </w:r>
     </w:p>
     <w:p>
@@ -30459,43 +30413,7 @@
         <w:rPr>
           <w:rFonts w:cs="Arial"/>
         </w:rPr>
-        <w:t xml:space="preserve"> dilakukan selama 2 </w:t>
-      </w:r>
-      <w:r>
-        <w:rPr>
-          <w:rFonts w:cs="Arial"/>
-        </w:rPr>
-        <w:t>pekan,</w:t>
-      </w:r>
-      <w:r>
-        <w:rPr>
-          <w:rFonts w:cs="Arial"/>
-        </w:rPr>
-        <w:t xml:space="preserve"> yaitu dari </w:t>
-      </w:r>
-      <w:r>
-        <w:rPr>
-          <w:rFonts w:cs="Arial"/>
-        </w:rPr>
-        <w:t xml:space="preserve">pekan kedua hingga pekan ketiga </w:t>
-      </w:r>
-      <w:r>
-        <w:rPr>
-          <w:rFonts w:cs="Arial"/>
-        </w:rPr>
-        <w:t xml:space="preserve">bulan </w:t>
-      </w:r>
-      <w:r>
-        <w:rPr>
-          <w:rFonts w:cs="Arial"/>
-        </w:rPr>
-        <w:t>Mei 2020</w:t>
-      </w:r>
-      <w:r>
-        <w:rPr>
-          <w:rFonts w:cs="Arial"/>
-        </w:rPr>
-        <w:t>.</w:t>
+        <w:t xml:space="preserve"> dilakukan selama 2 pekan, yaitu dari pekan kedua hingga pekan ketiga bulan Mei 2020.</w:t>
       </w:r>
     </w:p>
     <w:p>
@@ -30531,43 +30449,7 @@
         <w:rPr>
           <w:rFonts w:cs="Arial"/>
         </w:rPr>
-        <w:t xml:space="preserve">dilakukan selama 4 </w:t>
-      </w:r>
-      <w:r>
-        <w:rPr>
-          <w:rFonts w:cs="Arial"/>
-        </w:rPr>
-        <w:t>pekan,</w:t>
-      </w:r>
-      <w:r>
-        <w:rPr>
-          <w:rFonts w:cs="Arial"/>
-        </w:rPr>
-        <w:t xml:space="preserve"> yaitu </w:t>
-      </w:r>
-      <w:r>
-        <w:rPr>
-          <w:rFonts w:cs="Arial"/>
-        </w:rPr>
-        <w:t xml:space="preserve">dari pekan keempat </w:t>
-      </w:r>
-      <w:r>
-        <w:rPr>
-          <w:rFonts w:cs="Arial"/>
-        </w:rPr>
-        <w:t xml:space="preserve">bulan </w:t>
-      </w:r>
-      <w:r>
-        <w:rPr>
-          <w:rFonts w:cs="Arial"/>
-        </w:rPr>
-        <w:t>Mei 2020 hingga pekan ketiga bulan Juni 2020</w:t>
-      </w:r>
-      <w:r>
-        <w:rPr>
-          <w:rFonts w:cs="Arial"/>
-        </w:rPr>
-        <w:t>.</w:t>
+        <w:t>dilakukan selama 4 pekan, yaitu dari pekan keempat bulan Mei 2020 hingga pekan ketiga bulan Juni 2020.</w:t>
       </w:r>
     </w:p>
     <w:p>
@@ -30585,55 +30467,7 @@
         <w:rPr>
           <w:rFonts w:cs="Arial"/>
         </w:rPr>
-        <w:t xml:space="preserve">Implementasi sistem dilakukan selama 9 </w:t>
-      </w:r>
-      <w:r>
-        <w:rPr>
-          <w:rFonts w:cs="Arial"/>
-        </w:rPr>
-        <w:t xml:space="preserve">pekan, </w:t>
-      </w:r>
-      <w:r>
-        <w:rPr>
-          <w:rFonts w:cs="Arial"/>
-        </w:rPr>
-        <w:t xml:space="preserve">yaitu dari </w:t>
-      </w:r>
-      <w:r>
-        <w:rPr>
-          <w:rFonts w:cs="Arial"/>
-        </w:rPr>
-        <w:t xml:space="preserve">pekan ketiga </w:t>
-      </w:r>
-      <w:r>
-        <w:rPr>
-          <w:rFonts w:cs="Arial"/>
-        </w:rPr>
-        <w:t xml:space="preserve">bulan </w:t>
-      </w:r>
-      <w:r>
-        <w:rPr>
-          <w:rFonts w:cs="Arial"/>
-        </w:rPr>
-        <w:t xml:space="preserve">Juni 2020 hingga pekan ketiga </w:t>
-      </w:r>
-      <w:r>
-        <w:rPr>
-          <w:rFonts w:cs="Arial"/>
-        </w:rPr>
-        <w:t xml:space="preserve">bulan </w:t>
-      </w:r>
-      <w:r>
-        <w:rPr>
-          <w:rFonts w:cs="Arial"/>
-        </w:rPr>
-        <w:t>Agustus 2020</w:t>
-      </w:r>
-      <w:r>
-        <w:rPr>
-          <w:rFonts w:cs="Arial"/>
-        </w:rPr>
-        <w:t>.</w:t>
+        <w:t>Implementasi sistem dilakukan selama 9 pekan, yaitu dari pekan ketiga bulan Juni 2020 hingga pekan ketiga bulan Agustus 2020.</w:t>
       </w:r>
     </w:p>
     <w:p>
@@ -30651,25 +30485,7 @@
         <w:rPr>
           <w:rFonts w:cs="Arial"/>
         </w:rPr>
-        <w:t xml:space="preserve">Pengujian sistem dilakukan selama 2 </w:t>
-      </w:r>
-      <w:r>
-        <w:rPr>
-          <w:rFonts w:cs="Arial"/>
-        </w:rPr>
-        <w:t xml:space="preserve">pekan, </w:t>
-      </w:r>
-      <w:r>
-        <w:rPr>
-          <w:rFonts w:cs="Arial"/>
-        </w:rPr>
-        <w:t xml:space="preserve">yaitu dari </w:t>
-      </w:r>
-      <w:r>
-        <w:rPr>
-          <w:rFonts w:cs="Arial"/>
-        </w:rPr>
-        <w:t>pekan kedua</w:t>
+        <w:t>Pengujian sistem dilakukan selama 2 pekan, yaitu dari pekan kedua</w:t>
       </w:r>
       <w:r>
         <w:rPr>
@@ -36787,7 +36603,7 @@
 </file>
 
 <file path=customXml/itemProps1.xml><?xml version="1.0" encoding="utf-8"?>
-<ds:datastoreItem xmlns:ds="http://schemas.openxmlformats.org/officeDocument/2006/customXml" ds:itemID="{CF57C2E1-1840-4ADD-BD05-E7EAE6E2A3FF}">
+<ds:datastoreItem xmlns:ds="http://schemas.openxmlformats.org/officeDocument/2006/customXml" ds:itemID="{7092F7A6-552A-4770-A775-A13302C508BA}">
   <ds:schemaRefs>
     <ds:schemaRef ds:uri="http://schemas.openxmlformats.org/officeDocument/2006/bibliography"/>
   </ds:schemaRefs>

</xml_diff>

<commit_message>
+ Revise from Pak Joko Santoso on Bab 1 (about "jaringan distribusi" problem) + Insert page break on some numberin point + Renew page number + Renew citation list
</commit_message>
<xml_diff>
--- a/Proposal/SI-2020-180030070 - Sebelum Ujian Proposal.docx
+++ b/Proposal/SI-2020-180030070 - Sebelum Ujian Proposal.docx
@@ -5307,12 +5307,10 @@
     </w:p>
     <w:p>
       <w:pPr>
-        <w:spacing w:after="160" w:line="259" w:lineRule="auto"/>
-        <w:ind w:firstLine="0"/>
+        <w:pStyle w:val="NoSpacing"/>
         <w:jc w:val="center"/>
         <w:rPr>
-          <w:rFonts w:eastAsiaTheme="majorEastAsia" w:cs="Arial"/>
-          <w:b/>
+          <w:rFonts w:eastAsiaTheme="majorEastAsia"/>
           <w:noProof/>
           <w:sz w:val="28"/>
           <w:szCs w:val="32"/>
@@ -5333,7 +5331,6 @@
       </w:r>
       <w:r>
         <w:rPr>
-          <w:rFonts w:cs="Arial"/>
           <w:noProof/>
         </w:rPr>
         <w:br w:type="page"/>
@@ -5895,21 +5892,7 @@
           <w:rFonts w:cs="Arial"/>
           <w:noProof/>
         </w:rPr>
-        <w:t xml:space="preserve">PT. Jamu Jaya Pamungkas </w:t>
-      </w:r>
-      <w:r>
-        <w:rPr>
-          <w:rFonts w:cs="Arial"/>
-          <w:noProof/>
-        </w:rPr>
-        <w:t xml:space="preserve">adalah </w:t>
-      </w:r>
-      <w:r>
-        <w:rPr>
-          <w:rFonts w:cs="Arial"/>
-          <w:noProof/>
-        </w:rPr>
-        <w:t xml:space="preserve">sebuah perusahaan yang bergerak di bidang </w:t>
+        <w:t xml:space="preserve">PT. Jamu Jaya Pamungkas adalah sebuah perusahaan yang bergerak di bidang </w:t>
       </w:r>
       <w:r>
         <w:rPr>
@@ -5917,7 +5900,14 @@
           <w:noProof/>
           <w:lang w:val="en-US"/>
         </w:rPr>
-        <w:t>penjualan</w:t>
+        <w:t xml:space="preserve">penjualan </w:t>
+      </w:r>
+      <w:r>
+        <w:rPr>
+          <w:rFonts w:cs="Arial"/>
+          <w:noProof/>
+        </w:rPr>
+        <w:t>produk herbal di Indonesia</w:t>
       </w:r>
       <w:r>
         <w:rPr>
@@ -5925,28 +5915,14 @@
           <w:noProof/>
           <w:lang w:val="en-US"/>
         </w:rPr>
-        <w:t xml:space="preserve"> </w:t>
-      </w:r>
-      <w:r>
-        <w:rPr>
-          <w:rFonts w:cs="Arial"/>
-          <w:noProof/>
-        </w:rPr>
-        <w:t xml:space="preserve">produk </w:t>
-      </w:r>
-      <w:r>
-        <w:rPr>
-          <w:rFonts w:cs="Arial"/>
-          <w:noProof/>
-        </w:rPr>
-        <w:t>h</w:t>
-      </w:r>
-      <w:r>
-        <w:rPr>
-          <w:rFonts w:cs="Arial"/>
-          <w:noProof/>
-        </w:rPr>
-        <w:t>erbal di Indonesia</w:t>
+        <w:t xml:space="preserve">. Saat ini </w:t>
+      </w:r>
+      <w:r>
+        <w:rPr>
+          <w:rFonts w:cs="Arial"/>
+          <w:noProof/>
+        </w:rPr>
+        <w:t xml:space="preserve">PT. Jaya Pamungkas memiliki kantor pusat di Jalan Simo Gunung III A No. 38, Kecamatan Sawahan, Kota Surabaya, Provinsi Jawa Timur. PT. Jaya Pamungkas telah memiliki pengalaman dalam </w:t>
       </w:r>
       <w:r>
         <w:rPr>
@@ -5954,91 +5930,14 @@
           <w:noProof/>
           <w:lang w:val="en-US"/>
         </w:rPr>
-        <w:t xml:space="preserve">. Saat ini </w:t>
-      </w:r>
-      <w:r>
-        <w:rPr>
-          <w:rFonts w:cs="Arial"/>
-          <w:noProof/>
-        </w:rPr>
-        <w:t xml:space="preserve">PT. Jaya Pamungkas </w:t>
-      </w:r>
-      <w:r>
-        <w:rPr>
-          <w:rFonts w:cs="Arial"/>
-          <w:noProof/>
-        </w:rPr>
-        <w:t xml:space="preserve">memiliki kantor pusat di Jalan Simo Gunung III A No. 38, Kecamatan Sawahan, Kota Surabaya, Provinsi Jawa Timur. </w:t>
-      </w:r>
-      <w:r>
-        <w:rPr>
-          <w:rFonts w:cs="Arial"/>
-          <w:noProof/>
-        </w:rPr>
-        <w:t xml:space="preserve">PT. Jaya Pamungkas telah memiliki pengalaman dalam menjalankan jaringan distribusi di hampir seluruh Indonesia selama sepuluh tahun terakhir dan telah merambah berbagai kota </w:t>
-      </w:r>
-      <w:r>
-        <w:rPr>
-          <w:rFonts w:cs="Arial"/>
-          <w:noProof/>
-        </w:rPr>
-        <w:t xml:space="preserve">dan </w:t>
-      </w:r>
-      <w:r>
-        <w:rPr>
-          <w:rFonts w:cs="Arial"/>
-          <w:noProof/>
-        </w:rPr>
-        <w:t xml:space="preserve">kabupaten </w:t>
-      </w:r>
-      <w:r>
-        <w:rPr>
-          <w:rFonts w:cs="Arial"/>
-          <w:noProof/>
-        </w:rPr>
-        <w:t>yang ada di Indonesia</w:t>
-      </w:r>
-      <w:r>
-        <w:rPr>
-          <w:rFonts w:cs="Arial"/>
-          <w:noProof/>
-        </w:rPr>
-        <w:t>.</w:t>
-      </w:r>
-      <w:r>
-        <w:rPr>
-          <w:rFonts w:cs="Arial"/>
-          <w:noProof/>
-        </w:rPr>
-        <w:t xml:space="preserve"> P</w:t>
-      </w:r>
-      <w:r>
-        <w:rPr>
-          <w:rFonts w:cs="Arial"/>
-          <w:noProof/>
-        </w:rPr>
-        <w:t xml:space="preserve">roduk </w:t>
-      </w:r>
-      <w:r>
-        <w:rPr>
-          <w:rFonts w:cs="Arial"/>
-          <w:noProof/>
-        </w:rPr>
-        <w:t>h</w:t>
-      </w:r>
-      <w:r>
-        <w:rPr>
-          <w:rFonts w:cs="Arial"/>
-          <w:noProof/>
-        </w:rPr>
-        <w:t xml:space="preserve">erbal </w:t>
-      </w:r>
-      <w:r>
-        <w:rPr>
-          <w:rFonts w:cs="Arial"/>
-          <w:noProof/>
-        </w:rPr>
-        <w:t xml:space="preserve">yang </w:t>
+        <w:t xml:space="preserve">melakukan penjualan produknya </w:t>
+      </w:r>
+      <w:r>
+        <w:rPr>
+          <w:rFonts w:cs="Arial"/>
+          <w:noProof/>
+        </w:rPr>
+        <w:t xml:space="preserve">di hampir seluruh Indonesia selama sepuluh tahun terakhir dan telah merambah berbagai kota dan kabupaten yang ada di Indonesia. Produk herbal yang </w:t>
       </w:r>
       <w:r>
         <w:rPr>
@@ -6046,77 +5945,14 @@
           <w:noProof/>
           <w:lang w:val="en-US"/>
         </w:rPr>
-        <w:t>dijual dan didistribusikan</w:t>
-      </w:r>
-      <w:r>
-        <w:rPr>
-          <w:rFonts w:cs="Arial"/>
-          <w:noProof/>
-        </w:rPr>
-        <w:t xml:space="preserve"> </w:t>
-      </w:r>
-      <w:r>
-        <w:rPr>
-          <w:rFonts w:cs="Arial"/>
-          <w:noProof/>
-        </w:rPr>
-        <w:t xml:space="preserve">oleh PT. Jamu Jaya Pamungkas </w:t>
-      </w:r>
-      <w:r>
-        <w:rPr>
-          <w:rFonts w:cs="Arial"/>
-          <w:noProof/>
-        </w:rPr>
-        <w:t xml:space="preserve">antara lain adalah </w:t>
-      </w:r>
-      <w:r>
-        <w:rPr>
-          <w:rFonts w:cs="Arial"/>
-          <w:noProof/>
-        </w:rPr>
-        <w:t>Jamu Tetes Hage, Teh Teki, Gula Tetes PD, Kutus</w:t>
-      </w:r>
-      <w:r>
-        <w:rPr>
-          <w:rFonts w:cs="Arial"/>
-          <w:noProof/>
-        </w:rPr>
-        <w:t xml:space="preserve"> - </w:t>
-      </w:r>
-      <w:r>
-        <w:rPr>
-          <w:rFonts w:cs="Arial"/>
-          <w:noProof/>
-        </w:rPr>
-        <w:t>Kutus, M6</w:t>
-      </w:r>
-      <w:r>
-        <w:rPr>
-          <w:rFonts w:cs="Arial"/>
-          <w:noProof/>
-        </w:rPr>
-        <w:t xml:space="preserve"> </w:t>
-      </w:r>
-      <w:r>
-        <w:rPr>
-          <w:rFonts w:cs="Arial"/>
-          <w:noProof/>
-        </w:rPr>
-        <w:t xml:space="preserve">Serum, M6 Fiber Drink, Madu Hitam, Star Bio Oil, dan </w:t>
-      </w:r>
-      <w:r>
-        <w:rPr>
-          <w:rFonts w:cs="Arial"/>
-          <w:noProof/>
-        </w:rPr>
-        <w:t>beberapa produk herbal sejenis lainnya</w:t>
-      </w:r>
-      <w:r>
-        <w:rPr>
-          <w:rFonts w:cs="Arial"/>
-          <w:noProof/>
-        </w:rPr>
-        <w:t>.</w:t>
+        <w:t xml:space="preserve">dijual </w:t>
+      </w:r>
+      <w:r>
+        <w:rPr>
+          <w:rFonts w:cs="Arial"/>
+          <w:noProof/>
+        </w:rPr>
+        <w:t>oleh PT. Jamu Jaya Pamungkas antara lain adalah Jamu Tetes Hage, Teh Teki, Gula Tetes PD, Kutus - Kutus, M6 Serum, M6 Fiber Drink, Madu Hitam, Star Bio Oil, dan beberapa produk herbal sejenis lainnya.</w:t>
       </w:r>
     </w:p>
     <w:p>
@@ -6132,57 +5968,7 @@
           <w:rFonts w:cs="Arial"/>
           <w:noProof/>
         </w:rPr>
-        <w:t xml:space="preserve">Selama ini </w:t>
-      </w:r>
-      <w:r>
-        <w:rPr>
-          <w:rFonts w:cs="Arial"/>
-          <w:noProof/>
-        </w:rPr>
-        <w:t>PT. Jamu Jaya Pamungkas</w:t>
-      </w:r>
-      <w:r>
-        <w:rPr>
-          <w:rFonts w:cs="Arial"/>
-          <w:noProof/>
-        </w:rPr>
-        <w:t xml:space="preserve"> </w:t>
-      </w:r>
-      <w:r>
-        <w:rPr>
-          <w:rFonts w:cs="Arial"/>
-          <w:noProof/>
-        </w:rPr>
-        <w:t xml:space="preserve">melakukan penjualan </w:t>
-      </w:r>
-      <w:r>
-        <w:rPr>
-          <w:rFonts w:cs="Arial"/>
-          <w:noProof/>
-        </w:rPr>
-        <w:t>dan</w:t>
-      </w:r>
-      <w:r>
-        <w:rPr>
-          <w:rFonts w:cs="Arial"/>
-          <w:noProof/>
-          <w:lang w:val="en-US"/>
-        </w:rPr>
-        <w:t xml:space="preserve"> </w:t>
-      </w:r>
-      <w:r>
-        <w:rPr>
-          <w:rFonts w:cs="Arial"/>
-          <w:noProof/>
-        </w:rPr>
-        <w:t xml:space="preserve">pendistribusian </w:t>
-      </w:r>
-      <w:r>
-        <w:rPr>
-          <w:rFonts w:cs="Arial"/>
-          <w:noProof/>
-        </w:rPr>
-        <w:t xml:space="preserve">produknya secara </w:t>
+        <w:t xml:space="preserve">Selama ini PT. Jamu Jaya Pamungkas melakukan penjualan produknya secara </w:t>
       </w:r>
       <w:r>
         <w:rPr>
@@ -6191,7 +5977,59 @@
           <w:iCs/>
           <w:noProof/>
         </w:rPr>
-        <w:t>offline</w:t>
+        <w:t xml:space="preserve">offline </w:t>
+      </w:r>
+      <w:r>
+        <w:rPr>
+          <w:rFonts w:cs="Arial"/>
+          <w:noProof/>
+        </w:rPr>
+        <w:t xml:space="preserve">melalui kerja sama dengan 60 jaringan radio siaran swasta milik Thomson Group yang ada di seluruh Indonesia. Jaringan radio tersebut tersebar di wilayah Jawa Barat, Jawa Tengah, Jawa Timur, Bali, Lombok, Kalimantan, dan Sulawesi. </w:t>
+      </w:r>
+      <w:r>
+        <w:rPr>
+          <w:rFonts w:cs="Arial"/>
+          <w:noProof/>
+          <w:lang w:val="en-US"/>
+        </w:rPr>
+        <w:t xml:space="preserve">Dari </w:t>
+      </w:r>
+      <w:r>
+        <w:rPr>
+          <w:rFonts w:cs="Arial"/>
+          <w:noProof/>
+        </w:rPr>
+        <w:t xml:space="preserve">proses </w:t>
+      </w:r>
+      <w:r>
+        <w:rPr>
+          <w:rFonts w:cs="Arial"/>
+          <w:noProof/>
+          <w:lang w:val="en-US"/>
+        </w:rPr>
+        <w:t>penjualan</w:t>
+      </w:r>
+      <w:r>
+        <w:rPr>
+          <w:rFonts w:cs="Arial"/>
+          <w:noProof/>
+        </w:rPr>
+        <w:t xml:space="preserve"> produk </w:t>
+      </w:r>
+      <w:r>
+        <w:rPr>
+          <w:rFonts w:cs="Arial"/>
+          <w:noProof/>
+          <w:lang w:val="en-US"/>
+        </w:rPr>
+        <w:t xml:space="preserve">yang telah </w:t>
+      </w:r>
+      <w:r>
+        <w:rPr>
+          <w:rFonts w:cs="Arial"/>
+          <w:noProof/>
+        </w:rPr>
+        <w:t xml:space="preserve">dijalankan secara </w:t>
       </w:r>
       <w:r>
         <w:rPr>
@@ -6200,176 +6038,142 @@
           <w:iCs/>
           <w:noProof/>
         </w:rPr>
+        <w:t xml:space="preserve">offline </w:t>
+      </w:r>
+      <w:r>
+        <w:rPr>
+          <w:rFonts w:cs="Arial"/>
+          <w:noProof/>
+        </w:rPr>
+        <w:t xml:space="preserve">tersebut, ternyata masih ada banyak permintaan produk dari pelanggan </w:t>
+      </w:r>
+      <w:r>
+        <w:rPr>
+          <w:rFonts w:cs="Arial"/>
+          <w:noProof/>
+          <w:lang w:val="en-US"/>
+        </w:rPr>
+        <w:t xml:space="preserve">di </w:t>
+      </w:r>
+      <w:r>
+        <w:rPr>
+          <w:rFonts w:cs="Arial"/>
+          <w:noProof/>
+        </w:rPr>
+        <w:t xml:space="preserve">wilayah lain di </w:t>
+      </w:r>
+      <w:r>
+        <w:rPr>
+          <w:rFonts w:cs="Arial"/>
+          <w:noProof/>
+          <w:lang w:val="en-US"/>
+        </w:rPr>
+        <w:t xml:space="preserve">Indonesia </w:t>
+      </w:r>
+      <w:r>
+        <w:rPr>
+          <w:rFonts w:cs="Arial"/>
+          <w:noProof/>
+        </w:rPr>
+        <w:t xml:space="preserve">yang tidak dapat </w:t>
+      </w:r>
+      <w:r>
+        <w:rPr>
+          <w:rFonts w:cs="Arial"/>
+          <w:noProof/>
+          <w:lang w:val="en-US"/>
+        </w:rPr>
+        <w:t xml:space="preserve">dipenuhi </w:t>
+      </w:r>
+      <w:r>
+        <w:rPr>
+          <w:rFonts w:cs="Arial"/>
+          <w:noProof/>
+        </w:rPr>
+        <w:t xml:space="preserve">oleh perusahaan karena keterbatasan jaringan </w:t>
+      </w:r>
+      <w:r>
+        <w:rPr>
+          <w:rFonts w:cs="Arial"/>
+          <w:noProof/>
+          <w:lang w:val="en-US"/>
+        </w:rPr>
+        <w:t>radio</w:t>
+      </w:r>
+      <w:r>
+        <w:rPr>
+          <w:rFonts w:cs="Arial"/>
+          <w:noProof/>
+        </w:rPr>
+        <w:t xml:space="preserve"> yang dimiliki oleh </w:t>
+      </w:r>
+      <w:r>
+        <w:rPr>
+          <w:rFonts w:cs="Arial"/>
+          <w:noProof/>
+          <w:lang w:val="en-US"/>
+        </w:rPr>
+        <w:t xml:space="preserve">Thomson Group sebagai pihak yang membantu </w:t>
+      </w:r>
+      <w:r>
+        <w:rPr>
+          <w:rFonts w:cs="Arial"/>
+          <w:noProof/>
+        </w:rPr>
+        <w:t>PT. Jamu Jaya Pamungkas</w:t>
+      </w:r>
+      <w:r>
+        <w:rPr>
+          <w:rFonts w:cs="Arial"/>
+          <w:noProof/>
+          <w:lang w:val="en-US"/>
+        </w:rPr>
+        <w:t xml:space="preserve"> dalam proses penjualan produk</w:t>
+      </w:r>
+      <w:r>
+        <w:rPr>
+          <w:rFonts w:cs="Arial"/>
+          <w:noProof/>
+        </w:rPr>
+        <w:t xml:space="preserve">. Hal ini menyebabkan </w:t>
+      </w:r>
+      <w:r>
+        <w:rPr>
+          <w:rFonts w:cs="Arial"/>
+          <w:noProof/>
+          <w:lang w:val="en-US"/>
+        </w:rPr>
+        <w:t xml:space="preserve">kesulitan bagi </w:t>
+      </w:r>
+      <w:r>
+        <w:rPr>
+          <w:rFonts w:cs="Arial"/>
+          <w:noProof/>
+        </w:rPr>
+        <w:t>PT. Jamu Jaya Pamungkas</w:t>
+      </w:r>
+      <w:r>
+        <w:rPr>
+          <w:rFonts w:cs="Arial"/>
+          <w:noProof/>
+          <w:lang w:val="en-US"/>
+        </w:rPr>
         <w:t xml:space="preserve"> </w:t>
       </w:r>
       <w:r>
         <w:rPr>
           <w:rFonts w:cs="Arial"/>
           <w:noProof/>
-        </w:rPr>
-        <w:t xml:space="preserve">melalui </w:t>
-      </w:r>
-      <w:r>
-        <w:rPr>
-          <w:rFonts w:cs="Arial"/>
-          <w:noProof/>
-        </w:rPr>
-        <w:t xml:space="preserve">kerja sama dengan 60 </w:t>
-      </w:r>
-      <w:r>
-        <w:rPr>
-          <w:rFonts w:cs="Arial"/>
-          <w:noProof/>
-        </w:rPr>
-        <w:t xml:space="preserve">jaringan </w:t>
-      </w:r>
-      <w:r>
-        <w:rPr>
-          <w:rFonts w:cs="Arial"/>
-          <w:noProof/>
-        </w:rPr>
-        <w:t>r</w:t>
-      </w:r>
-      <w:r>
-        <w:rPr>
-          <w:rFonts w:cs="Arial"/>
-          <w:noProof/>
-        </w:rPr>
-        <w:t xml:space="preserve">adio </w:t>
-      </w:r>
-      <w:r>
-        <w:rPr>
-          <w:rFonts w:cs="Arial"/>
-          <w:noProof/>
-        </w:rPr>
-        <w:t>s</w:t>
-      </w:r>
-      <w:r>
-        <w:rPr>
-          <w:rFonts w:cs="Arial"/>
-          <w:noProof/>
-        </w:rPr>
-        <w:t xml:space="preserve">iaran </w:t>
-      </w:r>
-      <w:r>
-        <w:rPr>
-          <w:rFonts w:cs="Arial"/>
-          <w:noProof/>
-        </w:rPr>
-        <w:t>s</w:t>
-      </w:r>
-      <w:r>
-        <w:rPr>
-          <w:rFonts w:cs="Arial"/>
-          <w:noProof/>
-        </w:rPr>
-        <w:t xml:space="preserve">wasta </w:t>
-      </w:r>
-      <w:r>
-        <w:rPr>
-          <w:rFonts w:cs="Arial"/>
-          <w:noProof/>
-        </w:rPr>
-        <w:t xml:space="preserve">milik Thomson Group </w:t>
-      </w:r>
-      <w:r>
-        <w:rPr>
-          <w:rFonts w:cs="Arial"/>
-          <w:noProof/>
-        </w:rPr>
-        <w:t>yang ada di seluruh Indonesia</w:t>
-      </w:r>
-      <w:r>
-        <w:rPr>
-          <w:rFonts w:cs="Arial"/>
-          <w:noProof/>
-        </w:rPr>
-        <w:t>. Jaringan</w:t>
-      </w:r>
-      <w:r>
-        <w:rPr>
-          <w:rFonts w:cs="Arial"/>
-          <w:noProof/>
-        </w:rPr>
-        <w:t xml:space="preserve"> </w:t>
-      </w:r>
-      <w:r>
-        <w:rPr>
-          <w:rFonts w:cs="Arial"/>
-          <w:noProof/>
-        </w:rPr>
-        <w:t xml:space="preserve">radio tersebut </w:t>
-      </w:r>
-      <w:r>
-        <w:rPr>
-          <w:rFonts w:cs="Arial"/>
-          <w:noProof/>
-        </w:rPr>
-        <w:t>tersebar di</w:t>
-      </w:r>
-      <w:r>
-        <w:rPr>
-          <w:rFonts w:cs="Arial"/>
-          <w:noProof/>
-        </w:rPr>
-        <w:t xml:space="preserve"> wilayah</w:t>
-      </w:r>
-      <w:r>
-        <w:rPr>
-          <w:rFonts w:cs="Arial"/>
-          <w:noProof/>
-        </w:rPr>
-        <w:t xml:space="preserve"> Jawa Barat, Jawa Tengah, Jawa Timur, Bali, Lombok</w:t>
-      </w:r>
-      <w:r>
-        <w:rPr>
-          <w:rFonts w:cs="Arial"/>
-          <w:noProof/>
-        </w:rPr>
-        <w:t xml:space="preserve">, </w:t>
-      </w:r>
-      <w:r>
-        <w:rPr>
-          <w:rFonts w:cs="Arial"/>
-          <w:noProof/>
-        </w:rPr>
-        <w:t>Kalimantan</w:t>
-      </w:r>
-      <w:r>
-        <w:rPr>
-          <w:rFonts w:cs="Arial"/>
-          <w:noProof/>
-        </w:rPr>
-        <w:t xml:space="preserve">, </w:t>
-      </w:r>
-      <w:r>
-        <w:rPr>
-          <w:rFonts w:cs="Arial"/>
-          <w:noProof/>
-        </w:rPr>
-        <w:t>dan Sulawesi.</w:t>
-      </w:r>
-      <w:r>
-        <w:rPr>
-          <w:rFonts w:cs="Arial"/>
-          <w:noProof/>
-        </w:rPr>
-        <w:t xml:space="preserve"> </w:t>
-      </w:r>
-      <w:r>
-        <w:rPr>
-          <w:rFonts w:cs="Arial"/>
-          <w:noProof/>
           <w:lang w:val="en-US"/>
         </w:rPr>
-        <w:t xml:space="preserve">Dari </w:t>
-      </w:r>
-      <w:r>
-        <w:rPr>
-          <w:rFonts w:cs="Arial"/>
-          <w:noProof/>
-        </w:rPr>
-        <w:t xml:space="preserve">proses </w:t>
+        <w:t xml:space="preserve">dalam </w:t>
+      </w:r>
+      <w:r>
+        <w:rPr>
+          <w:rFonts w:cs="Arial"/>
+          <w:noProof/>
+        </w:rPr>
+        <w:t>memenuhi</w:t>
       </w:r>
       <w:r>
         <w:rPr>
@@ -6377,283 +6181,15 @@
           <w:noProof/>
           <w:lang w:val="en-US"/>
         </w:rPr>
-        <w:t>penjualan</w:t>
-      </w:r>
-      <w:r>
-        <w:rPr>
-          <w:rFonts w:cs="Arial"/>
-          <w:noProof/>
-        </w:rPr>
-        <w:t xml:space="preserve"> produk </w:t>
-      </w:r>
-      <w:r>
-        <w:rPr>
-          <w:rFonts w:cs="Arial"/>
-          <w:noProof/>
-          <w:lang w:val="en-US"/>
-        </w:rPr>
-        <w:t xml:space="preserve">yang telah </w:t>
-      </w:r>
-      <w:r>
-        <w:rPr>
-          <w:rFonts w:cs="Arial"/>
-          <w:noProof/>
-        </w:rPr>
-        <w:t xml:space="preserve">dijalankan secara </w:t>
-      </w:r>
-      <w:r>
-        <w:rPr>
-          <w:rFonts w:cs="Arial"/>
-          <w:i/>
-          <w:iCs/>
-          <w:noProof/>
-        </w:rPr>
-        <w:t xml:space="preserve">offline </w:t>
-      </w:r>
-      <w:r>
-        <w:rPr>
-          <w:rFonts w:cs="Arial"/>
-          <w:noProof/>
-        </w:rPr>
-        <w:t>tersebut</w:t>
-      </w:r>
-      <w:r>
-        <w:rPr>
-          <w:rFonts w:cs="Arial"/>
-          <w:noProof/>
-        </w:rPr>
-        <w:t xml:space="preserve">, </w:t>
-      </w:r>
-      <w:r>
-        <w:rPr>
-          <w:rFonts w:cs="Arial"/>
-          <w:noProof/>
-        </w:rPr>
-        <w:t xml:space="preserve">ternyata </w:t>
-      </w:r>
-      <w:r>
-        <w:rPr>
-          <w:rFonts w:cs="Arial"/>
-          <w:noProof/>
-        </w:rPr>
-        <w:t xml:space="preserve">masih ada </w:t>
-      </w:r>
-      <w:r>
-        <w:rPr>
-          <w:rFonts w:cs="Arial"/>
-          <w:noProof/>
-        </w:rPr>
-        <w:t xml:space="preserve">banyak permintaan produk </w:t>
-      </w:r>
-      <w:r>
-        <w:rPr>
-          <w:rFonts w:cs="Arial"/>
-          <w:noProof/>
-        </w:rPr>
-        <w:t xml:space="preserve">dari </w:t>
-      </w:r>
-      <w:r>
-        <w:rPr>
-          <w:rFonts w:cs="Arial"/>
-          <w:noProof/>
-        </w:rPr>
-        <w:t>pelanggan</w:t>
-      </w:r>
-      <w:r>
-        <w:rPr>
-          <w:rFonts w:cs="Arial"/>
-          <w:noProof/>
-        </w:rPr>
-        <w:t xml:space="preserve"> </w:t>
-      </w:r>
-      <w:r>
-        <w:rPr>
-          <w:rFonts w:cs="Arial"/>
-          <w:noProof/>
-          <w:lang w:val="en-US"/>
-        </w:rPr>
-        <w:t xml:space="preserve">di </w:t>
-      </w:r>
-      <w:r>
-        <w:rPr>
-          <w:rFonts w:cs="Arial"/>
-          <w:noProof/>
-        </w:rPr>
-        <w:t xml:space="preserve">wilayah lain di </w:t>
-      </w:r>
-      <w:r>
-        <w:rPr>
-          <w:rFonts w:cs="Arial"/>
-          <w:noProof/>
-          <w:lang w:val="en-US"/>
-        </w:rPr>
-        <w:t xml:space="preserve">Indonesia </w:t>
-      </w:r>
-      <w:r>
-        <w:rPr>
-          <w:rFonts w:cs="Arial"/>
-          <w:noProof/>
-        </w:rPr>
-        <w:t xml:space="preserve">yang tidak </w:t>
-      </w:r>
-      <w:r>
-        <w:rPr>
-          <w:rFonts w:cs="Arial"/>
-          <w:noProof/>
-        </w:rPr>
-        <w:t xml:space="preserve">dapat </w:t>
-      </w:r>
-      <w:r>
-        <w:rPr>
-          <w:rFonts w:cs="Arial"/>
-          <w:noProof/>
-          <w:lang w:val="en-US"/>
-        </w:rPr>
-        <w:t xml:space="preserve">dipenuhi </w:t>
-      </w:r>
-      <w:r>
-        <w:rPr>
-          <w:rFonts w:cs="Arial"/>
-          <w:noProof/>
-        </w:rPr>
-        <w:t>oleh perusahaan</w:t>
-      </w:r>
-      <w:r>
-        <w:rPr>
-          <w:rFonts w:cs="Arial"/>
-          <w:noProof/>
-        </w:rPr>
-        <w:t xml:space="preserve"> </w:t>
-      </w:r>
-      <w:r>
-        <w:rPr>
-          <w:rFonts w:cs="Arial"/>
-          <w:noProof/>
-        </w:rPr>
-        <w:t xml:space="preserve">karena keterbatasan jaringan </w:t>
-      </w:r>
-      <w:r>
-        <w:rPr>
-          <w:rFonts w:cs="Arial"/>
-          <w:noProof/>
-        </w:rPr>
-        <w:t xml:space="preserve">distribusi </w:t>
-      </w:r>
-      <w:r>
-        <w:rPr>
-          <w:rFonts w:cs="Arial"/>
-          <w:noProof/>
-        </w:rPr>
-        <w:t>yang dimiliki</w:t>
-      </w:r>
-      <w:r>
-        <w:rPr>
-          <w:rFonts w:cs="Arial"/>
-          <w:noProof/>
-        </w:rPr>
-        <w:t xml:space="preserve"> oleh PT.</w:t>
-      </w:r>
-      <w:r>
-        <w:rPr>
-          <w:rFonts w:cs="Arial"/>
-          <w:noProof/>
-        </w:rPr>
-        <w:t xml:space="preserve"> </w:t>
-      </w:r>
-      <w:r>
-        <w:rPr>
-          <w:rFonts w:cs="Arial"/>
-          <w:noProof/>
-        </w:rPr>
-        <w:t>Jamu Jaya Pamungkas</w:t>
-      </w:r>
-      <w:r>
-        <w:rPr>
-          <w:rFonts w:cs="Arial"/>
-          <w:noProof/>
-        </w:rPr>
-        <w:t>.</w:t>
-      </w:r>
-      <w:r>
-        <w:rPr>
-          <w:rFonts w:cs="Arial"/>
-          <w:noProof/>
-        </w:rPr>
-        <w:t xml:space="preserve"> Hal ini menyebabkan </w:t>
-      </w:r>
-      <w:r>
-        <w:rPr>
-          <w:rFonts w:cs="Arial"/>
-          <w:noProof/>
-          <w:lang w:val="en-US"/>
-        </w:rPr>
-        <w:t xml:space="preserve">perusahaan menjadi sulit untuk </w:t>
-      </w:r>
-      <w:r>
-        <w:rPr>
-          <w:rFonts w:cs="Arial"/>
-          <w:noProof/>
-        </w:rPr>
-        <w:t>memenuhi</w:t>
-      </w:r>
-      <w:r>
-        <w:rPr>
-          <w:rFonts w:cs="Arial"/>
-          <w:noProof/>
-          <w:lang w:val="en-US"/>
-        </w:rPr>
-        <w:t xml:space="preserve"> permintaan</w:t>
-      </w:r>
-      <w:r>
-        <w:rPr>
-          <w:rFonts w:cs="Arial"/>
-          <w:noProof/>
-          <w:lang w:val="en-US"/>
-        </w:rPr>
-        <w:t xml:space="preserve"> produk</w:t>
-      </w:r>
-      <w:r>
-        <w:rPr>
-          <w:rFonts w:cs="Arial"/>
-          <w:noProof/>
-          <w:lang w:val="en-US"/>
-        </w:rPr>
-        <w:t xml:space="preserve"> </w:t>
-      </w:r>
-      <w:r>
-        <w:rPr>
-          <w:rFonts w:cs="Arial"/>
-          <w:noProof/>
-        </w:rPr>
-        <w:t xml:space="preserve">tersebut </w:t>
-      </w:r>
-      <w:r>
-        <w:rPr>
-          <w:rFonts w:cs="Arial"/>
-          <w:noProof/>
-        </w:rPr>
-        <w:t xml:space="preserve">dan kehilangan potensi untuk mendapat keuntungan </w:t>
-      </w:r>
-      <w:r>
-        <w:rPr>
-          <w:rFonts w:cs="Arial"/>
-          <w:noProof/>
-        </w:rPr>
-        <w:t xml:space="preserve">dari </w:t>
-      </w:r>
-      <w:r>
-        <w:rPr>
-          <w:rFonts w:cs="Arial"/>
-          <w:noProof/>
-        </w:rPr>
-        <w:t xml:space="preserve">permintaan produk yang </w:t>
-      </w:r>
-      <w:r>
-        <w:rPr>
-          <w:rFonts w:cs="Arial"/>
-          <w:noProof/>
-        </w:rPr>
-        <w:t>tidak terjangkau tersebut</w:t>
+        <w:t xml:space="preserve"> permintaan produk </w:t>
+      </w:r>
+      <w:r>
+        <w:rPr>
+          <w:rFonts w:cs="Arial"/>
+          <w:noProof/>
+        </w:rPr>
+        <w:lastRenderedPageBreak/>
+        <w:t>tersebut dan kehilangan potensi untuk mendapat keuntungan dari permintaan produk yang tidak terjangkau tersebut</w:t>
       </w:r>
       <w:r>
         <w:rPr>
@@ -6676,7 +6212,6 @@
           <w:rFonts w:cs="Arial"/>
           <w:noProof/>
         </w:rPr>
-        <w:lastRenderedPageBreak/>
         <w:t>Berdasarkan hasil penelusuran yang dilakukan oleh penulis dalam menyusun penelitian ini, terdapat b</w:t>
       </w:r>
       <w:r>
@@ -7665,7 +7200,15 @@
           <w:rFonts w:cs="Arial"/>
           <w:noProof/>
         </w:rPr>
-        <w:t xml:space="preserve">berbasis B2C adalah Bhinneka.com, Traveloka, dan Tokopedia. </w:t>
+        <w:t xml:space="preserve">berbasis B2C adalah Bhinneka.com, </w:t>
+      </w:r>
+      <w:r>
+        <w:rPr>
+          <w:rFonts w:cs="Arial"/>
+          <w:noProof/>
+        </w:rPr>
+        <w:lastRenderedPageBreak/>
+        <w:t xml:space="preserve">Traveloka, dan Tokopedia. </w:t>
       </w:r>
       <w:r>
         <w:rPr>
@@ -7739,7 +7282,6 @@
           <w:rFonts w:cs="Arial"/>
           <w:noProof/>
         </w:rPr>
-        <w:lastRenderedPageBreak/>
         <w:t xml:space="preserve">menjual dan mendistribusikan </w:t>
       </w:r>
       <w:r>
@@ -8555,6 +8097,7 @@
           <w:noProof/>
           <w:lang w:val="en-US"/>
         </w:rPr>
+        <w:lastRenderedPageBreak/>
         <w:t>Memenuhi permintaan produk dari</w:t>
       </w:r>
       <w:r>
@@ -8570,7 +8113,45 @@
           <w:noProof/>
           <w:lang w:val="en-US"/>
         </w:rPr>
-        <w:t>PT. Jamu Jaya Pamungkas yang sebelumnya terkendala karena masalah jaringan distribusi yang terbatas.</w:t>
+        <w:t xml:space="preserve">PT. Jamu Jaya Pamungkas yang sebelumnya terkendala karena masalah </w:t>
+      </w:r>
+      <w:r>
+        <w:rPr>
+          <w:rFonts w:cs="Arial"/>
+          <w:noProof/>
+        </w:rPr>
+        <w:t xml:space="preserve">jaringan </w:t>
+      </w:r>
+      <w:r>
+        <w:rPr>
+          <w:rFonts w:cs="Arial"/>
+          <w:noProof/>
+          <w:lang w:val="en-US"/>
+        </w:rPr>
+        <w:t>radio</w:t>
+      </w:r>
+      <w:r>
+        <w:rPr>
+          <w:rFonts w:cs="Arial"/>
+          <w:noProof/>
+        </w:rPr>
+        <w:t xml:space="preserve"> yang dimiliki oleh </w:t>
+      </w:r>
+      <w:r>
+        <w:rPr>
+          <w:rFonts w:cs="Arial"/>
+          <w:noProof/>
+          <w:lang w:val="en-US"/>
+        </w:rPr>
+        <w:t>Thomson Group</w:t>
+      </w:r>
+      <w:r>
+        <w:rPr>
+          <w:rFonts w:cs="Arial"/>
+          <w:noProof/>
+          <w:lang w:val="en-US"/>
+        </w:rPr>
+        <w:t>.</w:t>
       </w:r>
     </w:p>
     <w:p>
@@ -8591,7 +8172,6 @@
           <w:rFonts w:cs="Arial"/>
           <w:noProof/>
         </w:rPr>
-        <w:lastRenderedPageBreak/>
         <w:t>Mendapat potensi untuk mendapat keuntungan dari pelanggan</w:t>
       </w:r>
       <w:r>
@@ -9348,6 +8928,7 @@
           <w:rFonts w:cs="Arial"/>
           <w:noProof/>
         </w:rPr>
+        <w:lastRenderedPageBreak/>
         <w:t xml:space="preserve">Dapat melihat </w:t>
       </w:r>
       <w:r>
@@ -9469,7 +9050,6 @@
           <w:rFonts w:cs="Arial"/>
           <w:noProof/>
         </w:rPr>
-        <w:lastRenderedPageBreak/>
         <w:t xml:space="preserve">Dapat </w:t>
       </w:r>
       <w:r>
@@ -9856,9 +9436,9 @@
           <w:noProof/>
         </w:rPr>
         <w:drawing>
-          <wp:inline distT="0" distB="0" distL="0" distR="0" wp14:anchorId="787C1CB8" wp14:editId="4F4E8681">
-            <wp:extent cx="5029200" cy="4267200"/>
-            <wp:effectExtent l="19050" t="19050" r="19050" b="19050"/>
+          <wp:inline distT="0" distB="0" distL="0" distR="0" wp14:anchorId="787C1CB8" wp14:editId="4DFEAE86">
+            <wp:extent cx="4602618" cy="3905250"/>
+            <wp:effectExtent l="19050" t="19050" r="26670" b="19050"/>
             <wp:docPr id="5" name="Picture 5"/>
             <wp:cNvGraphicFramePr>
               <a:graphicFrameLocks xmlns:a="http://schemas.openxmlformats.org/drawingml/2006/main" noChangeAspect="1"/>
@@ -9888,7 +9468,7 @@
                   <pic:spPr bwMode="auto">
                     <a:xfrm>
                       <a:off x="0" y="0"/>
-                      <a:ext cx="5029200" cy="4267200"/>
+                      <a:ext cx="4648691" cy="3944343"/>
                     </a:xfrm>
                     <a:prstGeom prst="rect">
                       <a:avLst/>
@@ -10328,9 +9908,6 @@
       <w:pPr>
         <w:pStyle w:val="NoSpacing"/>
         <w:rPr>
-          <w:rFonts w:cs="Arial"/>
-          <w:i/>
-          <w:iCs/>
           <w:noProof/>
         </w:rPr>
         <w:sectPr>
@@ -11928,24 +11505,6 @@
               <w:t>Rahayu</w:t>
             </w:r>
             <w:proofErr w:type="spellEnd"/>
-            <w:r>
-              <w:fldChar w:fldCharType="begin" w:fldLock="1"/>
-            </w:r>
-            <w:r>
-              <w:instrText>ADDIN CSL_CITATION {"citationItems":[{"id":"ITEM-1","itemData":{"abstract":"Online shop di media sosial merupakan salah satu bagian dari e-commerce yang proses promosi barang atau jasanya banyak dilakukan lewat media sosial. Selain melakukan promosi, owner dari online shop juga memiliki kegiatan lain terkait dengan online shop-nya seperti pencatatan, penghitungan, laporan, order produk dan lain-lain. Berdasarkan wawancara dengan beberapa owner dari online shop, diketahui bahwa owner dari online shop masih melakukan pencatatan secara manual dengan mencatat di buku atau di aplikasi Note pada smartphone. Disamping itu diketahui juga bahwa beberapa produk dari online shop mengalami penumpukan stok karena sudah tidak laku. Oleh karena itu pada penelitian ini telah dibangun aplikasi mobile berbasis android untuk melakukan proses manajemen dagang dan peramalan yang dapat membantu dalam melakukan pencatatan dan menentukan keputusan untuk melakukan proses order produk untuk meminimalisir kerugian akibat penumpukan stok produk. Metode peramalan yang digunakan dalam penelitian ini adalah Regresi Linier Sederhana. Penelitian dilakukan melalui tahap pengumpulan data, analisis sistem, perancangan sistem dan kemudian mengimplementasikannya. Tools yang digunakan untuk membangun sistem adalah Android Studio. Telah dilakukan pengujian black box dengan hasil yang telah sesuai dengan kebutuhan dan kuesioner tanggapan pengguna dengan persentase 83,16%.","author":[{"dropping-particle":"","family":"Nonik Putri Rahayu","given":"Ni Wayan","non-dropping-particle":"","parse-names":false,"suffix":""}],"container-title":"Jurnal ITB STIKOM Bali","id":"ITEM-1","issued":{"date-parts":[["2019"]]},"title":"Aplikasi Online Shop Helpmate Berbasis Android","type":"article-journal"},"uris":["http://www.mendeley.com/documents/?uuid=02d0ddd5-12f7-4120-bb1c-35c2a201dbf6"]}],"mendeley":{"formattedCitation":"[7]","plainTextFormattedCitation":"[7]","previouslyFormattedCitation":"[7]"},"properties":{"noteIndex":0},"schema":"https://github.com/citation-style-language/schema/raw/master/csl-citation.json"}</w:instrText>
-            </w:r>
-            <w:r>
-              <w:fldChar w:fldCharType="separate"/>
-            </w:r>
-            <w:r>
-              <w:rPr>
-                <w:noProof/>
-              </w:rPr>
-              <w:t>[7]</w:t>
-            </w:r>
-            <w:r>
-              <w:fldChar w:fldCharType="end"/>
-            </w:r>
           </w:p>
         </w:tc>
         <w:tc>
@@ -13396,7 +12955,7 @@
           <w:rFonts w:cs="Arial"/>
           <w:noProof/>
         </w:rPr>
-        <w:instrText>ADDIN CSL_CITATION {"citationItems":[{"id":"ITEM-1","itemData":{"ISBN":"978-979-29-6277-2","author":[{"dropping-particle":"","family":"Anggraeni","given":"Elisabet Yunaeti","non-dropping-particle":"","parse-names":false,"suffix":""},{"dropping-particle":"","family":"Irviani","given":"Rita","non-dropping-particle":"","parse-names":false,"suffix":""}],"edition":"Edisi 1","editor":[{"dropping-particle":"","family":"Risanto","given":"Erang","non-dropping-particle":"","parse-names":false,"suffix":""}],"id":"ITEM-1","issued":{"date-parts":[["2017"]]},"number-of-pages":"x + 150","publisher":"Andi","publisher-place":"Yogyakarta","title":"Pengantar Sistem Informasi","type":"book"},"uris":["http://www.mendeley.com/documents/?uuid=0351692b-da35-3053-b3c1-490fb269f95a"]}],"mendeley":{"formattedCitation":"[8]","plainTextFormattedCitation":"[8]","previouslyFormattedCitation":"[8]"},"properties":{"noteIndex":0},"schema":"https://github.com/citation-style-language/schema/raw/master/csl-citation.json"}</w:instrText>
+        <w:instrText>ADDIN CSL_CITATION {"citationItems":[{"id":"ITEM-1","itemData":{"ISBN":"978-979-29-6277-2","author":[{"dropping-particle":"","family":"Anggraeni","given":"Elisabet Yunaeti","non-dropping-particle":"","parse-names":false,"suffix":""},{"dropping-particle":"","family":"Irviani","given":"Rita","non-dropping-particle":"","parse-names":false,"suffix":""}],"edition":"Edisi 1","editor":[{"dropping-particle":"","family":"Risanto","given":"Erang","non-dropping-particle":"","parse-names":false,"suffix":""}],"id":"ITEM-1","issued":{"date-parts":[["2017"]]},"number-of-pages":"x + 150","publisher":"Andi","publisher-place":"Yogyakarta","title":"Pengantar Sistem Informasi","type":"book"},"uris":["http://www.mendeley.com/documents/?uuid=0351692b-da35-3053-b3c1-490fb269f95a"]}],"mendeley":{"formattedCitation":"[7]","plainTextFormattedCitation":"[7]","previouslyFormattedCitation":"[8]"},"properties":{"noteIndex":0},"schema":"https://github.com/citation-style-language/schema/raw/master/csl-citation.json"}</w:instrText>
       </w:r>
       <w:r>
         <w:rPr>
@@ -13410,7 +12969,7 @@
           <w:rFonts w:cs="Arial"/>
           <w:noProof/>
         </w:rPr>
-        <w:t>[8]</w:t>
+        <w:t>[7]</w:t>
       </w:r>
       <w:r>
         <w:rPr>
@@ -14268,6 +13827,13 @@
         </w:rPr>
         <w:t xml:space="preserve"> untuk perusahaan tertentu yang membutuhkan.</w:t>
       </w:r>
+      <w:r>
+        <w:rPr>
+          <w:rFonts w:cs="Arial"/>
+          <w:noProof/>
+        </w:rPr>
+        <w:br w:type="page"/>
+      </w:r>
     </w:p>
     <w:p>
       <w:pPr>
@@ -14288,6 +13854,7 @@
           <w:iCs/>
           <w:noProof/>
         </w:rPr>
+        <w:lastRenderedPageBreak/>
         <w:t>Business</w:t>
       </w:r>
       <w:r>
@@ -14346,7 +13913,6 @@
           <w:rFonts w:cs="Arial"/>
           <w:noProof/>
         </w:rPr>
-        <w:lastRenderedPageBreak/>
         <w:t xml:space="preserve">B2A adalah jenis </w:t>
       </w:r>
       <w:r>
@@ -14736,7 +14302,7 @@
           <w:i/>
           <w:iCs/>
         </w:rPr>
-        <w:instrText>ADDIN CSL_CITATION {"citationItems":[{"id":"ITEM-1","itemData":{"ISBN":"978-623-212-395-3","abstract":"Panduan Dasar Pemrograman Website akan mengajarkan pembuatan website dari dasarnya dengan pembahasan step by step yang mudah dimengerti, bahasa pemrograman website yang dibahas dalam buku ini meliputi : - HTML - CSS - Javascript Dalam buku ini tidak hanya berisi teori, namun juga praktek dan latihan pembuatan website sederhana menggunakan 3 bahasa diatas. Sehingga setelah selesai membaca buku ini anda sudah langsung bisa membuat website milik anda sendiri.","author":[{"dropping-particle":"","family":"Nurhadi","given":"","non-dropping-particle":"","parse-names":false,"suffix":""}],"edition":"Edisi 1","id":"ITEM-1","issued":{"date-parts":[["2017"]]},"number-of-pages":"141","publisher":"Garuda Mas Sejahtera","publisher-place":"Surabaya","title":"Pondasi Dasar Pemrograman Website","type":"book"},"uris":["http://www.mendeley.com/documents/?uuid=0efb895b-7ad3-4e11-9803-0115cf5cf1b2"]}],"mendeley":{"formattedCitation":"[9]","plainTextFormattedCitation":"[9]","previouslyFormattedCitation":"[9]"},"properties":{"noteIndex":0},"schema":"https://github.com/citation-style-language/schema/raw/master/csl-citation.json"}</w:instrText>
+        <w:instrText>ADDIN CSL_CITATION {"citationItems":[{"id":"ITEM-1","itemData":{"ISBN":"978-623-212-395-3","abstract":"Panduan Dasar Pemrograman Website akan mengajarkan pembuatan website dari dasarnya dengan pembahasan step by step yang mudah dimengerti, bahasa pemrograman website yang dibahas dalam buku ini meliputi : - HTML - CSS - Javascript Dalam buku ini tidak hanya berisi teori, namun juga praktek dan latihan pembuatan website sederhana menggunakan 3 bahasa diatas. Sehingga setelah selesai membaca buku ini anda sudah langsung bisa membuat website milik anda sendiri.","author":[{"dropping-particle":"","family":"Nurhadi","given":"","non-dropping-particle":"","parse-names":false,"suffix":""}],"edition":"Edisi 1","id":"ITEM-1","issued":{"date-parts":[["2017"]]},"number-of-pages":"141","publisher":"Garuda Mas Sejahtera","publisher-place":"Surabaya","title":"Pondasi Dasar Pemrograman Website","type":"book"},"uris":["http://www.mendeley.com/documents/?uuid=0efb895b-7ad3-4e11-9803-0115cf5cf1b2"]}],"mendeley":{"formattedCitation":"[8]","plainTextFormattedCitation":"[8]","previouslyFormattedCitation":"[9]"},"properties":{"noteIndex":0},"schema":"https://github.com/citation-style-language/schema/raw/master/csl-citation.json"}</w:instrText>
       </w:r>
       <w:r>
         <w:rPr>
@@ -14752,7 +14318,7 @@
           <w:iCs/>
           <w:noProof/>
         </w:rPr>
-        <w:t>[9]</w:t>
+        <w:t>[8]</w:t>
       </w:r>
       <w:r>
         <w:rPr>
@@ -14992,7 +14558,7 @@
         <w:rPr>
           <w:rFonts w:cs="Arial"/>
         </w:rPr>
-        <w:instrText>ADDIN CSL_CITATION {"citationItems":[{"id":"ITEM-1","itemData":{"ISBN":"978-602-02-0211-2","abstract":"Saat ini semakin banyak riset di kalangan mahasiswa dan dunia bisnis yang dilakukan secara online atau melalui Internet. Untuk itu diperlukan buku acuan riset online yang berbasis pada aturan dan kaidah mettodologi riset yang benar. Buku ini menjawab persoalan tersebut karena memaparkan cara-cara melakukan riset online secara benar dan dapat dipertanggungjawabkan secara ilmiah. Selengkapnya buku ini berisi: - Pengertian riset online - Mekanisme dan prosedur riset online - Menentukan teknik sampling dalam riset online - Membuat instrumen koleksi data dalam riset online - Teknik-teknik koleksi data secara online - Model - Model analisis - Meningkatkan validitas riset online - Menempatkan laporan riset secara online - Keuntungan dan kerugian riset online - Menggunakan sumber daya internet untuk riset online - Aplikasi riset online untuk riset pemasaran - Kode etik riset online - Membuat aplikasi kuesioner elektronik dengan HTML, PHP dan CSS","author":[{"dropping-particle":"","family":"Sarwono","given":"Jonathan","non-dropping-particle":"","parse-names":false,"suffix":""}],"edition":"Edisi 1","id":"ITEM-1","issued":{"date-parts":[["2012"]]},"number-of-pages":"xv + 186","publisher":"Elex Media Komputindo","publisher-place":"Jakarta","title":"Metode Riset Online: Teori, Praktik, dan Pembuatan Apliaksi Menggunakan HTML, PHP dan CSS","type":"book"},"uris":["http://www.mendeley.com/documents/?uuid=9a7abc9d-8cad-4b26-aac0-bf580e04e44f"]}],"mendeley":{"formattedCitation":"[10]","plainTextFormattedCitation":"[10]","previouslyFormattedCitation":"[10]"},"properties":{"noteIndex":0},"schema":"https://github.com/citation-style-language/schema/raw/master/csl-citation.json"}</w:instrText>
+        <w:instrText>ADDIN CSL_CITATION {"citationItems":[{"id":"ITEM-1","itemData":{"ISBN":"978-602-02-0211-2","abstract":"Saat ini semakin banyak riset di kalangan mahasiswa dan dunia bisnis yang dilakukan secara online atau melalui Internet. Untuk itu diperlukan buku acuan riset online yang berbasis pada aturan dan kaidah mettodologi riset yang benar. Buku ini menjawab persoalan tersebut karena memaparkan cara-cara melakukan riset online secara benar dan dapat dipertanggungjawabkan secara ilmiah. Selengkapnya buku ini berisi: - Pengertian riset online - Mekanisme dan prosedur riset online - Menentukan teknik sampling dalam riset online - Membuat instrumen koleksi data dalam riset online - Teknik-teknik koleksi data secara online - Model - Model analisis - Meningkatkan validitas riset online - Menempatkan laporan riset secara online - Keuntungan dan kerugian riset online - Menggunakan sumber daya internet untuk riset online - Aplikasi riset online untuk riset pemasaran - Kode etik riset online - Membuat aplikasi kuesioner elektronik dengan HTML, PHP dan CSS","author":[{"dropping-particle":"","family":"Sarwono","given":"Jonathan","non-dropping-particle":"","parse-names":false,"suffix":""}],"edition":"Edisi 1","id":"ITEM-1","issued":{"date-parts":[["2012"]]},"number-of-pages":"xv + 186","publisher":"Elex Media Komputindo","publisher-place":"Jakarta","title":"Metode Riset Online: Teori, Praktik, dan Pembuatan Apliaksi Menggunakan HTML, PHP dan CSS","type":"book"},"uris":["http://www.mendeley.com/documents/?uuid=9a7abc9d-8cad-4b26-aac0-bf580e04e44f"]}],"mendeley":{"formattedCitation":"[9]","plainTextFormattedCitation":"[9]","previouslyFormattedCitation":"[10]"},"properties":{"noteIndex":0},"schema":"https://github.com/citation-style-language/schema/raw/master/csl-citation.json"}</w:instrText>
       </w:r>
       <w:r>
         <w:rPr>
@@ -15005,7 +14571,7 @@
           <w:rFonts w:cs="Arial"/>
           <w:noProof/>
         </w:rPr>
-        <w:t>[10]</w:t>
+        <w:t>[9]</w:t>
       </w:r>
       <w:r>
         <w:rPr>
@@ -15132,7 +14698,7 @@
         <w:rPr>
           <w:rFonts w:cs="Arial"/>
         </w:rPr>
-        <w:instrText>ADDIN CSL_CITATION {"citationItems":[{"id":"ITEM-1","itemData":{"ISBN":"978-979-29-3886-9","abstract":"Cascading Style Sheet (CSS) merupakan aturan untuk mengendalikan beberapa komponen dalam sebuah web sehingga akan lebih terstruktur dan seragam. CSS bukan merupakan bahasa pemrograman. CSS dapat mengendalikan ukuran gambar, warna bagian tubuh pada teks, warna tebal, ukuran border, warna border, warna hyperlink, warna elemen, saat di mouse over, spasi antarparagraf, spasi antarteks, margin kiri, kanan, atas, bawah dan parameter lainnya. CSS adalah bahasa style sheet yang digunakan untuk mengatur tampilan dokumen. Dengan adanya CSS memungkinkan Anda untuk menampilkan halaman yang sama dengan format yang berbeda. Pada buku ini memperkenalkan tutorial membuat website dengan menggunakan bantuan CSS3. CSS3 adalah versi CSS terbaru yang masih dikembangkan oleh W3C. Namun beberapa web browser sudah mendukung CSS3. CSS2 didukung seutuhnya oleh CSS3 dan tidak ada perubahan, hanya ada beberapa penambahan. Lebih lengkap, buku ini membahas: Bab 1 Sekilas Tentang CSS Bab 2 Membuat Template Blog dengan CSS3 Bab 3 Membuat Bagian Header Bab 4 Membuat Bagian Menu Bab 5 Membuat Bagian Sidebar Bab 6 Membuat Bagian Konten Bab 7 Membuat Bagian Footer Bab 8 Pengaturan Tambahan dalam Menghias Web","author":[{"dropping-particle":"","family":"Komputer","given":"Wahana","non-dropping-particle":"","parse-names":false,"suffix":""}],"edition":"Edisi 1","id":"ITEM-1","issued":{"date-parts":[["2013"]]},"number-of-pages":"x + 158","publisher":"Andi","publisher-place":"Yogyakarta","title":"Teknik Singkat dan Cepat Menguasai CSS3","type":"book"},"uris":["http://www.mendeley.com/documents/?uuid=4b2d63e3-fc3f-4927-ba01-410d54b32fb3"]}],"mendeley":{"formattedCitation":"[11]","plainTextFormattedCitation":"[11]","previouslyFormattedCitation":"[11]"},"properties":{"noteIndex":0},"schema":"https://github.com/citation-style-language/schema/raw/master/csl-citation.json"}</w:instrText>
+        <w:instrText>ADDIN CSL_CITATION {"citationItems":[{"id":"ITEM-1","itemData":{"ISBN":"978-979-29-3886-9","abstract":"Cascading Style Sheet (CSS) merupakan aturan untuk mengendalikan beberapa komponen dalam sebuah web sehingga akan lebih terstruktur dan seragam. CSS bukan merupakan bahasa pemrograman. CSS dapat mengendalikan ukuran gambar, warna bagian tubuh pada teks, warna tebal, ukuran border, warna border, warna hyperlink, warna elemen, saat di mouse over, spasi antarparagraf, spasi antarteks, margin kiri, kanan, atas, bawah dan parameter lainnya. CSS adalah bahasa style sheet yang digunakan untuk mengatur tampilan dokumen. Dengan adanya CSS memungkinkan Anda untuk menampilkan halaman yang sama dengan format yang berbeda. Pada buku ini memperkenalkan tutorial membuat website dengan menggunakan bantuan CSS3. CSS3 adalah versi CSS terbaru yang masih dikembangkan oleh W3C. Namun beberapa web browser sudah mendukung CSS3. CSS2 didukung seutuhnya oleh CSS3 dan tidak ada perubahan, hanya ada beberapa penambahan. Lebih lengkap, buku ini membahas: Bab 1 Sekilas Tentang CSS Bab 2 Membuat Template Blog dengan CSS3 Bab 3 Membuat Bagian Header Bab 4 Membuat Bagian Menu Bab 5 Membuat Bagian Sidebar Bab 6 Membuat Bagian Konten Bab 7 Membuat Bagian Footer Bab 8 Pengaturan Tambahan dalam Menghias Web","author":[{"dropping-particle":"","family":"Komputer","given":"Wahana","non-dropping-particle":"","parse-names":false,"suffix":""}],"edition":"Edisi 1","id":"ITEM-1","issued":{"date-parts":[["2013"]]},"number-of-pages":"x + 158","publisher":"Andi","publisher-place":"Yogyakarta","title":"Teknik Singkat dan Cepat Menguasai CSS3","type":"book"},"uris":["http://www.mendeley.com/documents/?uuid=4b2d63e3-fc3f-4927-ba01-410d54b32fb3"]}],"mendeley":{"formattedCitation":"[10]","plainTextFormattedCitation":"[10]","previouslyFormattedCitation":"[11]"},"properties":{"noteIndex":0},"schema":"https://github.com/citation-style-language/schema/raw/master/csl-citation.json"}</w:instrText>
       </w:r>
       <w:r>
         <w:rPr>
@@ -15145,7 +14711,7 @@
           <w:rFonts w:cs="Arial"/>
           <w:noProof/>
         </w:rPr>
-        <w:t>[11]</w:t>
+        <w:t>[10]</w:t>
       </w:r>
       <w:r>
         <w:rPr>
@@ -15244,7 +14810,7 @@
         <w:rPr>
           <w:rFonts w:cs="Arial"/>
         </w:rPr>
-        <w:instrText>ADDIN CSL_CITATION {"citationItems":[{"id":"ITEM-1","itemData":{"ISBN":"978-602-1514-86-3","author":[{"dropping-particle":"","family":"Raharjo","given":"Budi","non-dropping-particle":"","parse-names":false,"suffix":""}],"id":"ITEM-1","issued":{"date-parts":[["2015"]]},"number-of-pages":"xxiv + 536","publisher":"Informatika","publisher-place":"Bandung","title":"Mudah Belajar PHP Teknik Penggunaan Fitur-Fitur Baru dalam PHP 5","type":"book"},"uris":["http://www.mendeley.com/documents/?uuid=8b2d8eda-9592-4655-bd88-49e2edd3690c"]}],"mendeley":{"formattedCitation":"[12]","plainTextFormattedCitation":"[12]","previouslyFormattedCitation":"[12]"},"properties":{"noteIndex":0},"schema":"https://github.com/citation-style-language/schema/raw/master/csl-citation.json"}</w:instrText>
+        <w:instrText>ADDIN CSL_CITATION {"citationItems":[{"id":"ITEM-1","itemData":{"ISBN":"978-602-1514-86-3","author":[{"dropping-particle":"","family":"Raharjo","given":"Budi","non-dropping-particle":"","parse-names":false,"suffix":""}],"id":"ITEM-1","issued":{"date-parts":[["2015"]]},"number-of-pages":"xxiv + 536","publisher":"Informatika","publisher-place":"Bandung","title":"Mudah Belajar PHP Teknik Penggunaan Fitur-Fitur Baru dalam PHP 5","type":"book"},"uris":["http://www.mendeley.com/documents/?uuid=8b2d8eda-9592-4655-bd88-49e2edd3690c"]}],"mendeley":{"formattedCitation":"[11]","plainTextFormattedCitation":"[11]","previouslyFormattedCitation":"[12]"},"properties":{"noteIndex":0},"schema":"https://github.com/citation-style-language/schema/raw/master/csl-citation.json"}</w:instrText>
       </w:r>
       <w:r>
         <w:rPr>
@@ -15257,50 +14823,50 @@
           <w:rFonts w:cs="Arial"/>
           <w:noProof/>
         </w:rPr>
+        <w:t>[11]</w:t>
+      </w:r>
+      <w:r>
+        <w:rPr>
+          <w:rFonts w:cs="Arial"/>
+        </w:rPr>
+        <w:fldChar w:fldCharType="end"/>
+      </w:r>
+      <w:r>
+        <w:rPr>
+          <w:rFonts w:cs="Arial"/>
+        </w:rPr>
+        <w:t>.</w:t>
+      </w:r>
+      <w:r>
+        <w:rPr>
+          <w:rFonts w:cs="Arial"/>
+        </w:rPr>
+        <w:t xml:space="preserve"> Saat ini, Zend menjadi pengembang utama dan telah mendistribusikan Zend Engine-nya untuk perkembangan PHP </w:t>
+      </w:r>
+      <w:r>
+        <w:rPr>
+          <w:rFonts w:cs="Arial"/>
+        </w:rPr>
+        <w:fldChar w:fldCharType="begin" w:fldLock="1"/>
+      </w:r>
+      <w:r>
+        <w:rPr>
+          <w:rFonts w:cs="Arial"/>
+        </w:rPr>
+        <w:instrText>ADDIN CSL_CITATION {"citationItems":[{"id":"ITEM-1","itemData":{"ISBN":"978-979-29-1678-2","author":[{"dropping-particle":"","family":"Sakur","given":"Stendy B.","non-dropping-particle":"","parse-names":false,"suffix":""}],"edition":"Edisi 1","editor":[{"dropping-particle":"","family":"HS.","given":"Oktaviani","non-dropping-particle":"","parse-names":false,"suffix":""}],"id":"ITEM-1","issued":{"date-parts":[["2010"]]},"number-of-pages":"xxvii + 388","publisher":"Andi","publisher-place":"Yogyakarta","title":"PHP 5 Pemrograman Berorientasi Objek - Konsep &amp; Implementasi","type":"book"},"uris":["http://www.mendeley.com/documents/?uuid=0b756042-ee5c-4715-978e-8f8778eac01a"]}],"mendeley":{"formattedCitation":"[12]","plainTextFormattedCitation":"[12]","previouslyFormattedCitation":"[13]"},"properties":{"noteIndex":0},"schema":"https://github.com/citation-style-language/schema/raw/master/csl-citation.json"}</w:instrText>
+      </w:r>
+      <w:r>
+        <w:rPr>
+          <w:rFonts w:cs="Arial"/>
+        </w:rPr>
+        <w:fldChar w:fldCharType="separate"/>
+      </w:r>
+      <w:r>
+        <w:rPr>
+          <w:rFonts w:cs="Arial"/>
+          <w:noProof/>
+        </w:rPr>
         <w:t>[12]</w:t>
-      </w:r>
-      <w:r>
-        <w:rPr>
-          <w:rFonts w:cs="Arial"/>
-        </w:rPr>
-        <w:fldChar w:fldCharType="end"/>
-      </w:r>
-      <w:r>
-        <w:rPr>
-          <w:rFonts w:cs="Arial"/>
-        </w:rPr>
-        <w:t>.</w:t>
-      </w:r>
-      <w:r>
-        <w:rPr>
-          <w:rFonts w:cs="Arial"/>
-        </w:rPr>
-        <w:t xml:space="preserve"> Saat ini, Zend menjadi pengembang utama dan telah mendistribusikan Zend Engine-nya untuk perkembangan PHP </w:t>
-      </w:r>
-      <w:r>
-        <w:rPr>
-          <w:rFonts w:cs="Arial"/>
-        </w:rPr>
-        <w:fldChar w:fldCharType="begin" w:fldLock="1"/>
-      </w:r>
-      <w:r>
-        <w:rPr>
-          <w:rFonts w:cs="Arial"/>
-        </w:rPr>
-        <w:instrText>ADDIN CSL_CITATION {"citationItems":[{"id":"ITEM-1","itemData":{"ISBN":"978-979-29-1678-2","author":[{"dropping-particle":"","family":"Sakur","given":"Stendy B.","non-dropping-particle":"","parse-names":false,"suffix":""}],"edition":"Edisi 1","editor":[{"dropping-particle":"","family":"HS.","given":"Oktaviani","non-dropping-particle":"","parse-names":false,"suffix":""}],"id":"ITEM-1","issued":{"date-parts":[["2010"]]},"number-of-pages":"xxvii + 388","publisher":"Andi","publisher-place":"Yogyakarta","title":"PHP 5 Pemrograman Berorientasi Objek - Konsep &amp; Implementasi","type":"book"},"uris":["http://www.mendeley.com/documents/?uuid=0b756042-ee5c-4715-978e-8f8778eac01a"]}],"mendeley":{"formattedCitation":"[13]","plainTextFormattedCitation":"[13]","previouslyFormattedCitation":"[13]"},"properties":{"noteIndex":0},"schema":"https://github.com/citation-style-language/schema/raw/master/csl-citation.json"}</w:instrText>
-      </w:r>
-      <w:r>
-        <w:rPr>
-          <w:rFonts w:cs="Arial"/>
-        </w:rPr>
-        <w:fldChar w:fldCharType="separate"/>
-      </w:r>
-      <w:r>
-        <w:rPr>
-          <w:rFonts w:cs="Arial"/>
-          <w:noProof/>
-        </w:rPr>
-        <w:t>[13]</w:t>
       </w:r>
       <w:r>
         <w:rPr>
@@ -15473,7 +15039,7 @@
         <w:rPr>
           <w:rFonts w:cs="Arial"/>
         </w:rPr>
-        <w:instrText>ADDIN CSL_CITATION {"citationItems":[{"id":"ITEM-1","itemData":{"ISBN":"978-602-6231-01-7","abstract":"Laravel adalah Framework PHP yang paling populer saat ini. Sejak dibuat pada tahun 2011, Laravel mendapatkan sambutan yang sangat baik. Sehingga, banyak developer yang semula menggunakan Framework lain, kini beralih menggunakan Laravel. Dikarenakan Laravel memiliki banyak fitur modern yang sangat membantu dalam proses pembuatan dan pengembangan web. Tidak seperti Framework PHP berskala kecil seperti Codeigniter yang relatif mudah untuk dipelajari, Laravel cukup sulit untuk dikuasai, terutama bagi pemula, karena kompleksitas yang ada didalamnya. Untuk itulah, dibutuhkan panduan yang tepat untuk menguasai Laravel. Buku ini mencoba membantu Anda untuk mempelajari Laravel dengan cara yang mudah dan menyeluruh (30 BAB). Disajikan dalam bentuk LANGKAH DEMI LANGKAH. Setiap materi disertai STUDI KASUS. Bahkan, ada beberapa materi yang tidak ada dalam dokumentasi resmi LARAVEL.","author":[{"dropping-particle":"","family":"Pribadi Basuki","given":"Awan","non-dropping-particle":"","parse-names":false,"suffix":""}],"edition":"Edisi 1","id":"ITEM-1","issued":{"date-parts":[["2016"]]},"number-of-pages":"xii + 360","publisher":"Lokomedia","publisher-place":"Yogyakarta","title":"Konsep &amp; Implementasi Pemrograman LARAVEL 5","type":"book"},"uris":["http://www.mendeley.com/documents/?uuid=8375b840-73fc-43e8-8620-290f30d6e11c"]}],"mendeley":{"formattedCitation":"[14]","plainTextFormattedCitation":"[14]","previouslyFormattedCitation":"[14]"},"properties":{"noteIndex":0},"schema":"https://github.com/citation-style-language/schema/raw/master/csl-citation.json"}</w:instrText>
+        <w:instrText>ADDIN CSL_CITATION {"citationItems":[{"id":"ITEM-1","itemData":{"ISBN":"978-602-6231-01-7","abstract":"Laravel adalah Framework PHP yang paling populer saat ini. Sejak dibuat pada tahun 2011, Laravel mendapatkan sambutan yang sangat baik. Sehingga, banyak developer yang semula menggunakan Framework lain, kini beralih menggunakan Laravel. Dikarenakan Laravel memiliki banyak fitur modern yang sangat membantu dalam proses pembuatan dan pengembangan web. Tidak seperti Framework PHP berskala kecil seperti Codeigniter yang relatif mudah untuk dipelajari, Laravel cukup sulit untuk dikuasai, terutama bagi pemula, karena kompleksitas yang ada didalamnya. Untuk itulah, dibutuhkan panduan yang tepat untuk menguasai Laravel. Buku ini mencoba membantu Anda untuk mempelajari Laravel dengan cara yang mudah dan menyeluruh (30 BAB). Disajikan dalam bentuk LANGKAH DEMI LANGKAH. Setiap materi disertai STUDI KASUS. Bahkan, ada beberapa materi yang tidak ada dalam dokumentasi resmi LARAVEL.","author":[{"dropping-particle":"","family":"Pribadi Basuki","given":"Awan","non-dropping-particle":"","parse-names":false,"suffix":""}],"edition":"Edisi 1","id":"ITEM-1","issued":{"date-parts":[["2016"]]},"number-of-pages":"xii + 360","publisher":"Lokomedia","publisher-place":"Yogyakarta","title":"Konsep &amp; Implementasi Pemrograman LARAVEL 5","type":"book"},"uris":["http://www.mendeley.com/documents/?uuid=8375b840-73fc-43e8-8620-290f30d6e11c"]}],"mendeley":{"formattedCitation":"[13]","plainTextFormattedCitation":"[13]","previouslyFormattedCitation":"[14]"},"properties":{"noteIndex":0},"schema":"https://github.com/citation-style-language/schema/raw/master/csl-citation.json"}</w:instrText>
       </w:r>
       <w:r>
         <w:rPr>
@@ -15486,7 +15052,7 @@
           <w:rFonts w:cs="Arial"/>
           <w:noProof/>
         </w:rPr>
-        <w:t>[14]</w:t>
+        <w:t>[13]</w:t>
       </w:r>
       <w:r>
         <w:rPr>
@@ -15559,7 +15125,7 @@
         <w:rPr>
           <w:rFonts w:cs="Arial"/>
         </w:rPr>
-        <w:instrText>ADDIN CSL_CITATION {"citationItems":[{"id":"ITEM-1","itemData":{"ISBN":"978-979-2781-89-2","author":[{"dropping-particle":"","family":"Wardana","given":"","non-dropping-particle":"","parse-names":false,"suffix":""}],"edition":"Edisi 1","id":"ITEM-1","issued":{"date-parts":[["2010"]]},"number-of-pages":"ix + 249","publisher":"Elex Media Komputindo","publisher-place":"Jakarta","title":"Menjadi Master PHP dengan Framework Codeigniter - Wardana, S.Hut, M.Si - Google Books","type":"book"},"uris":["http://www.mendeley.com/documents/?uuid=4d39c44e-a891-30f4-85a1-684f69da4119"]}],"mendeley":{"formattedCitation":"[15]","plainTextFormattedCitation":"[15]","previouslyFormattedCitation":"[15]"},"properties":{"noteIndex":0},"schema":"https://github.com/citation-style-language/schema/raw/master/csl-citation.json"}</w:instrText>
+        <w:instrText>ADDIN CSL_CITATION {"citationItems":[{"id":"ITEM-1","itemData":{"ISBN":"978-979-2781-89-2","author":[{"dropping-particle":"","family":"Wardana","given":"","non-dropping-particle":"","parse-names":false,"suffix":""}],"edition":"Edisi 1","id":"ITEM-1","issued":{"date-parts":[["2010"]]},"number-of-pages":"ix + 249","publisher":"Elex Media Komputindo","publisher-place":"Jakarta","title":"Menjadi Master PHP dengan Framework Codeigniter - Wardana, S.Hut, M.Si - Google Books","type":"book"},"uris":["http://www.mendeley.com/documents/?uuid=4d39c44e-a891-30f4-85a1-684f69da4119"]}],"mendeley":{"formattedCitation":"[14]","plainTextFormattedCitation":"[14]","previouslyFormattedCitation":"[15]"},"properties":{"noteIndex":0},"schema":"https://github.com/citation-style-language/schema/raw/master/csl-citation.json"}</w:instrText>
       </w:r>
       <w:r>
         <w:rPr>
@@ -15572,7 +15138,7 @@
           <w:rFonts w:cs="Arial"/>
           <w:noProof/>
         </w:rPr>
-        <w:t>[15]</w:t>
+        <w:t>[14]</w:t>
       </w:r>
       <w:r>
         <w:rPr>
@@ -15763,7 +15329,7 @@
         <w:rPr>
           <w:rFonts w:cs="Arial"/>
         </w:rPr>
-        <w:instrText>ADDIN CSL_CITATION {"citationItems":[{"id":"ITEM-1","itemData":{"ISBN":"978-979-29-2494-7","author":[{"dropping-particle":"","family":"Sutanta","given":"Edhy","non-dropping-particle":"","parse-names":false,"suffix":""}],"editor":[{"dropping-particle":"","family":"Rini W","given":"Benedicta","non-dropping-particle":"","parse-names":false,"suffix":""}],"id":"ITEM-1","issued":{"date-parts":[["2011"]]},"number-of-pages":"xxii + 266","publisher":"Andi","publisher-place":"Yogyakarta","title":"Basis Data dalam Tinjauan Konseptual","type":"book"},"uris":["http://www.mendeley.com/documents/?uuid=9674163c-c52c-4f4d-8f18-f2bc96fa464b"]}],"mendeley":{"formattedCitation":"[16]","plainTextFormattedCitation":"[16]","previouslyFormattedCitation":"[16]"},"properties":{"noteIndex":0},"schema":"https://github.com/citation-style-language/schema/raw/master/csl-citation.json"}</w:instrText>
+        <w:instrText>ADDIN CSL_CITATION {"citationItems":[{"id":"ITEM-1","itemData":{"ISBN":"978-979-29-2494-7","author":[{"dropping-particle":"","family":"Sutanta","given":"Edhy","non-dropping-particle":"","parse-names":false,"suffix":""}],"editor":[{"dropping-particle":"","family":"Rini W","given":"Benedicta","non-dropping-particle":"","parse-names":false,"suffix":""}],"id":"ITEM-1","issued":{"date-parts":[["2011"]]},"number-of-pages":"xxii + 266","publisher":"Andi","publisher-place":"Yogyakarta","title":"Basis Data dalam Tinjauan Konseptual","type":"book"},"uris":["http://www.mendeley.com/documents/?uuid=9674163c-c52c-4f4d-8f18-f2bc96fa464b"]}],"mendeley":{"formattedCitation":"[15]","plainTextFormattedCitation":"[15]","previouslyFormattedCitation":"[16]"},"properties":{"noteIndex":0},"schema":"https://github.com/citation-style-language/schema/raw/master/csl-citation.json"}</w:instrText>
       </w:r>
       <w:r>
         <w:rPr>
@@ -15776,99 +15342,99 @@
           <w:rFonts w:cs="Arial"/>
           <w:noProof/>
         </w:rPr>
+        <w:t>[15]</w:t>
+      </w:r>
+      <w:r>
+        <w:rPr>
+          <w:rFonts w:cs="Arial"/>
+        </w:rPr>
+        <w:fldChar w:fldCharType="end"/>
+      </w:r>
+      <w:r>
+        <w:rPr>
+          <w:rFonts w:cs="Arial"/>
+        </w:rPr>
+        <w:t>.</w:t>
+      </w:r>
+      <w:r>
+        <w:rPr>
+          <w:rFonts w:cs="Arial"/>
+        </w:rPr>
+        <w:t xml:space="preserve"> Sistem basis data dapat diartikan sebagai sekumpulan basis data dalam suatu sistem yang mungkin tidak ada hubungan satu sama lain, tetapi secara keseluruhan mempunyai hubungan sebagai sebuah sistem dengan didukung oleh komponen lainnya </w:t>
+      </w:r>
+      <w:r>
+        <w:rPr>
+          <w:rFonts w:cs="Arial"/>
+        </w:rPr>
+        <w:fldChar w:fldCharType="begin" w:fldLock="1"/>
+      </w:r>
+      <w:r>
+        <w:rPr>
+          <w:rFonts w:cs="Arial"/>
+        </w:rPr>
+        <w:instrText>ADDIN CSL_CITATION {"citationItems":[{"id":"ITEM-1","itemData":{"ISBN":"978-979-29-2494-7","author":[{"dropping-particle":"","family":"Sutanta","given":"Edhy","non-dropping-particle":"","parse-names":false,"suffix":""}],"editor":[{"dropping-particle":"","family":"Rini W","given":"Benedicta","non-dropping-particle":"","parse-names":false,"suffix":""}],"id":"ITEM-1","issued":{"date-parts":[["2011"]]},"number-of-pages":"xxii + 266","publisher":"Andi","publisher-place":"Yogyakarta","title":"Basis Data dalam Tinjauan Konseptual","type":"book"},"uris":["http://www.mendeley.com/documents/?uuid=9674163c-c52c-4f4d-8f18-f2bc96fa464b"]}],"mendeley":{"formattedCitation":"[15]","plainTextFormattedCitation":"[15]","previouslyFormattedCitation":"[16]"},"properties":{"noteIndex":0},"schema":"https://github.com/citation-style-language/schema/raw/master/csl-citation.json"}</w:instrText>
+      </w:r>
+      <w:r>
+        <w:rPr>
+          <w:rFonts w:cs="Arial"/>
+        </w:rPr>
+        <w:fldChar w:fldCharType="separate"/>
+      </w:r>
+      <w:r>
+        <w:rPr>
+          <w:rFonts w:cs="Arial"/>
+          <w:noProof/>
+        </w:rPr>
+        <w:t>[15]</w:t>
+      </w:r>
+      <w:r>
+        <w:rPr>
+          <w:rFonts w:cs="Arial"/>
+        </w:rPr>
+        <w:fldChar w:fldCharType="end"/>
+      </w:r>
+      <w:r>
+        <w:rPr>
+          <w:rFonts w:cs="Arial"/>
+        </w:rPr>
+        <w:t>.</w:t>
+      </w:r>
+      <w:r>
+        <w:rPr>
+          <w:rFonts w:cs="Arial"/>
+        </w:rPr>
+        <w:t xml:space="preserve"> Basis data digunakan untuk mengatasi permasalahan pengolahan data </w:t>
+      </w:r>
+      <w:r>
+        <w:rPr>
+          <w:rFonts w:cs="Arial"/>
+        </w:rPr>
+        <w:t xml:space="preserve">dengan metode pengarsipan berkas dan basis data sangat diperlukan dalam membangun sistem informasi pada sebuah perusahaan sehingga dengan basis data dapat meningkatkan kinerja perusahaan dan mengingatkan daya saing perusahaan karena basis data dibangun dengan tujuan sebagai berikut </w:t>
+      </w:r>
+      <w:r>
+        <w:rPr>
+          <w:rFonts w:cs="Arial"/>
+        </w:rPr>
+        <w:fldChar w:fldCharType="begin" w:fldLock="1"/>
+      </w:r>
+      <w:r>
+        <w:rPr>
+          <w:rFonts w:cs="Arial"/>
+        </w:rPr>
+        <w:instrText>ADDIN CSL_CITATION {"citationItems":[{"id":"ITEM-1","itemData":{"ISBN":"978-602-401-204-5","abstract":"Tujuan umum buku ajar ini disusun agar dapat bermanfaat khususnya bagi mahasiswa/i yang sedang dan akan mempelajari mata kuliah manajemen basis data dan umumnya bagi pembaca yang mempelajari dan memahami tentang manajemen basis data. Harapan besar bagi penulis agar nantinnya pembaca buku ini dapat mengimplementasikan basis data dengan menggunakan software MySQL dengan baik. Buku “Manajemen Basis Data Menggunakan MySQL” ini terdiri dari 8 bab yaitu Pengenalan Dasar Basis Data, Model Data Relasional, Manajemen Basis Data, Struktur Bahasa Query (SQL), Penerapan Operator dalam Mysql, Penerapan Fungsi dalam Mysql, Relasi Tabel, dan Mysql dan PHP.","author":[{"dropping-particle":"","family":"Yanto","given":"Robi","non-dropping-particle":"","parse-names":false,"suffix":""}],"edition":"Edisi 1","id":"ITEM-1","issued":{"date-parts":[["2018"]]},"number-of-pages":"xi + 243","publisher":"Deepublish","publisher-place":"Yogyakarta","title":"Manajemen Basis Data Menggunakan MySQL","type":"book"},"uris":["http://www.mendeley.com/documents/?uuid=5c74c363-3516-432f-aebb-fbcfaeefce39"]}],"mendeley":{"formattedCitation":"[16]","plainTextFormattedCitation":"[16]","previouslyFormattedCitation":"[17]"},"properties":{"noteIndex":0},"schema":"https://github.com/citation-style-language/schema/raw/master/csl-citation.json"}</w:instrText>
+      </w:r>
+      <w:r>
+        <w:rPr>
+          <w:rFonts w:cs="Arial"/>
+        </w:rPr>
+        <w:fldChar w:fldCharType="separate"/>
+      </w:r>
+      <w:r>
+        <w:rPr>
+          <w:rFonts w:cs="Arial"/>
+          <w:noProof/>
+        </w:rPr>
         <w:t>[16]</w:t>
-      </w:r>
-      <w:r>
-        <w:rPr>
-          <w:rFonts w:cs="Arial"/>
-        </w:rPr>
-        <w:fldChar w:fldCharType="end"/>
-      </w:r>
-      <w:r>
-        <w:rPr>
-          <w:rFonts w:cs="Arial"/>
-        </w:rPr>
-        <w:t>.</w:t>
-      </w:r>
-      <w:r>
-        <w:rPr>
-          <w:rFonts w:cs="Arial"/>
-        </w:rPr>
-        <w:t xml:space="preserve"> Sistem basis data dapat diartikan sebagai sekumpulan basis data dalam suatu sistem yang mungkin tidak ada hubungan satu sama lain, tetapi secara keseluruhan mempunyai hubungan sebagai sebuah sistem dengan didukung oleh komponen lainnya </w:t>
-      </w:r>
-      <w:r>
-        <w:rPr>
-          <w:rFonts w:cs="Arial"/>
-        </w:rPr>
-        <w:fldChar w:fldCharType="begin" w:fldLock="1"/>
-      </w:r>
-      <w:r>
-        <w:rPr>
-          <w:rFonts w:cs="Arial"/>
-        </w:rPr>
-        <w:instrText>ADDIN CSL_CITATION {"citationItems":[{"id":"ITEM-1","itemData":{"ISBN":"978-979-29-2494-7","author":[{"dropping-particle":"","family":"Sutanta","given":"Edhy","non-dropping-particle":"","parse-names":false,"suffix":""}],"editor":[{"dropping-particle":"","family":"Rini W","given":"Benedicta","non-dropping-particle":"","parse-names":false,"suffix":""}],"id":"ITEM-1","issued":{"date-parts":[["2011"]]},"number-of-pages":"xxii + 266","publisher":"Andi","publisher-place":"Yogyakarta","title":"Basis Data dalam Tinjauan Konseptual","type":"book"},"uris":["http://www.mendeley.com/documents/?uuid=9674163c-c52c-4f4d-8f18-f2bc96fa464b"]}],"mendeley":{"formattedCitation":"[16]","plainTextFormattedCitation":"[16]","previouslyFormattedCitation":"[16]"},"properties":{"noteIndex":0},"schema":"https://github.com/citation-style-language/schema/raw/master/csl-citation.json"}</w:instrText>
-      </w:r>
-      <w:r>
-        <w:rPr>
-          <w:rFonts w:cs="Arial"/>
-        </w:rPr>
-        <w:fldChar w:fldCharType="separate"/>
-      </w:r>
-      <w:r>
-        <w:rPr>
-          <w:rFonts w:cs="Arial"/>
-          <w:noProof/>
-        </w:rPr>
-        <w:t>[16]</w:t>
-      </w:r>
-      <w:r>
-        <w:rPr>
-          <w:rFonts w:cs="Arial"/>
-        </w:rPr>
-        <w:fldChar w:fldCharType="end"/>
-      </w:r>
-      <w:r>
-        <w:rPr>
-          <w:rFonts w:cs="Arial"/>
-        </w:rPr>
-        <w:t>.</w:t>
-      </w:r>
-      <w:r>
-        <w:rPr>
-          <w:rFonts w:cs="Arial"/>
-        </w:rPr>
-        <w:t xml:space="preserve"> Basis data digunakan untuk mengatasi permasalahan pengolahan data </w:t>
-      </w:r>
-      <w:r>
-        <w:rPr>
-          <w:rFonts w:cs="Arial"/>
-        </w:rPr>
-        <w:t xml:space="preserve">dengan metode pengarsipan berkas dan basis data sangat diperlukan dalam membangun sistem informasi pada sebuah perusahaan sehingga dengan basis data dapat meningkatkan kinerja perusahaan dan mengingatkan daya saing perusahaan karena basis data dibangun dengan tujuan sebagai berikut </w:t>
-      </w:r>
-      <w:r>
-        <w:rPr>
-          <w:rFonts w:cs="Arial"/>
-        </w:rPr>
-        <w:fldChar w:fldCharType="begin" w:fldLock="1"/>
-      </w:r>
-      <w:r>
-        <w:rPr>
-          <w:rFonts w:cs="Arial"/>
-        </w:rPr>
-        <w:instrText>ADDIN CSL_CITATION {"citationItems":[{"id":"ITEM-1","itemData":{"ISBN":"978-602-401-204-5","abstract":"Tujuan umum buku ajar ini disusun agar dapat bermanfaat khususnya bagi mahasiswa/i yang sedang dan akan mempelajari mata kuliah manajemen basis data dan umumnya bagi pembaca yang mempelajari dan memahami tentang manajemen basis data. Harapan besar bagi penulis agar nantinnya pembaca buku ini dapat mengimplementasikan basis data dengan menggunakan software MySQL dengan baik. Buku “Manajemen Basis Data Menggunakan MySQL” ini terdiri dari 8 bab yaitu Pengenalan Dasar Basis Data, Model Data Relasional, Manajemen Basis Data, Struktur Bahasa Query (SQL), Penerapan Operator dalam Mysql, Penerapan Fungsi dalam Mysql, Relasi Tabel, dan Mysql dan PHP.","author":[{"dropping-particle":"","family":"Yanto","given":"Robi","non-dropping-particle":"","parse-names":false,"suffix":""}],"edition":"Edisi 1","id":"ITEM-1","issued":{"date-parts":[["2018"]]},"number-of-pages":"xi + 243","publisher":"Deepublish","publisher-place":"Yogyakarta","title":"Manajemen Basis Data Menggunakan MySQL","type":"book"},"uris":["http://www.mendeley.com/documents/?uuid=5c74c363-3516-432f-aebb-fbcfaeefce39"]}],"mendeley":{"formattedCitation":"[17]","plainTextFormattedCitation":"[17]","previouslyFormattedCitation":"[17]"},"properties":{"noteIndex":0},"schema":"https://github.com/citation-style-language/schema/raw/master/csl-citation.json"}</w:instrText>
-      </w:r>
-      <w:r>
-        <w:rPr>
-          <w:rFonts w:cs="Arial"/>
-        </w:rPr>
-        <w:fldChar w:fldCharType="separate"/>
-      </w:r>
-      <w:r>
-        <w:rPr>
-          <w:rFonts w:cs="Arial"/>
-          <w:noProof/>
-        </w:rPr>
-        <w:t>[17]</w:t>
       </w:r>
       <w:r>
         <w:rPr>
@@ -16076,6 +15642,12 @@
         </w:rPr>
         <w:t>Dengan pemanfaatan jaringan komputer, maka data yang berada di suatu lokasi dapat juga diakses bagi lokasi lain.</w:t>
       </w:r>
+      <w:r>
+        <w:rPr>
+          <w:rFonts w:cs="Arial"/>
+        </w:rPr>
+        <w:br w:type="page"/>
+      </w:r>
     </w:p>
     <w:p>
       <w:pPr>
@@ -16092,6 +15664,7 @@
         <w:rPr>
           <w:rFonts w:cs="Arial"/>
         </w:rPr>
+        <w:lastRenderedPageBreak/>
         <w:t>Kelengkapan (</w:t>
       </w:r>
       <w:r>
@@ -16119,7 +15692,6 @@
         <w:rPr>
           <w:rFonts w:cs="Arial"/>
         </w:rPr>
-        <w:lastRenderedPageBreak/>
         <w:t xml:space="preserve">Kelengkapan data yang disimpan dalam sebuah </w:t>
       </w:r>
       <w:r>
@@ -16459,7 +16031,7 @@
           <w:rFonts w:cs="Arial"/>
           <w:iCs/>
         </w:rPr>
-        <w:instrText>ADDIN CSL_CITATION {"citationItems":[{"id":"ITEM-1","itemData":{"abstract":"This book is aimed at system administrators/architects or DBAs who want to learn more about how to grow their current infrastructure to support larger traffic. Before beginning with this book, we expect you to be well-practiced with MySQL/MariaDB for common usage. You will be able to get a grasp quickly if you are comfortable with learning and building large infrastructures for MariaDB using Linux.","author":[{"dropping-particle":"","family":"Mavro","given":"Pierre","non-dropping-particle":"","parse-names":false,"suffix":""}],"id":"ITEM-1","issued":{"date-parts":[["2014"]]},"number-of-pages":"298","publisher":"Packt Publishing Ltd","publisher-place":"Birmingham","title":"MariaDB High Performance","type":"book"},"uris":["http://www.mendeley.com/documents/?uuid=ca9628f6-e54b-4709-a7ed-fd219a7f7de2"]}],"mendeley":{"formattedCitation":"[18]","plainTextFormattedCitation":"[18]","previouslyFormattedCitation":"[18]"},"properties":{"noteIndex":0},"schema":"https://github.com/citation-style-language/schema/raw/master/csl-citation.json"}</w:instrText>
+        <w:instrText>ADDIN CSL_CITATION {"citationItems":[{"id":"ITEM-1","itemData":{"abstract":"This book is aimed at system administrators/architects or DBAs who want to learn more about how to grow their current infrastructure to support larger traffic. Before beginning with this book, we expect you to be well-practiced with MySQL/MariaDB for common usage. You will be able to get a grasp quickly if you are comfortable with learning and building large infrastructures for MariaDB using Linux.","author":[{"dropping-particle":"","family":"Mavro","given":"Pierre","non-dropping-particle":"","parse-names":false,"suffix":""}],"id":"ITEM-1","issued":{"date-parts":[["2014"]]},"number-of-pages":"298","publisher":"Packt Publishing Ltd","publisher-place":"Birmingham","title":"MariaDB High Performance","type":"book"},"uris":["http://www.mendeley.com/documents/?uuid=ca9628f6-e54b-4709-a7ed-fd219a7f7de2"]}],"mendeley":{"formattedCitation":"[17]","plainTextFormattedCitation":"[17]","previouslyFormattedCitation":"[18]"},"properties":{"noteIndex":0},"schema":"https://github.com/citation-style-language/schema/raw/master/csl-citation.json"}</w:instrText>
       </w:r>
       <w:r>
         <w:rPr>
@@ -16474,7 +16046,7 @@
           <w:iCs/>
           <w:noProof/>
         </w:rPr>
-        <w:t>[18]</w:t>
+        <w:t>[17]</w:t>
       </w:r>
       <w:r>
         <w:rPr>
@@ -16799,7 +16371,7 @@
         <w:rPr>
           <w:rFonts w:cs="Arial"/>
         </w:rPr>
-        <w:instrText>ADDIN CSL_CITATION {"citationItems":[{"id":"ITEM-1","itemData":{"ISBN":"978-1-119-58818-4","ISSN":"1098-6596","PMID":"25246403","abstract":"Visual Studio Code, a free, open source, cross-compatible source code editor, is one of the most popular choices for web developers. It is fast, lightweight, customizable, and contains built-in support for JavaScript, Typescript, and Node.js extensions for other languages, including C++, Python, and PHP. Features such as debugging capability, embedded Git control, syntax highlighting, code snippets, and IntelliSense intelligent code completion support―several of which set it apart from the competition―help make Visual Studio Code an impressive, out-of-the-box solution. Visual Studio Code: End-to-End Editing and Debugging Tools for Web Developers helps readers to become familiar with and productive in Visual Studio Code. This up-to-date guide covers all of the essential components of the software, including the editing features of the workspace, advanced functionality such as code refactoring and key binding, and integration with Grunt, Gulp, NPM, and other external tools. New users, experienced developers, and those considering moving from another developer tool will benefit from this book’s detailed, yet easy-to-follow information on Visual Studio Code. This book: Teaches readers how to use Visual Studio Code to do full-stack development Explains the steps to install Visual Studio Code on Windows, Mac and Linux platforms Provides a foundation for non-users considering moving to Visual Studio Code Helps current users expand their knowledge of the tool and its available extensions Describes how to open a .NET Core project and get end-to-end execution and debugging functionality Visual Studio Code: End-to-End Editing and Debugging Tools for Web Developers is an invaluable guide for both professional and hobbyist web developers seeking immediately-useful information on Visual Studio Code.","author":[{"dropping-particle":"","family":"Johnson","given":"Bruce","non-dropping-particle":"","parse-names":false,"suffix":""}],"container-title":"Journal of Chemical Information and Modeling","edition":"Edisi 1","id":"ITEM-1","issue":"9","issued":{"date-parts":[["2013"]]},"number-of-pages":"xv + 192","publisher":"John Wiley &amp; Sons","publisher-place":"New Jersey","title":"Visual Studio Code: End-to-End Editing and Debugging Tools for Web Developers","type":"book","volume":"53"},"uris":["http://www.mendeley.com/documents/?uuid=6aab3491-b4a8-3eb3-96a1-fc72eea817b8"]}],"mendeley":{"formattedCitation":"[19]","plainTextFormattedCitation":"[19]","previouslyFormattedCitation":"[19]"},"properties":{"noteIndex":0},"schema":"https://github.com/citation-style-language/schema/raw/master/csl-citation.json"}</w:instrText>
+        <w:instrText>ADDIN CSL_CITATION {"citationItems":[{"id":"ITEM-1","itemData":{"ISBN":"978-1-119-58818-4","ISSN":"1098-6596","PMID":"25246403","abstract":"Visual Studio Code, a free, open source, cross-compatible source code editor, is one of the most popular choices for web developers. It is fast, lightweight, customizable, and contains built-in support for JavaScript, Typescript, and Node.js extensions for other languages, including C++, Python, and PHP. Features such as debugging capability, embedded Git control, syntax highlighting, code snippets, and IntelliSense intelligent code completion support―several of which set it apart from the competition―help make Visual Studio Code an impressive, out-of-the-box solution. Visual Studio Code: End-to-End Editing and Debugging Tools for Web Developers helps readers to become familiar with and productive in Visual Studio Code. This up-to-date guide covers all of the essential components of the software, including the editing features of the workspace, advanced functionality such as code refactoring and key binding, and integration with Grunt, Gulp, NPM, and other external tools. New users, experienced developers, and those considering moving from another developer tool will benefit from this book’s detailed, yet easy-to-follow information on Visual Studio Code. This book: Teaches readers how to use Visual Studio Code to do full-stack development Explains the steps to install Visual Studio Code on Windows, Mac and Linux platforms Provides a foundation for non-users considering moving to Visual Studio Code Helps current users expand their knowledge of the tool and its available extensions Describes how to open a .NET Core project and get end-to-end execution and debugging functionality Visual Studio Code: End-to-End Editing and Debugging Tools for Web Developers is an invaluable guide for both professional and hobbyist web developers seeking immediately-useful information on Visual Studio Code.","author":[{"dropping-particle":"","family":"Johnson","given":"Bruce","non-dropping-particle":"","parse-names":false,"suffix":""}],"container-title":"Journal of Chemical Information and Modeling","edition":"Edisi 1","id":"ITEM-1","issue":"9","issued":{"date-parts":[["2013"]]},"number-of-pages":"xv + 192","publisher":"John Wiley &amp; Sons","publisher-place":"New Jersey","title":"Visual Studio Code: End-to-End Editing and Debugging Tools for Web Developers","type":"book","volume":"53"},"uris":["http://www.mendeley.com/documents/?uuid=6aab3491-b4a8-3eb3-96a1-fc72eea817b8"]}],"mendeley":{"formattedCitation":"[18]","plainTextFormattedCitation":"[18]","previouslyFormattedCitation":"[19]"},"properties":{"noteIndex":0},"schema":"https://github.com/citation-style-language/schema/raw/master/csl-citation.json"}</w:instrText>
       </w:r>
       <w:r>
         <w:rPr>
@@ -16812,7 +16384,7 @@
           <w:rFonts w:cs="Arial"/>
           <w:noProof/>
         </w:rPr>
-        <w:t>[19]</w:t>
+        <w:t>[18]</w:t>
       </w:r>
       <w:r>
         <w:rPr>
@@ -16904,7 +16476,7 @@
         <w:rPr>
           <w:rFonts w:cs="Arial"/>
         </w:rPr>
-        <w:instrText>ADDIN CSL_CITATION {"citationItems":[{"id":"ITEM-1","itemData":{"URL":"https://www.codepolitan.com/laragon-alternatif-xampp-terbaik-di-windows-5ae1bfaeb07be","abstract":"Pembaca yang menggunakan Windows pasti sudah cukup akrab dengan XAMPP. XAMPP adalah aplikasi pilihan untuk kebutuhan development web PHP di komputer lokal. Untuk penggunaan PHP biasa, XAMPP sudah sangat mumpuni. Namun, XAMPP kurang fleksibel untuk framework yang membutuhkan versi PHP tertentu, memasang ekstensi tertentu, atau membutuhkan konfigurasi lain yang perlu dikostumisasi. Jika kalian sudah capek ngoprek XAMPP untuk menyokong pengembangan web di komputer lokal, cobalah untuk memasang Laragon.","author":[{"dropping-particle":"","family":"Fujimaru","given":"Takagi","non-dropping-particle":"","parse-names":false,"suffix":""}],"container-title":"26 April 2018","id":"ITEM-1","issued":{"date-parts":[["2018"]]},"title":"Laragon, Alternatif XAMPP Terbaik di Windows","type":"webpage"},"uris":["http://www.mendeley.com/documents/?uuid=132ff19f-93bc-4a26-95bb-3b126ac09b14"]}],"mendeley":{"formattedCitation":"[20]","plainTextFormattedCitation":"[20]","previouslyFormattedCitation":"[20]"},"properties":{"noteIndex":0},"schema":"https://github.com/citation-style-language/schema/raw/master/csl-citation.json"}</w:instrText>
+        <w:instrText>ADDIN CSL_CITATION {"citationItems":[{"id":"ITEM-1","itemData":{"URL":"https://www.codepolitan.com/laragon-alternatif-xampp-terbaik-di-windows-5ae1bfaeb07be","abstract":"Pembaca yang menggunakan Windows pasti sudah cukup akrab dengan XAMPP. XAMPP adalah aplikasi pilihan untuk kebutuhan development web PHP di komputer lokal. Untuk penggunaan PHP biasa, XAMPP sudah sangat mumpuni. Namun, XAMPP kurang fleksibel untuk framework yang membutuhkan versi PHP tertentu, memasang ekstensi tertentu, atau membutuhkan konfigurasi lain yang perlu dikostumisasi. Jika kalian sudah capek ngoprek XAMPP untuk menyokong pengembangan web di komputer lokal, cobalah untuk memasang Laragon.","author":[{"dropping-particle":"","family":"Fujimaru","given":"Takagi","non-dropping-particle":"","parse-names":false,"suffix":""}],"container-title":"26 April 2018","id":"ITEM-1","issued":{"date-parts":[["2018"]]},"title":"Laragon, Alternatif XAMPP Terbaik di Windows","type":"webpage"},"uris":["http://www.mendeley.com/documents/?uuid=132ff19f-93bc-4a26-95bb-3b126ac09b14"]}],"mendeley":{"formattedCitation":"[19]","plainTextFormattedCitation":"[19]","previouslyFormattedCitation":"[20]"},"properties":{"noteIndex":0},"schema":"https://github.com/citation-style-language/schema/raw/master/csl-citation.json"}</w:instrText>
       </w:r>
       <w:r>
         <w:rPr>
@@ -16917,7 +16489,7 @@
           <w:rFonts w:cs="Arial"/>
           <w:noProof/>
         </w:rPr>
-        <w:t>[20]</w:t>
+        <w:t>[19]</w:t>
       </w:r>
       <w:r>
         <w:rPr>
@@ -17035,7 +16607,7 @@
         <w:rPr>
           <w:rFonts w:cs="Arial"/>
         </w:rPr>
-        <w:instrText>ADDIN CSL_CITATION {"citationItems":[{"id":"ITEM-1","itemData":{"ISBN":"978-602-02-6115-7","abstract":"Apakah Anda saat ini sedang belajar pemrograman web? Apakah Anda sering mengeluh karena banyak referensi tentang pemrograman yang memberikan materi secara setengahsetengah? Kalau iya, berarti ini adalah buku yang tepat untuk Anda. Karena di dalam buku ini, saya akan membahas sebuah proyek CMS (Content Management System) buatan anak bangsa. Yah, saya akan mengajak Anda menjadi Developer keren dengan proyek open source yang akan kita bahas di sini. Open source itu gratis? Proyek open source gak ada duitnya, cuma buat proyek sukarela aja. Jiah, ketinggalan zaman sob, kalau Anda masih berpikir seperti itu. Open source malah akan membawa Anda pada kesuksesan gemilang. Bagaimana caranya? Di buku ini akan saya bahas semuanya. Lebih dari itu, selain ilmu yang didapat, tentu dengan bergabung dalam proyek open source, Anda akan mendapatkan koneksi jaringan pertemanan yang lebih luas. Tentunya sebuah ladang rezeki untuk Anda pula toh. Pada buku ini akan dijelaskan bagaimana mengembangkan sebuah CMS yang tadinya berfungsi untuk keperluan blogging menjadi sebuah CMS multifitur dengan tambahan fungsi e-commerce. Anda akan naik level dari pengguna software menjadi pengembang software. Anda akan dapat mengembangkan sebuah program open source berbasis web, dan tentunya menjadi langkah awal untuk menikmati indahnya kebersamaan dunia open source. Ayo, kesempatan emas menanti Anda. Segera berikan buku ini ke kasir dan JANGAN BUANG STRUK PEMBELIAN BUKU INI. Bonus CD untuk buku ini, bisa Anda download langsung pada website resmi penulis. Dengan registrasi terlebih dahulu pada website tersebut, dan mengupload struk pembelian buku. Pembahasan dalam buku mencakup: Pengenalan dunia open source Penginstalan tools untuk pengembangan aplikasi web Konsep dasar OOP Pengembangan plugin CMS untuk keperluan e-commerce Pembuatan template baru untuk CMS Popoji","author":[{"dropping-particle":"","family":"Dadan","given":"","non-dropping-particle":"","parse-names":false,"suffix":""},{"dropping-particle":"","family":"Developers","given":"Kerendi","non-dropping-particle":"","parse-names":false,"suffix":""}],"edition":"Edisi 1","id":"ITEM-1","issued":{"date-parts":[["2015"]]},"number-of-pages":"xv + 302","publisher":"Elex Media Komputindo","publisher-place":"Jakarta","title":"Membuat CMS Multifitur","type":"book"},"uris":["http://www.mendeley.com/documents/?uuid=83959c15-b2eb-3c27-a301-6ee010f0c20a"]}],"mendeley":{"formattedCitation":"[21]","plainTextFormattedCitation":"[21]","previouslyFormattedCitation":"[21]"},"properties":{"noteIndex":0},"schema":"https://github.com/citation-style-language/schema/raw/master/csl-citation.json"}</w:instrText>
+        <w:instrText>ADDIN CSL_CITATION {"citationItems":[{"id":"ITEM-1","itemData":{"ISBN":"978-602-02-6115-7","abstract":"Apakah Anda saat ini sedang belajar pemrograman web? Apakah Anda sering mengeluh karena banyak referensi tentang pemrograman yang memberikan materi secara setengahsetengah? Kalau iya, berarti ini adalah buku yang tepat untuk Anda. Karena di dalam buku ini, saya akan membahas sebuah proyek CMS (Content Management System) buatan anak bangsa. Yah, saya akan mengajak Anda menjadi Developer keren dengan proyek open source yang akan kita bahas di sini. Open source itu gratis? Proyek open source gak ada duitnya, cuma buat proyek sukarela aja. Jiah, ketinggalan zaman sob, kalau Anda masih berpikir seperti itu. Open source malah akan membawa Anda pada kesuksesan gemilang. Bagaimana caranya? Di buku ini akan saya bahas semuanya. Lebih dari itu, selain ilmu yang didapat, tentu dengan bergabung dalam proyek open source, Anda akan mendapatkan koneksi jaringan pertemanan yang lebih luas. Tentunya sebuah ladang rezeki untuk Anda pula toh. Pada buku ini akan dijelaskan bagaimana mengembangkan sebuah CMS yang tadinya berfungsi untuk keperluan blogging menjadi sebuah CMS multifitur dengan tambahan fungsi e-commerce. Anda akan naik level dari pengguna software menjadi pengembang software. Anda akan dapat mengembangkan sebuah program open source berbasis web, dan tentunya menjadi langkah awal untuk menikmati indahnya kebersamaan dunia open source. Ayo, kesempatan emas menanti Anda. Segera berikan buku ini ke kasir dan JANGAN BUANG STRUK PEMBELIAN BUKU INI. Bonus CD untuk buku ini, bisa Anda download langsung pada website resmi penulis. Dengan registrasi terlebih dahulu pada website tersebut, dan mengupload struk pembelian buku. Pembahasan dalam buku mencakup: Pengenalan dunia open source Penginstalan tools untuk pengembangan aplikasi web Konsep dasar OOP Pengembangan plugin CMS untuk keperluan e-commerce Pembuatan template baru untuk CMS Popoji","author":[{"dropping-particle":"","family":"Dadan","given":"","non-dropping-particle":"","parse-names":false,"suffix":""},{"dropping-particle":"","family":"Developers","given":"Kerendi","non-dropping-particle":"","parse-names":false,"suffix":""}],"edition":"Edisi 1","id":"ITEM-1","issued":{"date-parts":[["2015"]]},"number-of-pages":"xv + 302","publisher":"Elex Media Komputindo","publisher-place":"Jakarta","title":"Membuat CMS Multifitur","type":"book"},"uris":["http://www.mendeley.com/documents/?uuid=83959c15-b2eb-3c27-a301-6ee010f0c20a"]}],"mendeley":{"formattedCitation":"[20]","plainTextFormattedCitation":"[20]","previouslyFormattedCitation":"[21]"},"properties":{"noteIndex":0},"schema":"https://github.com/citation-style-language/schema/raw/master/csl-citation.json"}</w:instrText>
       </w:r>
       <w:r>
         <w:rPr>
@@ -17048,7 +16620,7 @@
           <w:rFonts w:cs="Arial"/>
           <w:noProof/>
         </w:rPr>
-        <w:t>[21]</w:t>
+        <w:t>[20]</w:t>
       </w:r>
       <w:r>
         <w:rPr>
@@ -17097,7 +16669,7 @@
         <w:rPr>
           <w:rFonts w:cs="Arial"/>
         </w:rPr>
-        <w:instrText>ADDIN CSL_CITATION {"citationItems":[{"id":"ITEM-1","itemData":{"URL":"https://www.codepolitan.com/laragon-alternatif-xampp-terbaik-di-windows-5ae1bfaeb07be","abstract":"Pembaca yang menggunakan Windows pasti sudah cukup akrab dengan XAMPP. XAMPP adalah aplikasi pilihan untuk kebutuhan development web PHP di komputer lokal. Untuk penggunaan PHP biasa, XAMPP sudah sangat mumpuni. Namun, XAMPP kurang fleksibel untuk framework yang membutuhkan versi PHP tertentu, memasang ekstensi tertentu, atau membutuhkan konfigurasi lain yang perlu dikostumisasi. Jika kalian sudah capek ngoprek XAMPP untuk menyokong pengembangan web di komputer lokal, cobalah untuk memasang Laragon.","author":[{"dropping-particle":"","family":"Fujimaru","given":"Takagi","non-dropping-particle":"","parse-names":false,"suffix":""}],"container-title":"26 April 2018","id":"ITEM-1","issued":{"date-parts":[["2018"]]},"title":"Laragon, Alternatif XAMPP Terbaik di Windows","type":"webpage"},"uris":["http://www.mendeley.com/documents/?uuid=132ff19f-93bc-4a26-95bb-3b126ac09b14"]}],"mendeley":{"formattedCitation":"[20]","plainTextFormattedCitation":"[20]","previouslyFormattedCitation":"[20]"},"properties":{"noteIndex":0},"schema":"https://github.com/citation-style-language/schema/raw/master/csl-citation.json"}</w:instrText>
+        <w:instrText>ADDIN CSL_CITATION {"citationItems":[{"id":"ITEM-1","itemData":{"URL":"https://www.codepolitan.com/laragon-alternatif-xampp-terbaik-di-windows-5ae1bfaeb07be","abstract":"Pembaca yang menggunakan Windows pasti sudah cukup akrab dengan XAMPP. XAMPP adalah aplikasi pilihan untuk kebutuhan development web PHP di komputer lokal. Untuk penggunaan PHP biasa, XAMPP sudah sangat mumpuni. Namun, XAMPP kurang fleksibel untuk framework yang membutuhkan versi PHP tertentu, memasang ekstensi tertentu, atau membutuhkan konfigurasi lain yang perlu dikostumisasi. Jika kalian sudah capek ngoprek XAMPP untuk menyokong pengembangan web di komputer lokal, cobalah untuk memasang Laragon.","author":[{"dropping-particle":"","family":"Fujimaru","given":"Takagi","non-dropping-particle":"","parse-names":false,"suffix":""}],"container-title":"26 April 2018","id":"ITEM-1","issued":{"date-parts":[["2018"]]},"title":"Laragon, Alternatif XAMPP Terbaik di Windows","type":"webpage"},"uris":["http://www.mendeley.com/documents/?uuid=132ff19f-93bc-4a26-95bb-3b126ac09b14"]}],"mendeley":{"formattedCitation":"[19]","plainTextFormattedCitation":"[19]","previouslyFormattedCitation":"[20]"},"properties":{"noteIndex":0},"schema":"https://github.com/citation-style-language/schema/raw/master/csl-citation.json"}</w:instrText>
       </w:r>
       <w:r>
         <w:rPr>
@@ -17110,7 +16682,7 @@
           <w:rFonts w:cs="Arial"/>
           <w:noProof/>
         </w:rPr>
-        <w:t>[20]</w:t>
+        <w:t>[19]</w:t>
       </w:r>
       <w:r>
         <w:rPr>
@@ -17182,7 +16754,7 @@
         <w:rPr>
           <w:rFonts w:cs="Arial"/>
         </w:rPr>
-        <w:instrText>ADDIN CSL_CITATION {"citationItems":[{"id":"ITEM-1","itemData":{"ISBN":"978-602-1514-05-4","abstract":"Pada buku ini akan membahas tentang analisis dan desain sistem dengan disertai suatu studi kasus untuk memudahkan dalam pemahaman. Analisis dan desain sistem itu dimulai dengan analisis dan desain basis data, analisis dan desain sistem untuk pemrograman terstruktur dengan menggunakan DFD, dan analisis dan desain sistem untuk pemrograman berorientasi objek dengan menggunakan UML. Setelah membaca studi kasus tersebut, pembaca diharapkan dapat memahami bagaimana melakukan analisis dan desain sistem untuk pemrograman terstruktur maupun pemrograman berorientasi objek. Untuk menghasilkan analisis dan desain perangkat lunak yang baik, seorang analis seharusnya memahami konsep pemrograman. Tanpa pemahaman konsep pemrograman yang baik, analis tidak mungkin menghasilkan perancangan perangkat lunak yang baik. Pada buku ini juga dijelaskan mengenai tahapan-tahapan yang harus dilalui dalam rakayasa perangkat lunak serta penjelasan secara umum tentang manajemen proyek perangkat lunak. Materi yang dibahas : Analisis dan Desain Sistem SDLC Basis Data Pemrograman Terstruktur Pemrograman Berorientasi Objek Analisis dan Desain Berorientasi Objek Pemodelan dan UML Studi Kasus UML Perancangan Pola Berorientasi Objek Manajemen Proyek Perangkat Lunak","author":[{"dropping-particle":"","family":"Sukamto Ariani","given":"Rosa","non-dropping-particle":"","parse-names":false,"suffix":""},{"dropping-particle":"","family":"Shalahuddin","given":"Muhammad","non-dropping-particle":"","parse-names":false,"suffix":""}],"edition":"Edisi 1","id":"ITEM-1","issued":{"date-parts":[["2014"]]},"number-of-pages":"viii + 296","publisher":"Informatika","publisher-place":"Bandung","title":"Rekayasa Perangkat Lunak Terstruktur dan Berorientasi Objek","type":"book"},"uris":["http://www.mendeley.com/documents/?uuid=54e1b3c2-a159-4a59-8f5e-9f369905fb4e"]}],"mendeley":{"formattedCitation":"[22]","plainTextFormattedCitation":"[22]","previouslyFormattedCitation":"[22]"},"properties":{"noteIndex":0},"schema":"https://github.com/citation-style-language/schema/raw/master/csl-citation.json"}</w:instrText>
+        <w:instrText>ADDIN CSL_CITATION {"citationItems":[{"id":"ITEM-1","itemData":{"ISBN":"978-602-1514-05-4","abstract":"Pada buku ini akan membahas tentang analisis dan desain sistem dengan disertai suatu studi kasus untuk memudahkan dalam pemahaman. Analisis dan desain sistem itu dimulai dengan analisis dan desain basis data, analisis dan desain sistem untuk pemrograman terstruktur dengan menggunakan DFD, dan analisis dan desain sistem untuk pemrograman berorientasi objek dengan menggunakan UML. Setelah membaca studi kasus tersebut, pembaca diharapkan dapat memahami bagaimana melakukan analisis dan desain sistem untuk pemrograman terstruktur maupun pemrograman berorientasi objek. Untuk menghasilkan analisis dan desain perangkat lunak yang baik, seorang analis seharusnya memahami konsep pemrograman. Tanpa pemahaman konsep pemrograman yang baik, analis tidak mungkin menghasilkan perancangan perangkat lunak yang baik. Pada buku ini juga dijelaskan mengenai tahapan-tahapan yang harus dilalui dalam rakayasa perangkat lunak serta penjelasan secara umum tentang manajemen proyek perangkat lunak. Materi yang dibahas : Analisis dan Desain Sistem SDLC Basis Data Pemrograman Terstruktur Pemrograman Berorientasi Objek Analisis dan Desain Berorientasi Objek Pemodelan dan UML Studi Kasus UML Perancangan Pola Berorientasi Objek Manajemen Proyek Perangkat Lunak","author":[{"dropping-particle":"","family":"Sukamto Ariani","given":"Rosa","non-dropping-particle":"","parse-names":false,"suffix":""},{"dropping-particle":"","family":"Shalahuddin","given":"Muhammad","non-dropping-particle":"","parse-names":false,"suffix":""}],"edition":"Edisi 1","id":"ITEM-1","issued":{"date-parts":[["2014"]]},"number-of-pages":"viii + 296","publisher":"Informatika","publisher-place":"Bandung","title":"Rekayasa Perangkat Lunak Terstruktur dan Berorientasi Objek","type":"book"},"uris":["http://www.mendeley.com/documents/?uuid=54e1b3c2-a159-4a59-8f5e-9f369905fb4e"]}],"mendeley":{"formattedCitation":"[21]","plainTextFormattedCitation":"[21]","previouslyFormattedCitation":"[22]"},"properties":{"noteIndex":0},"schema":"https://github.com/citation-style-language/schema/raw/master/csl-citation.json"}</w:instrText>
       </w:r>
       <w:r>
         <w:rPr>
@@ -17195,7 +16767,7 @@
           <w:rFonts w:cs="Arial"/>
           <w:noProof/>
         </w:rPr>
-        <w:t>[22]</w:t>
+        <w:t>[21]</w:t>
       </w:r>
       <w:r>
         <w:rPr>
@@ -17313,7 +16885,7 @@
         <w:rPr>
           <w:rFonts w:cs="Arial"/>
         </w:rPr>
-        <w:instrText>ADDIN CSL_CITATION {"citationItems":[{"id":"ITEM-1","itemData":{"ISBN":"978-602-1514-05-4","abstract":"Pada buku ini akan membahas tentang analisis dan desain sistem dengan disertai suatu studi kasus untuk memudahkan dalam pemahaman. Analisis dan desain sistem itu dimulai dengan analisis dan desain basis data, analisis dan desain sistem untuk pemrograman terstruktur dengan menggunakan DFD, dan analisis dan desain sistem untuk pemrograman berorientasi objek dengan menggunakan UML. Setelah membaca studi kasus tersebut, pembaca diharapkan dapat memahami bagaimana melakukan analisis dan desain sistem untuk pemrograman terstruktur maupun pemrograman berorientasi objek. Untuk menghasilkan analisis dan desain perangkat lunak yang baik, seorang analis seharusnya memahami konsep pemrograman. Tanpa pemahaman konsep pemrograman yang baik, analis tidak mungkin menghasilkan perancangan perangkat lunak yang baik. Pada buku ini juga dijelaskan mengenai tahapan-tahapan yang harus dilalui dalam rakayasa perangkat lunak serta penjelasan secara umum tentang manajemen proyek perangkat lunak. Materi yang dibahas : Analisis dan Desain Sistem SDLC Basis Data Pemrograman Terstruktur Pemrograman Berorientasi Objek Analisis dan Desain Berorientasi Objek Pemodelan dan UML Studi Kasus UML Perancangan Pola Berorientasi Objek Manajemen Proyek Perangkat Lunak","author":[{"dropping-particle":"","family":"Sukamto Ariani","given":"Rosa","non-dropping-particle":"","parse-names":false,"suffix":""},{"dropping-particle":"","family":"Shalahuddin","given":"Muhammad","non-dropping-particle":"","parse-names":false,"suffix":""}],"edition":"Edisi 1","id":"ITEM-1","issued":{"date-parts":[["2014"]]},"number-of-pages":"viii + 296","publisher":"Informatika","publisher-place":"Bandung","title":"Rekayasa Perangkat Lunak Terstruktur dan Berorientasi Objek","type":"book"},"uris":["http://www.mendeley.com/documents/?uuid=54e1b3c2-a159-4a59-8f5e-9f369905fb4e"]}],"mendeley":{"formattedCitation":"[22]","plainTextFormattedCitation":"[22]","previouslyFormattedCitation":"[22]"},"properties":{"noteIndex":0},"schema":"https://github.com/citation-style-language/schema/raw/master/csl-citation.json"}</w:instrText>
+        <w:instrText>ADDIN CSL_CITATION {"citationItems":[{"id":"ITEM-1","itemData":{"ISBN":"978-602-1514-05-4","abstract":"Pada buku ini akan membahas tentang analisis dan desain sistem dengan disertai suatu studi kasus untuk memudahkan dalam pemahaman. Analisis dan desain sistem itu dimulai dengan analisis dan desain basis data, analisis dan desain sistem untuk pemrograman terstruktur dengan menggunakan DFD, dan analisis dan desain sistem untuk pemrograman berorientasi objek dengan menggunakan UML. Setelah membaca studi kasus tersebut, pembaca diharapkan dapat memahami bagaimana melakukan analisis dan desain sistem untuk pemrograman terstruktur maupun pemrograman berorientasi objek. Untuk menghasilkan analisis dan desain perangkat lunak yang baik, seorang analis seharusnya memahami konsep pemrograman. Tanpa pemahaman konsep pemrograman yang baik, analis tidak mungkin menghasilkan perancangan perangkat lunak yang baik. Pada buku ini juga dijelaskan mengenai tahapan-tahapan yang harus dilalui dalam rakayasa perangkat lunak serta penjelasan secara umum tentang manajemen proyek perangkat lunak. Materi yang dibahas : Analisis dan Desain Sistem SDLC Basis Data Pemrograman Terstruktur Pemrograman Berorientasi Objek Analisis dan Desain Berorientasi Objek Pemodelan dan UML Studi Kasus UML Perancangan Pola Berorientasi Objek Manajemen Proyek Perangkat Lunak","author":[{"dropping-particle":"","family":"Sukamto Ariani","given":"Rosa","non-dropping-particle":"","parse-names":false,"suffix":""},{"dropping-particle":"","family":"Shalahuddin","given":"Muhammad","non-dropping-particle":"","parse-names":false,"suffix":""}],"edition":"Edisi 1","id":"ITEM-1","issued":{"date-parts":[["2014"]]},"number-of-pages":"viii + 296","publisher":"Informatika","publisher-place":"Bandung","title":"Rekayasa Perangkat Lunak Terstruktur dan Berorientasi Objek","type":"book"},"uris":["http://www.mendeley.com/documents/?uuid=54e1b3c2-a159-4a59-8f5e-9f369905fb4e"]}],"mendeley":{"formattedCitation":"[21]","plainTextFormattedCitation":"[21]","previouslyFormattedCitation":"[22]"},"properties":{"noteIndex":0},"schema":"https://github.com/citation-style-language/schema/raw/master/csl-citation.json"}</w:instrText>
       </w:r>
       <w:r>
         <w:rPr>
@@ -17326,7 +16898,7 @@
           <w:rFonts w:cs="Arial"/>
           <w:noProof/>
         </w:rPr>
-        <w:t>[22]</w:t>
+        <w:t>[21]</w:t>
       </w:r>
       <w:r>
         <w:rPr>
@@ -18941,7 +18513,7 @@
         <w:rPr>
           <w:rFonts w:cs="Arial"/>
         </w:rPr>
-        <w:instrText>ADDIN CSL_CITATION {"citationItems":[{"id":"ITEM-1","itemData":{"ISBN":"978-602-1514-05-4","abstract":"Pada buku ini akan membahas tentang analisis dan desain sistem dengan disertai suatu studi kasus untuk memudahkan dalam pemahaman. Analisis dan desain sistem itu dimulai dengan analisis dan desain basis data, analisis dan desain sistem untuk pemrograman terstruktur dengan menggunakan DFD, dan analisis dan desain sistem untuk pemrograman berorientasi objek dengan menggunakan UML. Setelah membaca studi kasus tersebut, pembaca diharapkan dapat memahami bagaimana melakukan analisis dan desain sistem untuk pemrograman terstruktur maupun pemrograman berorientasi objek. Untuk menghasilkan analisis dan desain perangkat lunak yang baik, seorang analis seharusnya memahami konsep pemrograman. Tanpa pemahaman konsep pemrograman yang baik, analis tidak mungkin menghasilkan perancangan perangkat lunak yang baik. Pada buku ini juga dijelaskan mengenai tahapan-tahapan yang harus dilalui dalam rakayasa perangkat lunak serta penjelasan secara umum tentang manajemen proyek perangkat lunak. Materi yang dibahas : Analisis dan Desain Sistem SDLC Basis Data Pemrograman Terstruktur Pemrograman Berorientasi Objek Analisis dan Desain Berorientasi Objek Pemodelan dan UML Studi Kasus UML Perancangan Pola Berorientasi Objek Manajemen Proyek Perangkat Lunak","author":[{"dropping-particle":"","family":"Sukamto Ariani","given":"Rosa","non-dropping-particle":"","parse-names":false,"suffix":""},{"dropping-particle":"","family":"Shalahuddin","given":"Muhammad","non-dropping-particle":"","parse-names":false,"suffix":""}],"edition":"Edisi 1","id":"ITEM-1","issued":{"date-parts":[["2014"]]},"number-of-pages":"viii + 296","publisher":"Informatika","publisher-place":"Bandung","title":"Rekayasa Perangkat Lunak Terstruktur dan Berorientasi Objek","type":"book"},"uris":["http://www.mendeley.com/documents/?uuid=54e1b3c2-a159-4a59-8f5e-9f369905fb4e"]}],"mendeley":{"formattedCitation":"[22]","plainTextFormattedCitation":"[22]","previouslyFormattedCitation":"[22]"},"properties":{"noteIndex":0},"schema":"https://github.com/citation-style-language/schema/raw/master/csl-citation.json"}</w:instrText>
+        <w:instrText>ADDIN CSL_CITATION {"citationItems":[{"id":"ITEM-1","itemData":{"ISBN":"978-602-1514-05-4","abstract":"Pada buku ini akan membahas tentang analisis dan desain sistem dengan disertai suatu studi kasus untuk memudahkan dalam pemahaman. Analisis dan desain sistem itu dimulai dengan analisis dan desain basis data, analisis dan desain sistem untuk pemrograman terstruktur dengan menggunakan DFD, dan analisis dan desain sistem untuk pemrograman berorientasi objek dengan menggunakan UML. Setelah membaca studi kasus tersebut, pembaca diharapkan dapat memahami bagaimana melakukan analisis dan desain sistem untuk pemrograman terstruktur maupun pemrograman berorientasi objek. Untuk menghasilkan analisis dan desain perangkat lunak yang baik, seorang analis seharusnya memahami konsep pemrograman. Tanpa pemahaman konsep pemrograman yang baik, analis tidak mungkin menghasilkan perancangan perangkat lunak yang baik. Pada buku ini juga dijelaskan mengenai tahapan-tahapan yang harus dilalui dalam rakayasa perangkat lunak serta penjelasan secara umum tentang manajemen proyek perangkat lunak. Materi yang dibahas : Analisis dan Desain Sistem SDLC Basis Data Pemrograman Terstruktur Pemrograman Berorientasi Objek Analisis dan Desain Berorientasi Objek Pemodelan dan UML Studi Kasus UML Perancangan Pola Berorientasi Objek Manajemen Proyek Perangkat Lunak","author":[{"dropping-particle":"","family":"Sukamto Ariani","given":"Rosa","non-dropping-particle":"","parse-names":false,"suffix":""},{"dropping-particle":"","family":"Shalahuddin","given":"Muhammad","non-dropping-particle":"","parse-names":false,"suffix":""}],"edition":"Edisi 1","id":"ITEM-1","issued":{"date-parts":[["2014"]]},"number-of-pages":"viii + 296","publisher":"Informatika","publisher-place":"Bandung","title":"Rekayasa Perangkat Lunak Terstruktur dan Berorientasi Objek","type":"book"},"uris":["http://www.mendeley.com/documents/?uuid=54e1b3c2-a159-4a59-8f5e-9f369905fb4e"]}],"mendeley":{"formattedCitation":"[21]","plainTextFormattedCitation":"[21]","previouslyFormattedCitation":"[22]"},"properties":{"noteIndex":0},"schema":"https://github.com/citation-style-language/schema/raw/master/csl-citation.json"}</w:instrText>
       </w:r>
       <w:r>
         <w:rPr>
@@ -18954,7 +18526,7 @@
           <w:rFonts w:cs="Arial"/>
           <w:noProof/>
         </w:rPr>
-        <w:t>[22]</w:t>
+        <w:t>[21]</w:t>
       </w:r>
       <w:r>
         <w:rPr>
@@ -19932,7 +19504,7 @@
         <w:rPr>
           <w:rFonts w:cs="Arial"/>
         </w:rPr>
-        <w:instrText>ADDIN CSL_CITATION {"citationItems":[{"id":"ITEM-1","itemData":{"ISBN":"978-602-1514-05-4","abstract":"Pada buku ini akan membahas tentang analisis dan desain sistem dengan disertai suatu studi kasus untuk memudahkan dalam pemahaman. Analisis dan desain sistem itu dimulai dengan analisis dan desain basis data, analisis dan desain sistem untuk pemrograman terstruktur dengan menggunakan DFD, dan analisis dan desain sistem untuk pemrograman berorientasi objek dengan menggunakan UML. Setelah membaca studi kasus tersebut, pembaca diharapkan dapat memahami bagaimana melakukan analisis dan desain sistem untuk pemrograman terstruktur maupun pemrograman berorientasi objek. Untuk menghasilkan analisis dan desain perangkat lunak yang baik, seorang analis seharusnya memahami konsep pemrograman. Tanpa pemahaman konsep pemrograman yang baik, analis tidak mungkin menghasilkan perancangan perangkat lunak yang baik. Pada buku ini juga dijelaskan mengenai tahapan-tahapan yang harus dilalui dalam rakayasa perangkat lunak serta penjelasan secara umum tentang manajemen proyek perangkat lunak. Materi yang dibahas : Analisis dan Desain Sistem SDLC Basis Data Pemrograman Terstruktur Pemrograman Berorientasi Objek Analisis dan Desain Berorientasi Objek Pemodelan dan UML Studi Kasus UML Perancangan Pola Berorientasi Objek Manajemen Proyek Perangkat Lunak","author":[{"dropping-particle":"","family":"Sukamto Ariani","given":"Rosa","non-dropping-particle":"","parse-names":false,"suffix":""},{"dropping-particle":"","family":"Shalahuddin","given":"Muhammad","non-dropping-particle":"","parse-names":false,"suffix":""}],"edition":"Edisi 1","id":"ITEM-1","issued":{"date-parts":[["2014"]]},"number-of-pages":"viii + 296","publisher":"Informatika","publisher-place":"Bandung","title":"Rekayasa Perangkat Lunak Terstruktur dan Berorientasi Objek","type":"book"},"uris":["http://www.mendeley.com/documents/?uuid=54e1b3c2-a159-4a59-8f5e-9f369905fb4e"]}],"mendeley":{"formattedCitation":"[22]","plainTextFormattedCitation":"[22]","previouslyFormattedCitation":"[22]"},"properties":{"noteIndex":0},"schema":"https://github.com/citation-style-language/schema/raw/master/csl-citation.json"}</w:instrText>
+        <w:instrText>ADDIN CSL_CITATION {"citationItems":[{"id":"ITEM-1","itemData":{"ISBN":"978-602-1514-05-4","abstract":"Pada buku ini akan membahas tentang analisis dan desain sistem dengan disertai suatu studi kasus untuk memudahkan dalam pemahaman. Analisis dan desain sistem itu dimulai dengan analisis dan desain basis data, analisis dan desain sistem untuk pemrograman terstruktur dengan menggunakan DFD, dan analisis dan desain sistem untuk pemrograman berorientasi objek dengan menggunakan UML. Setelah membaca studi kasus tersebut, pembaca diharapkan dapat memahami bagaimana melakukan analisis dan desain sistem untuk pemrograman terstruktur maupun pemrograman berorientasi objek. Untuk menghasilkan analisis dan desain perangkat lunak yang baik, seorang analis seharusnya memahami konsep pemrograman. Tanpa pemahaman konsep pemrograman yang baik, analis tidak mungkin menghasilkan perancangan perangkat lunak yang baik. Pada buku ini juga dijelaskan mengenai tahapan-tahapan yang harus dilalui dalam rakayasa perangkat lunak serta penjelasan secara umum tentang manajemen proyek perangkat lunak. Materi yang dibahas : Analisis dan Desain Sistem SDLC Basis Data Pemrograman Terstruktur Pemrograman Berorientasi Objek Analisis dan Desain Berorientasi Objek Pemodelan dan UML Studi Kasus UML Perancangan Pola Berorientasi Objek Manajemen Proyek Perangkat Lunak","author":[{"dropping-particle":"","family":"Sukamto Ariani","given":"Rosa","non-dropping-particle":"","parse-names":false,"suffix":""},{"dropping-particle":"","family":"Shalahuddin","given":"Muhammad","non-dropping-particle":"","parse-names":false,"suffix":""}],"edition":"Edisi 1","id":"ITEM-1","issued":{"date-parts":[["2014"]]},"number-of-pages":"viii + 296","publisher":"Informatika","publisher-place":"Bandung","title":"Rekayasa Perangkat Lunak Terstruktur dan Berorientasi Objek","type":"book"},"uris":["http://www.mendeley.com/documents/?uuid=54e1b3c2-a159-4a59-8f5e-9f369905fb4e"]}],"mendeley":{"formattedCitation":"[21]","plainTextFormattedCitation":"[21]","previouslyFormattedCitation":"[22]"},"properties":{"noteIndex":0},"schema":"https://github.com/citation-style-language/schema/raw/master/csl-citation.json"}</w:instrText>
       </w:r>
       <w:r>
         <w:rPr>
@@ -19945,7 +19517,7 @@
           <w:rFonts w:cs="Arial"/>
           <w:noProof/>
         </w:rPr>
-        <w:t>[22]</w:t>
+        <w:t>[21]</w:t>
       </w:r>
       <w:r>
         <w:rPr>
@@ -22299,7 +21871,7 @@
         <w:fldChar w:fldCharType="begin" w:fldLock="1"/>
       </w:r>
       <w:r>
-        <w:instrText>ADDIN CSL_CITATION {"citationItems":[{"id":"ITEM-1","itemData":{"ISBN":"978-602-1514-05-4","abstract":"Pada buku ini akan membahas tentang analisis dan desain sistem dengan disertai suatu studi kasus untuk memudahkan dalam pemahaman. Analisis dan desain sistem itu dimulai dengan analisis dan desain basis data, analisis dan desain sistem untuk pemrograman terstruktur dengan menggunakan DFD, dan analisis dan desain sistem untuk pemrograman berorientasi objek dengan menggunakan UML. Setelah membaca studi kasus tersebut, pembaca diharapkan dapat memahami bagaimana melakukan analisis dan desain sistem untuk pemrograman terstruktur maupun pemrograman berorientasi objek. Untuk menghasilkan analisis dan desain perangkat lunak yang baik, seorang analis seharusnya memahami konsep pemrograman. Tanpa pemahaman konsep pemrograman yang baik, analis tidak mungkin menghasilkan perancangan perangkat lunak yang baik. Pada buku ini juga dijelaskan mengenai tahapan-tahapan yang harus dilalui dalam rakayasa perangkat lunak serta penjelasan secara umum tentang manajemen proyek perangkat lunak. Materi yang dibahas : Analisis dan Desain Sistem SDLC Basis Data Pemrograman Terstruktur Pemrograman Berorientasi Objek Analisis dan Desain Berorientasi Objek Pemodelan dan UML Studi Kasus UML Perancangan Pola Berorientasi Objek Manajemen Proyek Perangkat Lunak","author":[{"dropping-particle":"","family":"Sukamto Ariani","given":"Rosa","non-dropping-particle":"","parse-names":false,"suffix":""},{"dropping-particle":"","family":"Shalahuddin","given":"Muhammad","non-dropping-particle":"","parse-names":false,"suffix":""}],"edition":"Edisi 1","id":"ITEM-1","issued":{"date-parts":[["2014"]]},"number-of-pages":"viii + 296","publisher":"Informatika","publisher-place":"Bandung","title":"Rekayasa Perangkat Lunak Terstruktur dan Berorientasi Objek","type":"book"},"uris":["http://www.mendeley.com/documents/?uuid=54e1b3c2-a159-4a59-8f5e-9f369905fb4e"]}],"mendeley":{"formattedCitation":"[22]","plainTextFormattedCitation":"[22]","previouslyFormattedCitation":"[22]"},"properties":{"noteIndex":0},"schema":"https://github.com/citation-style-language/schema/raw/master/csl-citation.json"}</w:instrText>
+        <w:instrText>ADDIN CSL_CITATION {"citationItems":[{"id":"ITEM-1","itemData":{"ISBN":"978-602-1514-05-4","abstract":"Pada buku ini akan membahas tentang analisis dan desain sistem dengan disertai suatu studi kasus untuk memudahkan dalam pemahaman. Analisis dan desain sistem itu dimulai dengan analisis dan desain basis data, analisis dan desain sistem untuk pemrograman terstruktur dengan menggunakan DFD, dan analisis dan desain sistem untuk pemrograman berorientasi objek dengan menggunakan UML. Setelah membaca studi kasus tersebut, pembaca diharapkan dapat memahami bagaimana melakukan analisis dan desain sistem untuk pemrograman terstruktur maupun pemrograman berorientasi objek. Untuk menghasilkan analisis dan desain perangkat lunak yang baik, seorang analis seharusnya memahami konsep pemrograman. Tanpa pemahaman konsep pemrograman yang baik, analis tidak mungkin menghasilkan perancangan perangkat lunak yang baik. Pada buku ini juga dijelaskan mengenai tahapan-tahapan yang harus dilalui dalam rakayasa perangkat lunak serta penjelasan secara umum tentang manajemen proyek perangkat lunak. Materi yang dibahas : Analisis dan Desain Sistem SDLC Basis Data Pemrograman Terstruktur Pemrograman Berorientasi Objek Analisis dan Desain Berorientasi Objek Pemodelan dan UML Studi Kasus UML Perancangan Pola Berorientasi Objek Manajemen Proyek Perangkat Lunak","author":[{"dropping-particle":"","family":"Sukamto Ariani","given":"Rosa","non-dropping-particle":"","parse-names":false,"suffix":""},{"dropping-particle":"","family":"Shalahuddin","given":"Muhammad","non-dropping-particle":"","parse-names":false,"suffix":""}],"edition":"Edisi 1","id":"ITEM-1","issued":{"date-parts":[["2014"]]},"number-of-pages":"viii + 296","publisher":"Informatika","publisher-place":"Bandung","title":"Rekayasa Perangkat Lunak Terstruktur dan Berorientasi Objek","type":"book"},"uris":["http://www.mendeley.com/documents/?uuid=54e1b3c2-a159-4a59-8f5e-9f369905fb4e"]}],"mendeley":{"formattedCitation":"[21]","plainTextFormattedCitation":"[21]","previouslyFormattedCitation":"[22]"},"properties":{"noteIndex":0},"schema":"https://github.com/citation-style-language/schema/raw/master/csl-citation.json"}</w:instrText>
       </w:r>
       <w:r>
         <w:fldChar w:fldCharType="separate"/>
@@ -22308,7 +21880,7 @@
         <w:rPr>
           <w:noProof/>
         </w:rPr>
-        <w:t>[22]</w:t>
+        <w:t>[21]</w:t>
       </w:r>
       <w:r>
         <w:fldChar w:fldCharType="end"/>
@@ -25510,7 +25082,7 @@
         <w:rPr>
           <w:rFonts w:cs="Arial"/>
         </w:rPr>
-        <w:instrText>ADDIN CSL_CITATION {"citationItems":[{"id":"ITEM-1","itemData":{"ISBN":"978-602-1514-41-2","author":[{"dropping-particle":"","family":"Eka Pratama","given":"I Putu Agus","non-dropping-particle":"","parse-names":false,"suffix":""}],"edition":"Edisi 1","id":"ITEM-1","issued":{"date-parts":[["2014"]]},"number-of-pages":"508","publisher":"Informatika","publisher-place":"Bandung","title":"Sistem Informasi dan Implementasinya","type":"book"},"uris":["http://www.mendeley.com/documents/?uuid=eb38b562-e427-4a87-a17b-c84996d8d3da"]}],"mendeley":{"formattedCitation":"[23]","plainTextFormattedCitation":"[23]","previouslyFormattedCitation":"[23]"},"properties":{"noteIndex":0},"schema":"https://github.com/citation-style-language/schema/raw/master/csl-citation.json"}</w:instrText>
+        <w:instrText>ADDIN CSL_CITATION {"citationItems":[{"id":"ITEM-1","itemData":{"ISBN":"978-602-1514-41-2","author":[{"dropping-particle":"","family":"Eka Pratama","given":"I Putu Agus","non-dropping-particle":"","parse-names":false,"suffix":""}],"edition":"Edisi 1","id":"ITEM-1","issued":{"date-parts":[["2014"]]},"number-of-pages":"508","publisher":"Informatika","publisher-place":"Bandung","title":"Sistem Informasi dan Implementasinya","type":"book"},"uris":["http://www.mendeley.com/documents/?uuid=eb38b562-e427-4a87-a17b-c84996d8d3da"]}],"mendeley":{"formattedCitation":"[22]","plainTextFormattedCitation":"[22]","previouslyFormattedCitation":"[23]"},"properties":{"noteIndex":0},"schema":"https://github.com/citation-style-language/schema/raw/master/csl-citation.json"}</w:instrText>
       </w:r>
       <w:r>
         <w:rPr>
@@ -25523,7 +25095,7 @@
           <w:rFonts w:cs="Arial"/>
           <w:noProof/>
         </w:rPr>
-        <w:t>[23]</w:t>
+        <w:t>[22]</w:t>
       </w:r>
       <w:r>
         <w:rPr>
@@ -26863,7 +26435,7 @@
     </w:p>
     <w:p>
       <w:pPr>
-        <w:ind w:firstLine="0"/>
+        <w:pStyle w:val="NoSpacing"/>
         <w:jc w:val="center"/>
         <w:sectPr>
           <w:pgSz w:w="11906" w:h="16838" w:code="9"/>
@@ -30598,10 +30170,9 @@
     </w:p>
     <w:p>
       <w:pPr>
-        <w:ind w:firstLine="0"/>
+        <w:pStyle w:val="NoSpacing"/>
         <w:jc w:val="center"/>
         <w:rPr>
-          <w:rFonts w:cs="Arial"/>
           <w:noProof/>
         </w:rPr>
         <w:sectPr>
@@ -31008,7 +30579,7 @@
           <w:szCs w:val="24"/>
         </w:rPr>
         <w:tab/>
-        <w:t xml:space="preserve">N. W. Nonik Putri Rahayu, “Aplikasi Online Shop Helpmate Berbasis Android,” </w:t>
+        <w:t xml:space="preserve">E. Y. Anggraeni and R. Irviani, </w:t>
       </w:r>
       <w:r>
         <w:rPr>
@@ -31018,7 +30589,7 @@
           <w:noProof/>
           <w:szCs w:val="24"/>
         </w:rPr>
-        <w:t>J. ITB STIKOM Bali</w:t>
+        <w:t>Pengantar Sistem Informasi</w:t>
       </w:r>
       <w:r>
         <w:rPr>
@@ -31026,7 +30597,7 @@
           <w:noProof/>
           <w:szCs w:val="24"/>
         </w:rPr>
-        <w:t>, 2019.</w:t>
+        <w:t>, Edisi 1. Yogyakarta: Andi, 2017.</w:t>
       </w:r>
     </w:p>
     <w:p>
@@ -31057,7 +30628,7 @@
           <w:szCs w:val="24"/>
         </w:rPr>
         <w:tab/>
-        <w:t xml:space="preserve">E. Y. Anggraeni and R. Irviani, </w:t>
+        <w:t xml:space="preserve">Nurhadi, </w:t>
       </w:r>
       <w:r>
         <w:rPr>
@@ -31067,7 +30638,7 @@
           <w:noProof/>
           <w:szCs w:val="24"/>
         </w:rPr>
-        <w:t>Pengantar Sistem Informasi</w:t>
+        <w:t>Pondasi Dasar Pemrograman Website</w:t>
       </w:r>
       <w:r>
         <w:rPr>
@@ -31075,7 +30646,7 @@
           <w:noProof/>
           <w:szCs w:val="24"/>
         </w:rPr>
-        <w:t>, Edisi 1. Yogyakarta: Andi, 2017.</w:t>
+        <w:t>, Edisi 1. Surabaya: Garuda Mas Sejahtera, 2017.</w:t>
       </w:r>
     </w:p>
     <w:p>
@@ -31106,7 +30677,7 @@
           <w:szCs w:val="24"/>
         </w:rPr>
         <w:tab/>
-        <w:t xml:space="preserve">Nurhadi, </w:t>
+        <w:t xml:space="preserve">J. Sarwono, </w:t>
       </w:r>
       <w:r>
         <w:rPr>
@@ -31116,7 +30687,7 @@
           <w:noProof/>
           <w:szCs w:val="24"/>
         </w:rPr>
-        <w:t>Pondasi Dasar Pemrograman Website</w:t>
+        <w:t>Metode Riset Online: Teori, Praktik, dan Pembuatan Apliaksi Menggunakan HTML, PHP dan CSS</w:t>
       </w:r>
       <w:r>
         <w:rPr>
@@ -31124,7 +30695,7 @@
           <w:noProof/>
           <w:szCs w:val="24"/>
         </w:rPr>
-        <w:t>, Edisi 1. Surabaya: Garuda Mas Sejahtera, 2017.</w:t>
+        <w:t>, Edisi 1. Jakarta: Elex Media Komputindo, 2012.</w:t>
       </w:r>
     </w:p>
     <w:p>
@@ -31155,7 +30726,7 @@
           <w:szCs w:val="24"/>
         </w:rPr>
         <w:tab/>
-        <w:t xml:space="preserve">J. Sarwono, </w:t>
+        <w:t xml:space="preserve">W. Komputer, </w:t>
       </w:r>
       <w:r>
         <w:rPr>
@@ -31165,7 +30736,7 @@
           <w:noProof/>
           <w:szCs w:val="24"/>
         </w:rPr>
-        <w:t>Metode Riset Online: Teori, Praktik, dan Pembuatan Apliaksi Menggunakan HTML, PHP dan CSS</w:t>
+        <w:t>Teknik Singkat dan Cepat Menguasai CSS3</w:t>
       </w:r>
       <w:r>
         <w:rPr>
@@ -31173,7 +30744,7 @@
           <w:noProof/>
           <w:szCs w:val="24"/>
         </w:rPr>
-        <w:t>, Edisi 1. Jakarta: Elex Media Komputindo, 2012.</w:t>
+        <w:t>, Edisi 1. Yogyakarta: Andi, 2013.</w:t>
       </w:r>
     </w:p>
     <w:p>
@@ -31204,7 +30775,7 @@
           <w:szCs w:val="24"/>
         </w:rPr>
         <w:tab/>
-        <w:t xml:space="preserve">W. Komputer, </w:t>
+        <w:t xml:space="preserve">B. Raharjo, </w:t>
       </w:r>
       <w:r>
         <w:rPr>
@@ -31214,7 +30785,7 @@
           <w:noProof/>
           <w:szCs w:val="24"/>
         </w:rPr>
-        <w:t>Teknik Singkat dan Cepat Menguasai CSS3</w:t>
+        <w:t>Mudah Belajar PHP Teknik Penggunaan Fitur-Fitur Baru dalam PHP 5</w:t>
       </w:r>
       <w:r>
         <w:rPr>
@@ -31222,7 +30793,7 @@
           <w:noProof/>
           <w:szCs w:val="24"/>
         </w:rPr>
-        <w:t>, Edisi 1. Yogyakarta: Andi, 2013.</w:t>
+        <w:t>. Bandung: Informatika, 2015.</w:t>
       </w:r>
     </w:p>
     <w:p>
@@ -31253,7 +30824,7 @@
           <w:szCs w:val="24"/>
         </w:rPr>
         <w:tab/>
-        <w:t xml:space="preserve">B. Raharjo, </w:t>
+        <w:t xml:space="preserve">S. B. Sakur, </w:t>
       </w:r>
       <w:r>
         <w:rPr>
@@ -31263,7 +30834,7 @@
           <w:noProof/>
           <w:szCs w:val="24"/>
         </w:rPr>
-        <w:t>Mudah Belajar PHP Teknik Penggunaan Fitur-Fitur Baru dalam PHP 5</w:t>
+        <w:t>PHP 5 Pemrograman Berorientasi Objek - Konsep &amp; Implementasi</w:t>
       </w:r>
       <w:r>
         <w:rPr>
@@ -31271,7 +30842,7 @@
           <w:noProof/>
           <w:szCs w:val="24"/>
         </w:rPr>
-        <w:t>. Bandung: Informatika, 2015.</w:t>
+        <w:t>, Edisi 1. Yogyakarta: Andi, 2010.</w:t>
       </w:r>
     </w:p>
     <w:p>
@@ -31302,7 +30873,7 @@
           <w:szCs w:val="24"/>
         </w:rPr>
         <w:tab/>
-        <w:t xml:space="preserve">S. B. Sakur, </w:t>
+        <w:t xml:space="preserve">A. Pribadi Basuki, </w:t>
       </w:r>
       <w:r>
         <w:rPr>
@@ -31312,7 +30883,7 @@
           <w:noProof/>
           <w:szCs w:val="24"/>
         </w:rPr>
-        <w:t>PHP 5 Pemrograman Berorientasi Objek - Konsep &amp; Implementasi</w:t>
+        <w:t>Konsep &amp; Implementasi Pemrograman LARAVEL 5</w:t>
       </w:r>
       <w:r>
         <w:rPr>
@@ -31320,7 +30891,7 @@
           <w:noProof/>
           <w:szCs w:val="24"/>
         </w:rPr>
-        <w:t>, Edisi 1. Yogyakarta: Andi, 2010.</w:t>
+        <w:t>, Edisi 1. Yogyakarta: Lokomedia, 2016.</w:t>
       </w:r>
     </w:p>
     <w:p>
@@ -31351,7 +30922,7 @@
           <w:szCs w:val="24"/>
         </w:rPr>
         <w:tab/>
-        <w:t xml:space="preserve">A. Pribadi Basuki, </w:t>
+        <w:t xml:space="preserve">Wardana, </w:t>
       </w:r>
       <w:r>
         <w:rPr>
@@ -31361,7 +30932,7 @@
           <w:noProof/>
           <w:szCs w:val="24"/>
         </w:rPr>
-        <w:t>Konsep &amp; Implementasi Pemrograman LARAVEL 5</w:t>
+        <w:t>Menjadi Master PHP dengan Framework Codeigniter - Wardana, S.Hut, M.Si - Google Books</w:t>
       </w:r>
       <w:r>
         <w:rPr>
@@ -31369,7 +30940,7 @@
           <w:noProof/>
           <w:szCs w:val="24"/>
         </w:rPr>
-        <w:t>, Edisi 1. Yogyakarta: Lokomedia, 2016.</w:t>
+        <w:t>, Edisi 1. Jakarta: Elex Media Komputindo, 2010.</w:t>
       </w:r>
     </w:p>
     <w:p>
@@ -31400,7 +30971,7 @@
           <w:szCs w:val="24"/>
         </w:rPr>
         <w:tab/>
-        <w:t xml:space="preserve">Wardana, </w:t>
+        <w:t xml:space="preserve">E. Sutanta, </w:t>
       </w:r>
       <w:r>
         <w:rPr>
@@ -31410,7 +30981,7 @@
           <w:noProof/>
           <w:szCs w:val="24"/>
         </w:rPr>
-        <w:t>Menjadi Master PHP dengan Framework Codeigniter - Wardana, S.Hut, M.Si - Google Books</w:t>
+        <w:t>Basis Data dalam Tinjauan Konseptual</w:t>
       </w:r>
       <w:r>
         <w:rPr>
@@ -31418,7 +30989,7 @@
           <w:noProof/>
           <w:szCs w:val="24"/>
         </w:rPr>
-        <w:t>, Edisi 1. Jakarta: Elex Media Komputindo, 2010.</w:t>
+        <w:t>. Yogyakarta: Andi, 2011.</w:t>
       </w:r>
     </w:p>
     <w:p>
@@ -31450,7 +31021,7 @@
           <w:szCs w:val="24"/>
         </w:rPr>
         <w:tab/>
-        <w:t xml:space="preserve">E. Sutanta, </w:t>
+        <w:t xml:space="preserve">R. Yanto, </w:t>
       </w:r>
       <w:r>
         <w:rPr>
@@ -31460,7 +31031,7 @@
           <w:noProof/>
           <w:szCs w:val="24"/>
         </w:rPr>
-        <w:t>Basis Data dalam Tinjauan Konseptual</w:t>
+        <w:t>Manajemen Basis Data Menggunakan MySQL</w:t>
       </w:r>
       <w:r>
         <w:rPr>
@@ -31468,7 +31039,7 @@
           <w:noProof/>
           <w:szCs w:val="24"/>
         </w:rPr>
-        <w:t>. Yogyakarta: Andi, 2011.</w:t>
+        <w:t>, Edisi 1. Yogyakarta: Deepublish, 2018.</w:t>
       </w:r>
     </w:p>
     <w:p>
@@ -31499,7 +31070,7 @@
           <w:szCs w:val="24"/>
         </w:rPr>
         <w:tab/>
-        <w:t xml:space="preserve">R. Yanto, </w:t>
+        <w:t xml:space="preserve">P. Mavro, </w:t>
       </w:r>
       <w:r>
         <w:rPr>
@@ -31509,7 +31080,7 @@
           <w:noProof/>
           <w:szCs w:val="24"/>
         </w:rPr>
-        <w:t>Manajemen Basis Data Menggunakan MySQL</w:t>
+        <w:t>MariaDB High Performance</w:t>
       </w:r>
       <w:r>
         <w:rPr>
@@ -31517,7 +31088,7 @@
           <w:noProof/>
           <w:szCs w:val="24"/>
         </w:rPr>
-        <w:t>, Edisi 1. Yogyakarta: Deepublish, 2018.</w:t>
+        <w:t>. Birmingham: Packt Publishing Ltd, 2014.</w:t>
       </w:r>
     </w:p>
     <w:p>
@@ -31548,7 +31119,7 @@
           <w:szCs w:val="24"/>
         </w:rPr>
         <w:tab/>
-        <w:t xml:space="preserve">P. Mavro, </w:t>
+        <w:t xml:space="preserve">B. Johnson, </w:t>
       </w:r>
       <w:r>
         <w:rPr>
@@ -31558,7 +31129,7 @@
           <w:noProof/>
           <w:szCs w:val="24"/>
         </w:rPr>
-        <w:t>MariaDB High Performance</w:t>
+        <w:t>Visual Studio Code: End-to-End Editing and Debugging Tools for Web Developers</w:t>
       </w:r>
       <w:r>
         <w:rPr>
@@ -31566,7 +31137,7 @@
           <w:noProof/>
           <w:szCs w:val="24"/>
         </w:rPr>
-        <w:t>. Birmingham: Packt Publishing Ltd, 2014.</w:t>
+        <w:t>, Edisi 1., vol. 53, no. 9. New Jersey: John Wiley &amp; Sons, 2013.</w:t>
       </w:r>
     </w:p>
     <w:p>
@@ -31597,7 +31168,7 @@
           <w:szCs w:val="24"/>
         </w:rPr>
         <w:tab/>
-        <w:t xml:space="preserve">B. Johnson, </w:t>
+        <w:t xml:space="preserve">T. Fujimaru, “Laragon, Alternatif XAMPP Terbaik di Windows,” </w:t>
       </w:r>
       <w:r>
         <w:rPr>
@@ -31607,7 +31178,7 @@
           <w:noProof/>
           <w:szCs w:val="24"/>
         </w:rPr>
-        <w:t>Visual Studio Code: End-to-End Editing and Debugging Tools for Web Developers</w:t>
+        <w:t>26 April 2018</w:t>
       </w:r>
       <w:r>
         <w:rPr>
@@ -31615,7 +31186,7 @@
           <w:noProof/>
           <w:szCs w:val="24"/>
         </w:rPr>
-        <w:t>, Edisi 1., vol. 53, no. 9. New Jersey: John Wiley &amp; Sons, 2013.</w:t>
+        <w:t>, 2018. [Online]. Available: https://www.codepolitan.com/laragon-alternatif-xampp-terbaik-di-windows-5ae1bfaeb07be.</w:t>
       </w:r>
     </w:p>
     <w:p>
@@ -31646,7 +31217,7 @@
           <w:szCs w:val="24"/>
         </w:rPr>
         <w:tab/>
-        <w:t xml:space="preserve">T. Fujimaru, “Laragon, Alternatif XAMPP Terbaik di Windows,” </w:t>
+        <w:t xml:space="preserve">Dadan and K. Developers, </w:t>
       </w:r>
       <w:r>
         <w:rPr>
@@ -31656,7 +31227,7 @@
           <w:noProof/>
           <w:szCs w:val="24"/>
         </w:rPr>
-        <w:t>26 April 2018</w:t>
+        <w:t>Membuat CMS Multifitur</w:t>
       </w:r>
       <w:r>
         <w:rPr>
@@ -31664,7 +31235,7 @@
           <w:noProof/>
           <w:szCs w:val="24"/>
         </w:rPr>
-        <w:t>, 2018. [Online]. Available: https://www.codepolitan.com/laragon-alternatif-xampp-terbaik-di-windows-5ae1bfaeb07be.</w:t>
+        <w:t>, Edisi 1. Jakarta: Elex Media Komputindo, 2015.</w:t>
       </w:r>
     </w:p>
     <w:p>
@@ -31695,7 +31266,7 @@
           <w:szCs w:val="24"/>
         </w:rPr>
         <w:tab/>
-        <w:t xml:space="preserve">Dadan and K. Developers, </w:t>
+        <w:t xml:space="preserve">R. Sukamto Ariani and M. Shalahuddin, </w:t>
       </w:r>
       <w:r>
         <w:rPr>
@@ -31705,7 +31276,7 @@
           <w:noProof/>
           <w:szCs w:val="24"/>
         </w:rPr>
-        <w:t>Membuat CMS Multifitur</w:t>
+        <w:t>Rekayasa Perangkat Lunak Terstruktur dan Berorientasi Objek</w:t>
       </w:r>
       <w:r>
         <w:rPr>
@@ -31713,7 +31284,7 @@
           <w:noProof/>
           <w:szCs w:val="24"/>
         </w:rPr>
-        <w:t>, Edisi 1. Jakarta: Elex Media Komputindo, 2015.</w:t>
+        <w:t>, Edisi 1. Bandung: Informatika, 2014.</w:t>
       </w:r>
     </w:p>
     <w:p>
@@ -31726,25 +31297,24 @@
         <w:rPr>
           <w:rFonts w:cs="Arial"/>
           <w:noProof/>
+        </w:rPr>
+      </w:pPr>
+      <w:r>
+        <w:rPr>
+          <w:rFonts w:cs="Arial"/>
+          <w:noProof/>
           <w:szCs w:val="24"/>
         </w:rPr>
-      </w:pPr>
+        <w:t>[22]</w:t>
+      </w:r>
       <w:r>
         <w:rPr>
           <w:rFonts w:cs="Arial"/>
           <w:noProof/>
           <w:szCs w:val="24"/>
         </w:rPr>
-        <w:t>[22]</w:t>
-      </w:r>
-      <w:r>
-        <w:rPr>
-          <w:rFonts w:cs="Arial"/>
-          <w:noProof/>
-          <w:szCs w:val="24"/>
-        </w:rPr>
         <w:tab/>
-        <w:t xml:space="preserve">R. Sukamto Ariani and M. Shalahuddin, </w:t>
+        <w:t xml:space="preserve">I. P. A. Eka Pratama, </w:t>
       </w:r>
       <w:r>
         <w:rPr>
@@ -31754,7 +31324,7 @@
           <w:noProof/>
           <w:szCs w:val="24"/>
         </w:rPr>
-        <w:t>Rekayasa Perangkat Lunak Terstruktur dan Berorientasi Objek</w:t>
+        <w:t>Sistem Informasi dan Implementasinya</w:t>
       </w:r>
       <w:r>
         <w:rPr>
@@ -31764,63 +31334,6 @@
         </w:rPr>
         <w:t>, Edisi 1. Bandung: Informatika, 2014.</w:t>
       </w:r>
-    </w:p>
-    <w:p>
-      <w:pPr>
-        <w:widowControl w:val="0"/>
-        <w:autoSpaceDE w:val="0"/>
-        <w:autoSpaceDN w:val="0"/>
-        <w:adjustRightInd w:val="0"/>
-        <w:ind w:left="709" w:hanging="709"/>
-        <w:rPr>
-          <w:rFonts w:cs="Arial"/>
-          <w:noProof/>
-        </w:rPr>
-      </w:pPr>
-      <w:r>
-        <w:rPr>
-          <w:rFonts w:cs="Arial"/>
-          <w:noProof/>
-          <w:szCs w:val="24"/>
-        </w:rPr>
-        <w:t>[23]</w:t>
-      </w:r>
-      <w:r>
-        <w:rPr>
-          <w:rFonts w:cs="Arial"/>
-          <w:noProof/>
-          <w:szCs w:val="24"/>
-        </w:rPr>
-        <w:tab/>
-        <w:t xml:space="preserve">I. P. A. Eka Pratama, </w:t>
-      </w:r>
-      <w:r>
-        <w:rPr>
-          <w:rFonts w:cs="Arial"/>
-          <w:i/>
-          <w:iCs/>
-          <w:noProof/>
-          <w:szCs w:val="24"/>
-        </w:rPr>
-        <w:t>Sistem Informasi dan Implementasinya</w:t>
-      </w:r>
-      <w:r>
-        <w:rPr>
-          <w:rFonts w:cs="Arial"/>
-          <w:noProof/>
-          <w:szCs w:val="24"/>
-        </w:rPr>
-        <w:t>, Edisi 1. Bandung: Informatika, 2014.</w:t>
-      </w:r>
-    </w:p>
-    <w:p>
-      <w:pPr>
-        <w:ind w:left="709" w:hanging="709"/>
-        <w:rPr>
-          <w:rFonts w:cs="Arial"/>
-          <w:noProof/>
-        </w:rPr>
-      </w:pPr>
       <w:r>
         <w:rPr>
           <w:rFonts w:cs="Arial"/>
@@ -31964,7 +31477,6 @@
           <w:docPartUnique/>
         </w:docPartObj>
       </w:sdtPr>
-      <w:sdtEndPr/>
       <w:sdtContent>
         <w:r>
           <w:fldChar w:fldCharType="begin"/>
@@ -36300,6 +35812,78 @@
       <w:lang w:val="id-ID"/>
     </w:rPr>
   </w:style>
+  <w:style w:type="character" w:styleId="CommentReference">
+    <w:name w:val="annotation reference"/>
+    <w:basedOn w:val="DefaultParagraphFont"/>
+    <w:uiPriority w:val="99"/>
+    <w:semiHidden/>
+    <w:unhideWhenUsed/>
+    <w:rsid w:val="002A54AB"/>
+    <w:rPr>
+      <w:sz w:val="16"/>
+      <w:szCs w:val="16"/>
+    </w:rPr>
+  </w:style>
+  <w:style w:type="paragraph" w:styleId="CommentText">
+    <w:name w:val="annotation text"/>
+    <w:basedOn w:val="Normal"/>
+    <w:link w:val="CommentTextChar"/>
+    <w:uiPriority w:val="99"/>
+    <w:semiHidden/>
+    <w:unhideWhenUsed/>
+    <w:rsid w:val="002A54AB"/>
+    <w:pPr>
+      <w:spacing w:line="240" w:lineRule="auto"/>
+    </w:pPr>
+    <w:rPr>
+      <w:sz w:val="20"/>
+      <w:szCs w:val="20"/>
+    </w:rPr>
+  </w:style>
+  <w:style w:type="character" w:customStyle="1" w:styleId="CommentTextChar">
+    <w:name w:val="Comment Text Char"/>
+    <w:basedOn w:val="DefaultParagraphFont"/>
+    <w:link w:val="CommentText"/>
+    <w:uiPriority w:val="99"/>
+    <w:semiHidden/>
+    <w:rsid w:val="002A54AB"/>
+    <w:rPr>
+      <w:rFonts w:ascii="Arial" w:hAnsi="Arial"/>
+      <w:sz w:val="20"/>
+      <w:szCs w:val="20"/>
+      <w:lang w:val="id-ID"/>
+    </w:rPr>
+  </w:style>
+  <w:style w:type="paragraph" w:styleId="CommentSubject">
+    <w:name w:val="annotation subject"/>
+    <w:basedOn w:val="CommentText"/>
+    <w:next w:val="CommentText"/>
+    <w:link w:val="CommentSubjectChar"/>
+    <w:uiPriority w:val="99"/>
+    <w:semiHidden/>
+    <w:unhideWhenUsed/>
+    <w:rsid w:val="002A54AB"/>
+    <w:rPr>
+      <w:b/>
+      <w:bCs/>
+    </w:rPr>
+  </w:style>
+  <w:style w:type="character" w:customStyle="1" w:styleId="CommentSubjectChar">
+    <w:name w:val="Comment Subject Char"/>
+    <w:basedOn w:val="CommentTextChar"/>
+    <w:link w:val="CommentSubject"/>
+    <w:uiPriority w:val="99"/>
+    <w:semiHidden/>
+    <w:rsid w:val="002A54AB"/>
+    <w:rPr>
+      <w:rFonts w:ascii="Arial" w:hAnsi="Arial"/>
+      <w:b/>
+      <w:bCs/>
+      <w:sz w:val="20"/>
+      <w:szCs w:val="20"/>
+      <w:lang w:val="id-ID"/>
+    </w:rPr>
+  </w:style>
 </w:styles>
 </file>
 
@@ -36603,7 +36187,7 @@
 </file>
 
 <file path=customXml/itemProps1.xml><?xml version="1.0" encoding="utf-8"?>
-<ds:datastoreItem xmlns:ds="http://schemas.openxmlformats.org/officeDocument/2006/customXml" ds:itemID="{7092F7A6-552A-4770-A775-A13302C508BA}">
+<ds:datastoreItem xmlns:ds="http://schemas.openxmlformats.org/officeDocument/2006/customXml" ds:itemID="{B458C09E-3003-4669-9F12-65AD0977787E}">
   <ds:schemaRefs>
     <ds:schemaRef ds:uri="http://schemas.openxmlformats.org/officeDocument/2006/bibliography"/>
   </ds:schemaRefs>

</xml_diff>

<commit_message>
+ Revise from Pak Joko Santoso + Fix double space indentation
</commit_message>
<xml_diff>
--- a/Proposal/SI-2020-180030070 - Sebelum Ujian Proposal.docx
+++ b/Proposal/SI-2020-180030070 - Sebelum Ujian Proposal.docx
@@ -5984,7 +5984,37 @@
           <w:rFonts w:cs="Arial"/>
           <w:noProof/>
         </w:rPr>
-        <w:t xml:space="preserve">melalui kerja sama dengan 60 jaringan radio siaran swasta milik Thomson Group yang ada di seluruh Indonesia. Jaringan radio tersebut tersebar di wilayah Jawa Barat, Jawa Tengah, Jawa Timur, Bali, Lombok, Kalimantan, dan Sulawesi. </w:t>
+        <w:t xml:space="preserve">melalui kerja sama dengan 60 radio siaran swasta milik Thomson Group yang ada di seluruh Indonesia. </w:t>
+      </w:r>
+      <w:r>
+        <w:rPr>
+          <w:rFonts w:cs="Arial"/>
+          <w:noProof/>
+          <w:lang w:val="en-US"/>
+        </w:rPr>
+        <w:t>R</w:t>
+      </w:r>
+      <w:r>
+        <w:rPr>
+          <w:rFonts w:cs="Arial"/>
+          <w:noProof/>
+        </w:rPr>
+        <w:t>adio</w:t>
+      </w:r>
+      <w:r>
+        <w:rPr>
+          <w:rFonts w:cs="Arial"/>
+          <w:noProof/>
+          <w:lang w:val="en-US"/>
+        </w:rPr>
+        <w:t>-radio</w:t>
+      </w:r>
+      <w:r>
+        <w:rPr>
+          <w:rFonts w:cs="Arial"/>
+          <w:noProof/>
+        </w:rPr>
+        <w:t xml:space="preserve"> tersebut tersebar di wilayah Jawa Barat, Jawa Tengah, Jawa Timur, Bali, Lombok, Kalimantan, dan Sulawesi. </w:t>
       </w:r>
       <w:r>
         <w:rPr>
@@ -6090,7 +6120,7 @@
           <w:rFonts w:cs="Arial"/>
           <w:noProof/>
         </w:rPr>
-        <w:t xml:space="preserve">oleh perusahaan karena keterbatasan jaringan </w:t>
+        <w:t xml:space="preserve">oleh perusahaan karena keterbatasan </w:t>
       </w:r>
       <w:r>
         <w:rPr>
@@ -6188,8 +6218,15 @@
           <w:rFonts w:cs="Arial"/>
           <w:noProof/>
         </w:rPr>
+        <w:t xml:space="preserve">tersebut dan </w:t>
+      </w:r>
+      <w:r>
+        <w:rPr>
+          <w:rFonts w:cs="Arial"/>
+          <w:noProof/>
+        </w:rPr>
         <w:lastRenderedPageBreak/>
-        <w:t>tersebut dan kehilangan potensi untuk mendapat keuntungan dari permintaan produk yang tidak terjangkau tersebut</w:t>
+        <w:t>kehilangan potensi untuk mendapat keuntungan dari permintaan produk yang tidak terjangkau tersebut</w:t>
       </w:r>
       <w:r>
         <w:rPr>
@@ -6470,7 +6507,38 @@
           <w:rFonts w:cs="Arial"/>
           <w:noProof/>
         </w:rPr>
-        <w:t xml:space="preserve"> berbasis B2C yang telah dibangun pada UD. Yahya Shop</w:t>
+        <w:t xml:space="preserve"> berbasis </w:t>
+      </w:r>
+      <w:r>
+        <w:rPr>
+          <w:rFonts w:cs="Arial"/>
+          <w:i/>
+          <w:iCs/>
+          <w:noProof/>
+        </w:rPr>
+        <w:t xml:space="preserve">Business-to-Consumer </w:t>
+      </w:r>
+      <w:r>
+        <w:rPr>
+          <w:rFonts w:cs="Arial"/>
+          <w:noProof/>
+        </w:rPr>
+        <w:t>(B2C)</w:t>
+      </w:r>
+      <w:r>
+        <w:rPr>
+          <w:rFonts w:cs="Arial"/>
+          <w:noProof/>
+          <w:lang w:val="en-US"/>
+        </w:rPr>
+        <w:t xml:space="preserve"> </w:t>
+      </w:r>
+      <w:r>
+        <w:rPr>
+          <w:rFonts w:cs="Arial"/>
+          <w:noProof/>
+        </w:rPr>
+        <w:t>yang telah dibangun pada UD. Yahya Shop</w:t>
       </w:r>
       <w:r>
         <w:rPr>
@@ -6679,8 +6747,26 @@
       <w:r>
         <w:rPr>
           <w:rFonts w:cs="Arial"/>
-        </w:rPr>
-        <w:t xml:space="preserve">B2B </w:t>
+          <w:i/>
+          <w:iCs/>
+          <w:noProof/>
+        </w:rPr>
+        <w:t xml:space="preserve">Business-to-Business </w:t>
+      </w:r>
+      <w:r>
+        <w:rPr>
+          <w:rFonts w:cs="Arial"/>
+          <w:noProof/>
+        </w:rPr>
+        <w:t>(B2B)</w:t>
+      </w:r>
+      <w:r>
+        <w:rPr>
+          <w:rFonts w:cs="Arial"/>
+          <w:noProof/>
+          <w:lang w:val="en-US"/>
+        </w:rPr>
+        <w:t xml:space="preserve"> </w:t>
       </w:r>
       <w:r>
         <w:rPr>
@@ -6901,11 +6987,27 @@
       </w:r>
       <w:r>
         <w:rPr>
-          <w:rFonts w:eastAsia="Times New Roman" w:cs="Arial"/>
-          <w:color w:val="000000"/>
-          <w:lang w:eastAsia="id-ID"/>
-        </w:rPr>
-        <w:t xml:space="preserve">C2C </w:t>
+          <w:rFonts w:cs="Arial"/>
+          <w:i/>
+          <w:iCs/>
+          <w:noProof/>
+        </w:rPr>
+        <w:t xml:space="preserve">Customer-to-Customer </w:t>
+      </w:r>
+      <w:r>
+        <w:rPr>
+          <w:rFonts w:cs="Arial"/>
+          <w:noProof/>
+        </w:rPr>
+        <w:t>(C2C)</w:t>
+      </w:r>
+      <w:r>
+        <w:rPr>
+          <w:rFonts w:cs="Arial"/>
+          <w:noProof/>
+          <w:lang w:val="en-US"/>
+        </w:rPr>
+        <w:t xml:space="preserve"> </w:t>
       </w:r>
       <w:r>
         <w:rPr>
@@ -7184,7 +7286,15 @@
           <w:rFonts w:cs="Arial"/>
           <w:noProof/>
         </w:rPr>
-        <w:t xml:space="preserve">berbasis B2C adalah jenis bisnis yang dilakukan antara pelaku bisnis dengan konsumen seperti halnya antara perusahan yang menjual dan menawarkan produknya ke konsumen secara tradisional. Beberapa perusahaan di Indonesia yang menerapkan </w:t>
+        <w:t xml:space="preserve">berbasis B2C adalah jenis bisnis yang dilakukan antara pelaku bisnis dengan konsumen seperti halnya antara perusahan yang menjual dan menawarkan produknya ke konsumen secara tradisional. Beberapa perusahaan </w:t>
+      </w:r>
+      <w:r>
+        <w:rPr>
+          <w:rFonts w:cs="Arial"/>
+          <w:noProof/>
+        </w:rPr>
+        <w:lastRenderedPageBreak/>
+        <w:t xml:space="preserve">di Indonesia yang menerapkan </w:t>
       </w:r>
       <w:r>
         <w:rPr>
@@ -7200,15 +7310,7 @@
           <w:rFonts w:cs="Arial"/>
           <w:noProof/>
         </w:rPr>
-        <w:t xml:space="preserve">berbasis B2C adalah Bhinneka.com, </w:t>
-      </w:r>
-      <w:r>
-        <w:rPr>
-          <w:rFonts w:cs="Arial"/>
-          <w:noProof/>
-        </w:rPr>
-        <w:lastRenderedPageBreak/>
-        <w:t xml:space="preserve">Traveloka, dan Tokopedia. </w:t>
+        <w:t xml:space="preserve">berbasis B2C adalah Bhinneka.com, Traveloka, dan Tokopedia. </w:t>
       </w:r>
       <w:r>
         <w:rPr>
@@ -7400,7 +7502,45 @@
           <w:noProof/>
           <w:lang w:val="en-US"/>
         </w:rPr>
-        <w:t xml:space="preserve"> oleh jaringan distribusi yang ada dapat dipenuhi secara </w:t>
+        <w:t xml:space="preserve"> oleh </w:t>
+      </w:r>
+      <w:r>
+        <w:rPr>
+          <w:rFonts w:cs="Arial"/>
+          <w:noProof/>
+        </w:rPr>
+        <w:t xml:space="preserve">jaringan </w:t>
+      </w:r>
+      <w:r>
+        <w:rPr>
+          <w:rFonts w:cs="Arial"/>
+          <w:noProof/>
+          <w:lang w:val="en-US"/>
+        </w:rPr>
+        <w:t xml:space="preserve">pemasaran melalui </w:t>
+      </w:r>
+      <w:r>
+        <w:rPr>
+          <w:rFonts w:cs="Arial"/>
+          <w:noProof/>
+        </w:rPr>
+        <w:t>radio siaran swasta milik Thomson Group</w:t>
+      </w:r>
+      <w:r>
+        <w:rPr>
+          <w:rFonts w:cs="Arial"/>
+          <w:noProof/>
+          <w:lang w:val="en-US"/>
+        </w:rPr>
+        <w:t xml:space="preserve"> </w:t>
+      </w:r>
+      <w:r>
+        <w:rPr>
+          <w:rFonts w:cs="Arial"/>
+          <w:noProof/>
+          <w:lang w:val="en-US"/>
+        </w:rPr>
+        <w:t xml:space="preserve">dapat dipenuhi secara </w:t>
       </w:r>
       <w:r>
         <w:rPr>
@@ -7569,13 +7709,21 @@
           <w:i/>
           <w:iCs/>
         </w:rPr>
-        <w:t xml:space="preserve">framework </w:t>
-      </w:r>
-      <w:r>
-        <w:rPr>
-          <w:rFonts w:cs="Arial"/>
-        </w:rPr>
-        <w:t xml:space="preserve"> sejenis adalah</w:t>
+        <w:t>framework</w:t>
+      </w:r>
+      <w:r>
+        <w:rPr>
+          <w:rFonts w:cs="Arial"/>
+          <w:i/>
+          <w:iCs/>
+        </w:rPr>
+        <w:t xml:space="preserve"> </w:t>
+      </w:r>
+      <w:r>
+        <w:rPr>
+          <w:rFonts w:cs="Arial"/>
+        </w:rPr>
+        <w:t>sejenis adalah</w:t>
       </w:r>
       <w:r>
         <w:rPr>
@@ -8128,22 +8276,14 @@
           <w:noProof/>
           <w:lang w:val="en-US"/>
         </w:rPr>
-        <w:t>radio</w:t>
-      </w:r>
-      <w:r>
-        <w:rPr>
-          <w:rFonts w:cs="Arial"/>
-          <w:noProof/>
-        </w:rPr>
-        <w:t xml:space="preserve"> yang dimiliki oleh </w:t>
-      </w:r>
-      <w:r>
-        <w:rPr>
-          <w:rFonts w:cs="Arial"/>
-          <w:noProof/>
-          <w:lang w:val="en-US"/>
-        </w:rPr>
-        <w:t>Thomson Group</w:t>
+        <w:t xml:space="preserve">pemasaran melalui </w:t>
+      </w:r>
+      <w:r>
+        <w:rPr>
+          <w:rFonts w:cs="Arial"/>
+          <w:noProof/>
+        </w:rPr>
+        <w:t>radio siaran swasta milik Thomson Group</w:t>
       </w:r>
       <w:r>
         <w:rPr>
@@ -8376,7 +8516,22 @@
           <w:rFonts w:cs="Arial"/>
           <w:noProof/>
         </w:rPr>
-        <w:t xml:space="preserve"> dan MySQL sebagai basis penyimpanan data.</w:t>
+        <w:t xml:space="preserve"> dan </w:t>
+      </w:r>
+      <w:r>
+        <w:rPr>
+          <w:rFonts w:cs="Arial"/>
+          <w:noProof/>
+          <w:lang w:val="en-US"/>
+        </w:rPr>
+        <w:t>MariaDB</w:t>
+      </w:r>
+      <w:r>
+        <w:rPr>
+          <w:rFonts w:cs="Arial"/>
+          <w:noProof/>
+        </w:rPr>
+        <w:t xml:space="preserve"> sebagai basis penyimpanan data.</w:t>
       </w:r>
     </w:p>
     <w:p>
@@ -8415,7 +8570,23 @@
           <w:noProof/>
           <w:lang w:val="en-US"/>
         </w:rPr>
-        <w:t xml:space="preserve">, dan pengunjung yang belum dalam </w:t>
+        <w:t xml:space="preserve">, dan pengunjung yang belum </w:t>
+      </w:r>
+      <w:r>
+        <w:rPr>
+          <w:rFonts w:cs="Arial"/>
+          <w:noProof/>
+          <w:lang w:val="en-US"/>
+        </w:rPr>
+        <w:t xml:space="preserve">terdaftar </w:t>
+      </w:r>
+      <w:r>
+        <w:rPr>
+          <w:rFonts w:cs="Arial"/>
+          <w:noProof/>
+          <w:lang w:val="en-US"/>
+        </w:rPr>
+        <w:t xml:space="preserve">dalam </w:t>
       </w:r>
       <w:r>
         <w:rPr>
@@ -9436,7 +9607,7 @@
           <w:noProof/>
         </w:rPr>
         <w:drawing>
-          <wp:inline distT="0" distB="0" distL="0" distR="0" wp14:anchorId="787C1CB8" wp14:editId="4DFEAE86">
+          <wp:inline distT="0" distB="0" distL="0" distR="0" wp14:anchorId="787C1CB8" wp14:editId="4A5DC9DD">
             <wp:extent cx="4602618" cy="3905250"/>
             <wp:effectExtent l="19050" t="19050" r="26670" b="19050"/>
             <wp:docPr id="5" name="Picture 5"/>
@@ -9468,7 +9639,7 @@
                   <pic:spPr bwMode="auto">
                     <a:xfrm>
                       <a:off x="0" y="0"/>
-                      <a:ext cx="4648691" cy="3944343"/>
+                      <a:ext cx="4602618" cy="3905250"/>
                     </a:xfrm>
                     <a:prstGeom prst="rect">
                       <a:avLst/>
@@ -12757,7 +12928,7 @@
           <w:iCs/>
           <w:noProof/>
         </w:rPr>
-        <w:t xml:space="preserve"> e-commerce</w:t>
+        <w:t>e-commerce</w:t>
       </w:r>
       <w:r>
         <w:rPr>
@@ -12780,7 +12951,22 @@
           <w:rFonts w:cs="Arial"/>
           <w:noProof/>
         </w:rPr>
-        <w:t xml:space="preserve"> Codeigniter dengan MySQL sebagai basis penyimpanan data. Sistem yang dibangun akan dilengkapi dengan fitur konfirmasi pembayaran saat selesai membuat pesanan dan fitur </w:t>
+        <w:t xml:space="preserve"> Codeigniter dengan </w:t>
+      </w:r>
+      <w:r>
+        <w:rPr>
+          <w:rFonts w:cs="Arial"/>
+          <w:noProof/>
+          <w:lang w:val="en-US"/>
+        </w:rPr>
+        <w:t>MariaDB</w:t>
+      </w:r>
+      <w:r>
+        <w:rPr>
+          <w:rFonts w:cs="Arial"/>
+          <w:noProof/>
+        </w:rPr>
+        <w:t xml:space="preserve"> sebagai basis penyimpanan data. Sistem yang dibangun akan dilengkapi dengan fitur konfirmasi pembayaran saat selesai membuat pesanan dan fitur </w:t>
       </w:r>
       <w:r>
         <w:rPr>
@@ -12955,7 +13141,7 @@
           <w:rFonts w:cs="Arial"/>
           <w:noProof/>
         </w:rPr>
-        <w:instrText>ADDIN CSL_CITATION {"citationItems":[{"id":"ITEM-1","itemData":{"ISBN":"978-979-29-6277-2","author":[{"dropping-particle":"","family":"Anggraeni","given":"Elisabet Yunaeti","non-dropping-particle":"","parse-names":false,"suffix":""},{"dropping-particle":"","family":"Irviani","given":"Rita","non-dropping-particle":"","parse-names":false,"suffix":""}],"edition":"Edisi 1","editor":[{"dropping-particle":"","family":"Risanto","given":"Erang","non-dropping-particle":"","parse-names":false,"suffix":""}],"id":"ITEM-1","issued":{"date-parts":[["2017"]]},"number-of-pages":"x + 150","publisher":"Andi","publisher-place":"Yogyakarta","title":"Pengantar Sistem Informasi","type":"book"},"uris":["http://www.mendeley.com/documents/?uuid=0351692b-da35-3053-b3c1-490fb269f95a"]}],"mendeley":{"formattedCitation":"[7]","plainTextFormattedCitation":"[7]","previouslyFormattedCitation":"[8]"},"properties":{"noteIndex":0},"schema":"https://github.com/citation-style-language/schema/raw/master/csl-citation.json"}</w:instrText>
+        <w:instrText>ADDIN CSL_CITATION {"citationItems":[{"id":"ITEM-1","itemData":{"ISBN":"978-979-29-6277-2","author":[{"dropping-particle":"","family":"Anggraeni","given":"Elisabet Yunaeti","non-dropping-particle":"","parse-names":false,"suffix":""},{"dropping-particle":"","family":"Irviani","given":"Rita","non-dropping-particle":"","parse-names":false,"suffix":""}],"edition":"Edisi 1","editor":[{"dropping-particle":"","family":"Risanto","given":"Erang","non-dropping-particle":"","parse-names":false,"suffix":""}],"id":"ITEM-1","issued":{"date-parts":[["2017"]]},"number-of-pages":"x + 150","publisher":"Andi","publisher-place":"Yogyakarta","title":"Pengantar Sistem Informasi","type":"book"},"uris":["http://www.mendeley.com/documents/?uuid=0351692b-da35-3053-b3c1-490fb269f95a"]}],"mendeley":{"formattedCitation":"[7]","plainTextFormattedCitation":"[7]","previouslyFormattedCitation":"[7]"},"properties":{"noteIndex":0},"schema":"https://github.com/citation-style-language/schema/raw/master/csl-citation.json"}</w:instrText>
       </w:r>
       <w:r>
         <w:rPr>
@@ -13372,7 +13558,357 @@
           <w:rFonts w:cs="Arial"/>
           <w:noProof/>
         </w:rPr>
-        <w:t>B2B   adalah   jenis   perdagangan   yang   meliputi   semua transaksi  elektronik  barang  atau  jasa yang  dilakukan  antar perusahaan.  Biasanya  yang  menggunakan  jenis  ini  adalah produsen dan pedagang tradisional.</w:t>
+        <w:t>B2B</w:t>
+      </w:r>
+      <w:r>
+        <w:rPr>
+          <w:rFonts w:cs="Arial"/>
+          <w:noProof/>
+        </w:rPr>
+        <w:t xml:space="preserve"> </w:t>
+      </w:r>
+      <w:r>
+        <w:rPr>
+          <w:rFonts w:cs="Arial"/>
+          <w:noProof/>
+        </w:rPr>
+        <w:t>adalah</w:t>
+      </w:r>
+      <w:r>
+        <w:rPr>
+          <w:rFonts w:cs="Arial"/>
+          <w:noProof/>
+        </w:rPr>
+        <w:t xml:space="preserve"> </w:t>
+      </w:r>
+      <w:r>
+        <w:rPr>
+          <w:rFonts w:cs="Arial"/>
+          <w:noProof/>
+        </w:rPr>
+        <w:t>jenis</w:t>
+      </w:r>
+      <w:r>
+        <w:rPr>
+          <w:rFonts w:cs="Arial"/>
+          <w:noProof/>
+        </w:rPr>
+        <w:t xml:space="preserve"> </w:t>
+      </w:r>
+      <w:r>
+        <w:rPr>
+          <w:rFonts w:cs="Arial"/>
+          <w:noProof/>
+        </w:rPr>
+        <w:t>perdagangan</w:t>
+      </w:r>
+      <w:r>
+        <w:rPr>
+          <w:rFonts w:cs="Arial"/>
+          <w:noProof/>
+        </w:rPr>
+        <w:t xml:space="preserve"> </w:t>
+      </w:r>
+      <w:r>
+        <w:rPr>
+          <w:rFonts w:cs="Arial"/>
+          <w:noProof/>
+        </w:rPr>
+        <w:t>yang</w:t>
+      </w:r>
+      <w:r>
+        <w:rPr>
+          <w:rFonts w:cs="Arial"/>
+          <w:noProof/>
+        </w:rPr>
+        <w:t xml:space="preserve"> </w:t>
+      </w:r>
+      <w:r>
+        <w:rPr>
+          <w:rFonts w:cs="Arial"/>
+          <w:noProof/>
+        </w:rPr>
+        <w:t>meliputi</w:t>
+      </w:r>
+      <w:r>
+        <w:rPr>
+          <w:rFonts w:cs="Arial"/>
+          <w:noProof/>
+        </w:rPr>
+        <w:t xml:space="preserve"> </w:t>
+      </w:r>
+      <w:r>
+        <w:rPr>
+          <w:rFonts w:cs="Arial"/>
+          <w:noProof/>
+        </w:rPr>
+        <w:t>semua</w:t>
+      </w:r>
+      <w:r>
+        <w:rPr>
+          <w:rFonts w:cs="Arial"/>
+          <w:noProof/>
+        </w:rPr>
+        <w:t xml:space="preserve"> </w:t>
+      </w:r>
+      <w:r>
+        <w:rPr>
+          <w:rFonts w:cs="Arial"/>
+          <w:noProof/>
+        </w:rPr>
+        <w:t>transaksi</w:t>
+      </w:r>
+      <w:r>
+        <w:rPr>
+          <w:rFonts w:cs="Arial"/>
+          <w:noProof/>
+        </w:rPr>
+        <w:t xml:space="preserve"> </w:t>
+      </w:r>
+      <w:r>
+        <w:rPr>
+          <w:rFonts w:cs="Arial"/>
+          <w:noProof/>
+        </w:rPr>
+        <w:t>elektronik</w:t>
+      </w:r>
+      <w:r>
+        <w:rPr>
+          <w:rFonts w:cs="Arial"/>
+          <w:noProof/>
+        </w:rPr>
+        <w:t xml:space="preserve"> </w:t>
+      </w:r>
+      <w:r>
+        <w:rPr>
+          <w:rFonts w:cs="Arial"/>
+          <w:noProof/>
+        </w:rPr>
+        <w:t>barang</w:t>
+      </w:r>
+      <w:r>
+        <w:rPr>
+          <w:rFonts w:cs="Arial"/>
+          <w:noProof/>
+        </w:rPr>
+        <w:t xml:space="preserve"> </w:t>
+      </w:r>
+      <w:r>
+        <w:rPr>
+          <w:rFonts w:cs="Arial"/>
+          <w:noProof/>
+        </w:rPr>
+        <w:t>atau</w:t>
+      </w:r>
+      <w:r>
+        <w:rPr>
+          <w:rFonts w:cs="Arial"/>
+          <w:noProof/>
+        </w:rPr>
+        <w:t xml:space="preserve"> </w:t>
+      </w:r>
+      <w:r>
+        <w:rPr>
+          <w:rFonts w:cs="Arial"/>
+          <w:noProof/>
+        </w:rPr>
+        <w:t>jasa</w:t>
+      </w:r>
+      <w:r>
+        <w:rPr>
+          <w:rFonts w:cs="Arial"/>
+          <w:noProof/>
+        </w:rPr>
+        <w:t xml:space="preserve"> </w:t>
+      </w:r>
+      <w:r>
+        <w:rPr>
+          <w:rFonts w:cs="Arial"/>
+          <w:noProof/>
+        </w:rPr>
+        <w:t>yang</w:t>
+      </w:r>
+      <w:r>
+        <w:rPr>
+          <w:rFonts w:cs="Arial"/>
+          <w:noProof/>
+        </w:rPr>
+        <w:t xml:space="preserve"> </w:t>
+      </w:r>
+      <w:r>
+        <w:rPr>
+          <w:rFonts w:cs="Arial"/>
+          <w:noProof/>
+        </w:rPr>
+        <w:t>dilakukan</w:t>
+      </w:r>
+      <w:r>
+        <w:rPr>
+          <w:rFonts w:cs="Arial"/>
+          <w:noProof/>
+        </w:rPr>
+        <w:t xml:space="preserve"> </w:t>
+      </w:r>
+      <w:r>
+        <w:rPr>
+          <w:rFonts w:cs="Arial"/>
+          <w:noProof/>
+        </w:rPr>
+        <w:t>antar</w:t>
+      </w:r>
+      <w:r>
+        <w:rPr>
+          <w:rFonts w:cs="Arial"/>
+          <w:noProof/>
+        </w:rPr>
+        <w:t xml:space="preserve"> </w:t>
+      </w:r>
+      <w:r>
+        <w:rPr>
+          <w:rFonts w:cs="Arial"/>
+          <w:noProof/>
+        </w:rPr>
+        <w:t>perusahaan.</w:t>
+      </w:r>
+      <w:r>
+        <w:rPr>
+          <w:rFonts w:cs="Arial"/>
+          <w:noProof/>
+        </w:rPr>
+        <w:t xml:space="preserve"> </w:t>
+      </w:r>
+      <w:r>
+        <w:rPr>
+          <w:rFonts w:cs="Arial"/>
+          <w:noProof/>
+        </w:rPr>
+        <w:t>Biasanya</w:t>
+      </w:r>
+      <w:r>
+        <w:rPr>
+          <w:rFonts w:cs="Arial"/>
+          <w:noProof/>
+        </w:rPr>
+        <w:t xml:space="preserve"> </w:t>
+      </w:r>
+      <w:r>
+        <w:rPr>
+          <w:rFonts w:cs="Arial"/>
+          <w:noProof/>
+        </w:rPr>
+        <w:t>yang</w:t>
+      </w:r>
+      <w:r>
+        <w:rPr>
+          <w:rFonts w:cs="Arial"/>
+          <w:noProof/>
+        </w:rPr>
+        <w:t xml:space="preserve"> </w:t>
+      </w:r>
+      <w:r>
+        <w:rPr>
+          <w:rFonts w:cs="Arial"/>
+          <w:noProof/>
+        </w:rPr>
+        <w:t>menggunakan</w:t>
+      </w:r>
+      <w:r>
+        <w:rPr>
+          <w:rFonts w:cs="Arial"/>
+          <w:noProof/>
+        </w:rPr>
+        <w:t xml:space="preserve"> </w:t>
+      </w:r>
+      <w:r>
+        <w:rPr>
+          <w:rFonts w:cs="Arial"/>
+          <w:noProof/>
+        </w:rPr>
+        <w:t>jenis</w:t>
+      </w:r>
+      <w:r>
+        <w:rPr>
+          <w:rFonts w:cs="Arial"/>
+          <w:noProof/>
+        </w:rPr>
+        <w:t xml:space="preserve"> </w:t>
+      </w:r>
+      <w:r>
+        <w:rPr>
+          <w:rFonts w:cs="Arial"/>
+          <w:noProof/>
+        </w:rPr>
+        <w:t>ini</w:t>
+      </w:r>
+      <w:r>
+        <w:rPr>
+          <w:rFonts w:cs="Arial"/>
+          <w:noProof/>
+        </w:rPr>
+        <w:t xml:space="preserve"> </w:t>
+      </w:r>
+      <w:r>
+        <w:rPr>
+          <w:rFonts w:cs="Arial"/>
+          <w:noProof/>
+        </w:rPr>
+        <w:t>adalah</w:t>
+      </w:r>
+      <w:r>
+        <w:rPr>
+          <w:rFonts w:cs="Arial"/>
+          <w:noProof/>
+        </w:rPr>
+        <w:t xml:space="preserve"> </w:t>
+      </w:r>
+      <w:r>
+        <w:rPr>
+          <w:rFonts w:cs="Arial"/>
+          <w:noProof/>
+        </w:rPr>
+        <w:t>produsen</w:t>
+      </w:r>
+      <w:r>
+        <w:rPr>
+          <w:rFonts w:cs="Arial"/>
+          <w:noProof/>
+        </w:rPr>
+        <w:t xml:space="preserve"> </w:t>
+      </w:r>
+      <w:r>
+        <w:rPr>
+          <w:rFonts w:cs="Arial"/>
+          <w:noProof/>
+        </w:rPr>
+        <w:t>dan</w:t>
+      </w:r>
+      <w:r>
+        <w:rPr>
+          <w:rFonts w:cs="Arial"/>
+          <w:noProof/>
+        </w:rPr>
+        <w:t xml:space="preserve"> </w:t>
+      </w:r>
+      <w:r>
+        <w:rPr>
+          <w:rFonts w:cs="Arial"/>
+          <w:noProof/>
+        </w:rPr>
+        <w:t>pedagang</w:t>
+      </w:r>
+      <w:r>
+        <w:rPr>
+          <w:rFonts w:cs="Arial"/>
+          <w:noProof/>
+        </w:rPr>
+        <w:t xml:space="preserve"> </w:t>
+      </w:r>
+      <w:r>
+        <w:rPr>
+          <w:rFonts w:cs="Arial"/>
+          <w:noProof/>
+        </w:rPr>
+        <w:t>tradisional.</w:t>
       </w:r>
     </w:p>
     <w:p>
@@ -14302,7 +14838,7 @@
           <w:i/>
           <w:iCs/>
         </w:rPr>
-        <w:instrText>ADDIN CSL_CITATION {"citationItems":[{"id":"ITEM-1","itemData":{"ISBN":"978-623-212-395-3","abstract":"Panduan Dasar Pemrograman Website akan mengajarkan pembuatan website dari dasarnya dengan pembahasan step by step yang mudah dimengerti, bahasa pemrograman website yang dibahas dalam buku ini meliputi : - HTML - CSS - Javascript Dalam buku ini tidak hanya berisi teori, namun juga praktek dan latihan pembuatan website sederhana menggunakan 3 bahasa diatas. Sehingga setelah selesai membaca buku ini anda sudah langsung bisa membuat website milik anda sendiri.","author":[{"dropping-particle":"","family":"Nurhadi","given":"","non-dropping-particle":"","parse-names":false,"suffix":""}],"edition":"Edisi 1","id":"ITEM-1","issued":{"date-parts":[["2017"]]},"number-of-pages":"141","publisher":"Garuda Mas Sejahtera","publisher-place":"Surabaya","title":"Pondasi Dasar Pemrograman Website","type":"book"},"uris":["http://www.mendeley.com/documents/?uuid=0efb895b-7ad3-4e11-9803-0115cf5cf1b2"]}],"mendeley":{"formattedCitation":"[8]","plainTextFormattedCitation":"[8]","previouslyFormattedCitation":"[9]"},"properties":{"noteIndex":0},"schema":"https://github.com/citation-style-language/schema/raw/master/csl-citation.json"}</w:instrText>
+        <w:instrText>ADDIN CSL_CITATION {"citationItems":[{"id":"ITEM-1","itemData":{"ISBN":"978-623-212-395-3","abstract":"Panduan Dasar Pemrograman Website akan mengajarkan pembuatan website dari dasarnya dengan pembahasan step by step yang mudah dimengerti, bahasa pemrograman website yang dibahas dalam buku ini meliputi : - HTML - CSS - Javascript Dalam buku ini tidak hanya berisi teori, namun juga praktek dan latihan pembuatan website sederhana menggunakan 3 bahasa diatas. Sehingga setelah selesai membaca buku ini anda sudah langsung bisa membuat website milik anda sendiri.","author":[{"dropping-particle":"","family":"Nurhadi","given":"","non-dropping-particle":"","parse-names":false,"suffix":""}],"edition":"Edisi 1","id":"ITEM-1","issued":{"date-parts":[["2017"]]},"number-of-pages":"141","publisher":"Garuda Mas Sejahtera","publisher-place":"Surabaya","title":"Pondasi Dasar Pemrograman Website","type":"book"},"uris":["http://www.mendeley.com/documents/?uuid=0efb895b-7ad3-4e11-9803-0115cf5cf1b2"]}],"mendeley":{"formattedCitation":"[8]","plainTextFormattedCitation":"[8]","previouslyFormattedCitation":"[8]"},"properties":{"noteIndex":0},"schema":"https://github.com/citation-style-language/schema/raw/master/csl-citation.json"}</w:instrText>
       </w:r>
       <w:r>
         <w:rPr>
@@ -14558,7 +15094,7 @@
         <w:rPr>
           <w:rFonts w:cs="Arial"/>
         </w:rPr>
-        <w:instrText>ADDIN CSL_CITATION {"citationItems":[{"id":"ITEM-1","itemData":{"ISBN":"978-602-02-0211-2","abstract":"Saat ini semakin banyak riset di kalangan mahasiswa dan dunia bisnis yang dilakukan secara online atau melalui Internet. Untuk itu diperlukan buku acuan riset online yang berbasis pada aturan dan kaidah mettodologi riset yang benar. Buku ini menjawab persoalan tersebut karena memaparkan cara-cara melakukan riset online secara benar dan dapat dipertanggungjawabkan secara ilmiah. Selengkapnya buku ini berisi: - Pengertian riset online - Mekanisme dan prosedur riset online - Menentukan teknik sampling dalam riset online - Membuat instrumen koleksi data dalam riset online - Teknik-teknik koleksi data secara online - Model - Model analisis - Meningkatkan validitas riset online - Menempatkan laporan riset secara online - Keuntungan dan kerugian riset online - Menggunakan sumber daya internet untuk riset online - Aplikasi riset online untuk riset pemasaran - Kode etik riset online - Membuat aplikasi kuesioner elektronik dengan HTML, PHP dan CSS","author":[{"dropping-particle":"","family":"Sarwono","given":"Jonathan","non-dropping-particle":"","parse-names":false,"suffix":""}],"edition":"Edisi 1","id":"ITEM-1","issued":{"date-parts":[["2012"]]},"number-of-pages":"xv + 186","publisher":"Elex Media Komputindo","publisher-place":"Jakarta","title":"Metode Riset Online: Teori, Praktik, dan Pembuatan Apliaksi Menggunakan HTML, PHP dan CSS","type":"book"},"uris":["http://www.mendeley.com/documents/?uuid=9a7abc9d-8cad-4b26-aac0-bf580e04e44f"]}],"mendeley":{"formattedCitation":"[9]","plainTextFormattedCitation":"[9]","previouslyFormattedCitation":"[10]"},"properties":{"noteIndex":0},"schema":"https://github.com/citation-style-language/schema/raw/master/csl-citation.json"}</w:instrText>
+        <w:instrText>ADDIN CSL_CITATION {"citationItems":[{"id":"ITEM-1","itemData":{"ISBN":"978-602-02-0211-2","abstract":"Saat ini semakin banyak riset di kalangan mahasiswa dan dunia bisnis yang dilakukan secara online atau melalui Internet. Untuk itu diperlukan buku acuan riset online yang berbasis pada aturan dan kaidah mettodologi riset yang benar. Buku ini menjawab persoalan tersebut karena memaparkan cara-cara melakukan riset online secara benar dan dapat dipertanggungjawabkan secara ilmiah. Selengkapnya buku ini berisi: - Pengertian riset online - Mekanisme dan prosedur riset online - Menentukan teknik sampling dalam riset online - Membuat instrumen koleksi data dalam riset online - Teknik-teknik koleksi data secara online - Model - Model analisis - Meningkatkan validitas riset online - Menempatkan laporan riset secara online - Keuntungan dan kerugian riset online - Menggunakan sumber daya internet untuk riset online - Aplikasi riset online untuk riset pemasaran - Kode etik riset online - Membuat aplikasi kuesioner elektronik dengan HTML, PHP dan CSS","author":[{"dropping-particle":"","family":"Sarwono","given":"Jonathan","non-dropping-particle":"","parse-names":false,"suffix":""}],"edition":"Edisi 1","id":"ITEM-1","issued":{"date-parts":[["2012"]]},"number-of-pages":"xv + 186","publisher":"Elex Media Komputindo","publisher-place":"Jakarta","title":"Metode Riset Online: Teori, Praktik, dan Pembuatan Apliaksi Menggunakan HTML, PHP dan CSS","type":"book"},"uris":["http://www.mendeley.com/documents/?uuid=9a7abc9d-8cad-4b26-aac0-bf580e04e44f"]}],"mendeley":{"formattedCitation":"[9]","plainTextFormattedCitation":"[9]","previouslyFormattedCitation":"[9]"},"properties":{"noteIndex":0},"schema":"https://github.com/citation-style-language/schema/raw/master/csl-citation.json"}</w:instrText>
       </w:r>
       <w:r>
         <w:rPr>
@@ -14698,7 +15234,7 @@
         <w:rPr>
           <w:rFonts w:cs="Arial"/>
         </w:rPr>
-        <w:instrText>ADDIN CSL_CITATION {"citationItems":[{"id":"ITEM-1","itemData":{"ISBN":"978-979-29-3886-9","abstract":"Cascading Style Sheet (CSS) merupakan aturan untuk mengendalikan beberapa komponen dalam sebuah web sehingga akan lebih terstruktur dan seragam. CSS bukan merupakan bahasa pemrograman. CSS dapat mengendalikan ukuran gambar, warna bagian tubuh pada teks, warna tebal, ukuran border, warna border, warna hyperlink, warna elemen, saat di mouse over, spasi antarparagraf, spasi antarteks, margin kiri, kanan, atas, bawah dan parameter lainnya. CSS adalah bahasa style sheet yang digunakan untuk mengatur tampilan dokumen. Dengan adanya CSS memungkinkan Anda untuk menampilkan halaman yang sama dengan format yang berbeda. Pada buku ini memperkenalkan tutorial membuat website dengan menggunakan bantuan CSS3. CSS3 adalah versi CSS terbaru yang masih dikembangkan oleh W3C. Namun beberapa web browser sudah mendukung CSS3. CSS2 didukung seutuhnya oleh CSS3 dan tidak ada perubahan, hanya ada beberapa penambahan. Lebih lengkap, buku ini membahas: Bab 1 Sekilas Tentang CSS Bab 2 Membuat Template Blog dengan CSS3 Bab 3 Membuat Bagian Header Bab 4 Membuat Bagian Menu Bab 5 Membuat Bagian Sidebar Bab 6 Membuat Bagian Konten Bab 7 Membuat Bagian Footer Bab 8 Pengaturan Tambahan dalam Menghias Web","author":[{"dropping-particle":"","family":"Komputer","given":"Wahana","non-dropping-particle":"","parse-names":false,"suffix":""}],"edition":"Edisi 1","id":"ITEM-1","issued":{"date-parts":[["2013"]]},"number-of-pages":"x + 158","publisher":"Andi","publisher-place":"Yogyakarta","title":"Teknik Singkat dan Cepat Menguasai CSS3","type":"book"},"uris":["http://www.mendeley.com/documents/?uuid=4b2d63e3-fc3f-4927-ba01-410d54b32fb3"]}],"mendeley":{"formattedCitation":"[10]","plainTextFormattedCitation":"[10]","previouslyFormattedCitation":"[11]"},"properties":{"noteIndex":0},"schema":"https://github.com/citation-style-language/schema/raw/master/csl-citation.json"}</w:instrText>
+        <w:instrText>ADDIN CSL_CITATION {"citationItems":[{"id":"ITEM-1","itemData":{"ISBN":"978-979-29-3886-9","abstract":"Cascading Style Sheet (CSS) merupakan aturan untuk mengendalikan beberapa komponen dalam sebuah web sehingga akan lebih terstruktur dan seragam. CSS bukan merupakan bahasa pemrograman. CSS dapat mengendalikan ukuran gambar, warna bagian tubuh pada teks, warna tebal, ukuran border, warna border, warna hyperlink, warna elemen, saat di mouse over, spasi antarparagraf, spasi antarteks, margin kiri, kanan, atas, bawah dan parameter lainnya. CSS adalah bahasa style sheet yang digunakan untuk mengatur tampilan dokumen. Dengan adanya CSS memungkinkan Anda untuk menampilkan halaman yang sama dengan format yang berbeda. Pada buku ini memperkenalkan tutorial membuat website dengan menggunakan bantuan CSS3. CSS3 adalah versi CSS terbaru yang masih dikembangkan oleh W3C. Namun beberapa web browser sudah mendukung CSS3. CSS2 didukung seutuhnya oleh CSS3 dan tidak ada perubahan, hanya ada beberapa penambahan. Lebih lengkap, buku ini membahas: Bab 1 Sekilas Tentang CSS Bab 2 Membuat Template Blog dengan CSS3 Bab 3 Membuat Bagian Header Bab 4 Membuat Bagian Menu Bab 5 Membuat Bagian Sidebar Bab 6 Membuat Bagian Konten Bab 7 Membuat Bagian Footer Bab 8 Pengaturan Tambahan dalam Menghias Web","author":[{"dropping-particle":"","family":"Komputer","given":"Wahana","non-dropping-particle":"","parse-names":false,"suffix":""}],"edition":"Edisi 1","id":"ITEM-1","issued":{"date-parts":[["2013"]]},"number-of-pages":"x + 158","publisher":"Andi","publisher-place":"Yogyakarta","title":"Teknik Singkat dan Cepat Menguasai CSS3","type":"book"},"uris":["http://www.mendeley.com/documents/?uuid=4b2d63e3-fc3f-4927-ba01-410d54b32fb3"]}],"mendeley":{"formattedCitation":"[10]","plainTextFormattedCitation":"[10]","previouslyFormattedCitation":"[10]"},"properties":{"noteIndex":0},"schema":"https://github.com/citation-style-language/schema/raw/master/csl-citation.json"}</w:instrText>
       </w:r>
       <w:r>
         <w:rPr>
@@ -14810,7 +15346,7 @@
         <w:rPr>
           <w:rFonts w:cs="Arial"/>
         </w:rPr>
-        <w:instrText>ADDIN CSL_CITATION {"citationItems":[{"id":"ITEM-1","itemData":{"ISBN":"978-602-1514-86-3","author":[{"dropping-particle":"","family":"Raharjo","given":"Budi","non-dropping-particle":"","parse-names":false,"suffix":""}],"id":"ITEM-1","issued":{"date-parts":[["2015"]]},"number-of-pages":"xxiv + 536","publisher":"Informatika","publisher-place":"Bandung","title":"Mudah Belajar PHP Teknik Penggunaan Fitur-Fitur Baru dalam PHP 5","type":"book"},"uris":["http://www.mendeley.com/documents/?uuid=8b2d8eda-9592-4655-bd88-49e2edd3690c"]}],"mendeley":{"formattedCitation":"[11]","plainTextFormattedCitation":"[11]","previouslyFormattedCitation":"[12]"},"properties":{"noteIndex":0},"schema":"https://github.com/citation-style-language/schema/raw/master/csl-citation.json"}</w:instrText>
+        <w:instrText>ADDIN CSL_CITATION {"citationItems":[{"id":"ITEM-1","itemData":{"ISBN":"978-602-1514-86-3","author":[{"dropping-particle":"","family":"Raharjo","given":"Budi","non-dropping-particle":"","parse-names":false,"suffix":""}],"id":"ITEM-1","issued":{"date-parts":[["2015"]]},"number-of-pages":"xxiv + 536","publisher":"Informatika","publisher-place":"Bandung","title":"Mudah Belajar PHP Teknik Penggunaan Fitur-Fitur Baru dalam PHP 5","type":"book"},"uris":["http://www.mendeley.com/documents/?uuid=8b2d8eda-9592-4655-bd88-49e2edd3690c"]}],"mendeley":{"formattedCitation":"[11]","plainTextFormattedCitation":"[11]","previouslyFormattedCitation":"[11]"},"properties":{"noteIndex":0},"schema":"https://github.com/citation-style-language/schema/raw/master/csl-citation.json"}</w:instrText>
       </w:r>
       <w:r>
         <w:rPr>
@@ -14853,7 +15389,7 @@
         <w:rPr>
           <w:rFonts w:cs="Arial"/>
         </w:rPr>
-        <w:instrText>ADDIN CSL_CITATION {"citationItems":[{"id":"ITEM-1","itemData":{"ISBN":"978-979-29-1678-2","author":[{"dropping-particle":"","family":"Sakur","given":"Stendy B.","non-dropping-particle":"","parse-names":false,"suffix":""}],"edition":"Edisi 1","editor":[{"dropping-particle":"","family":"HS.","given":"Oktaviani","non-dropping-particle":"","parse-names":false,"suffix":""}],"id":"ITEM-1","issued":{"date-parts":[["2010"]]},"number-of-pages":"xxvii + 388","publisher":"Andi","publisher-place":"Yogyakarta","title":"PHP 5 Pemrograman Berorientasi Objek - Konsep &amp; Implementasi","type":"book"},"uris":["http://www.mendeley.com/documents/?uuid=0b756042-ee5c-4715-978e-8f8778eac01a"]}],"mendeley":{"formattedCitation":"[12]","plainTextFormattedCitation":"[12]","previouslyFormattedCitation":"[13]"},"properties":{"noteIndex":0},"schema":"https://github.com/citation-style-language/schema/raw/master/csl-citation.json"}</w:instrText>
+        <w:instrText>ADDIN CSL_CITATION {"citationItems":[{"id":"ITEM-1","itemData":{"ISBN":"978-979-29-1678-2","author":[{"dropping-particle":"","family":"Sakur","given":"Stendy B.","non-dropping-particle":"","parse-names":false,"suffix":""}],"edition":"Edisi 1","editor":[{"dropping-particle":"","family":"HS.","given":"Oktaviani","non-dropping-particle":"","parse-names":false,"suffix":""}],"id":"ITEM-1","issued":{"date-parts":[["2010"]]},"number-of-pages":"xxvii + 388","publisher":"Andi","publisher-place":"Yogyakarta","title":"PHP 5 Pemrograman Berorientasi Objek - Konsep &amp; Implementasi","type":"book"},"uris":["http://www.mendeley.com/documents/?uuid=0b756042-ee5c-4715-978e-8f8778eac01a"]}],"mendeley":{"formattedCitation":"[12]","plainTextFormattedCitation":"[12]","previouslyFormattedCitation":"[12]"},"properties":{"noteIndex":0},"schema":"https://github.com/citation-style-language/schema/raw/master/csl-citation.json"}</w:instrText>
       </w:r>
       <w:r>
         <w:rPr>
@@ -15039,7 +15575,7 @@
         <w:rPr>
           <w:rFonts w:cs="Arial"/>
         </w:rPr>
-        <w:instrText>ADDIN CSL_CITATION {"citationItems":[{"id":"ITEM-1","itemData":{"ISBN":"978-602-6231-01-7","abstract":"Laravel adalah Framework PHP yang paling populer saat ini. Sejak dibuat pada tahun 2011, Laravel mendapatkan sambutan yang sangat baik. Sehingga, banyak developer yang semula menggunakan Framework lain, kini beralih menggunakan Laravel. Dikarenakan Laravel memiliki banyak fitur modern yang sangat membantu dalam proses pembuatan dan pengembangan web. Tidak seperti Framework PHP berskala kecil seperti Codeigniter yang relatif mudah untuk dipelajari, Laravel cukup sulit untuk dikuasai, terutama bagi pemula, karena kompleksitas yang ada didalamnya. Untuk itulah, dibutuhkan panduan yang tepat untuk menguasai Laravel. Buku ini mencoba membantu Anda untuk mempelajari Laravel dengan cara yang mudah dan menyeluruh (30 BAB). Disajikan dalam bentuk LANGKAH DEMI LANGKAH. Setiap materi disertai STUDI KASUS. Bahkan, ada beberapa materi yang tidak ada dalam dokumentasi resmi LARAVEL.","author":[{"dropping-particle":"","family":"Pribadi Basuki","given":"Awan","non-dropping-particle":"","parse-names":false,"suffix":""}],"edition":"Edisi 1","id":"ITEM-1","issued":{"date-parts":[["2016"]]},"number-of-pages":"xii + 360","publisher":"Lokomedia","publisher-place":"Yogyakarta","title":"Konsep &amp; Implementasi Pemrograman LARAVEL 5","type":"book"},"uris":["http://www.mendeley.com/documents/?uuid=8375b840-73fc-43e8-8620-290f30d6e11c"]}],"mendeley":{"formattedCitation":"[13]","plainTextFormattedCitation":"[13]","previouslyFormattedCitation":"[14]"},"properties":{"noteIndex":0},"schema":"https://github.com/citation-style-language/schema/raw/master/csl-citation.json"}</w:instrText>
+        <w:instrText>ADDIN CSL_CITATION {"citationItems":[{"id":"ITEM-1","itemData":{"ISBN":"978-602-6231-01-7","abstract":"Laravel adalah Framework PHP yang paling populer saat ini. Sejak dibuat pada tahun 2011, Laravel mendapatkan sambutan yang sangat baik. Sehingga, banyak developer yang semula menggunakan Framework lain, kini beralih menggunakan Laravel. Dikarenakan Laravel memiliki banyak fitur modern yang sangat membantu dalam proses pembuatan dan pengembangan web. Tidak seperti Framework PHP berskala kecil seperti Codeigniter yang relatif mudah untuk dipelajari, Laravel cukup sulit untuk dikuasai, terutama bagi pemula, karena kompleksitas yang ada didalamnya. Untuk itulah, dibutuhkan panduan yang tepat untuk menguasai Laravel. Buku ini mencoba membantu Anda untuk mempelajari Laravel dengan cara yang mudah dan menyeluruh (30 BAB). Disajikan dalam bentuk LANGKAH DEMI LANGKAH. Setiap materi disertai STUDI KASUS. Bahkan, ada beberapa materi yang tidak ada dalam dokumentasi resmi LARAVEL.","author":[{"dropping-particle":"","family":"Pribadi Basuki","given":"Awan","non-dropping-particle":"","parse-names":false,"suffix":""}],"edition":"Edisi 1","id":"ITEM-1","issued":{"date-parts":[["2016"]]},"number-of-pages":"xii + 360","publisher":"Lokomedia","publisher-place":"Yogyakarta","title":"Konsep &amp; Implementasi Pemrograman LARAVEL 5","type":"book"},"uris":["http://www.mendeley.com/documents/?uuid=8375b840-73fc-43e8-8620-290f30d6e11c"]}],"mendeley":{"formattedCitation":"[13]","plainTextFormattedCitation":"[13]","previouslyFormattedCitation":"[13]"},"properties":{"noteIndex":0},"schema":"https://github.com/citation-style-language/schema/raw/master/csl-citation.json"}</w:instrText>
       </w:r>
       <w:r>
         <w:rPr>
@@ -15125,7 +15661,7 @@
         <w:rPr>
           <w:rFonts w:cs="Arial"/>
         </w:rPr>
-        <w:instrText>ADDIN CSL_CITATION {"citationItems":[{"id":"ITEM-1","itemData":{"ISBN":"978-979-2781-89-2","author":[{"dropping-particle":"","family":"Wardana","given":"","non-dropping-particle":"","parse-names":false,"suffix":""}],"edition":"Edisi 1","id":"ITEM-1","issued":{"date-parts":[["2010"]]},"number-of-pages":"ix + 249","publisher":"Elex Media Komputindo","publisher-place":"Jakarta","title":"Menjadi Master PHP dengan Framework Codeigniter - Wardana, S.Hut, M.Si - Google Books","type":"book"},"uris":["http://www.mendeley.com/documents/?uuid=4d39c44e-a891-30f4-85a1-684f69da4119"]}],"mendeley":{"formattedCitation":"[14]","plainTextFormattedCitation":"[14]","previouslyFormattedCitation":"[15]"},"properties":{"noteIndex":0},"schema":"https://github.com/citation-style-language/schema/raw/master/csl-citation.json"}</w:instrText>
+        <w:instrText>ADDIN CSL_CITATION {"citationItems":[{"id":"ITEM-1","itemData":{"ISBN":"978-979-2781-89-2","author":[{"dropping-particle":"","family":"Wardana","given":"","non-dropping-particle":"","parse-names":false,"suffix":""}],"edition":"Edisi 1","id":"ITEM-1","issued":{"date-parts":[["2010"]]},"number-of-pages":"ix + 249","publisher":"Elex Media Komputindo","publisher-place":"Jakarta","title":"Menjadi Master PHP dengan Framework Codeigniter - Wardana, S.Hut, M.Si - Google Books","type":"book"},"uris":["http://www.mendeley.com/documents/?uuid=4d39c44e-a891-30f4-85a1-684f69da4119"]}],"mendeley":{"formattedCitation":"[14]","plainTextFormattedCitation":"[14]","previouslyFormattedCitation":"[14]"},"properties":{"noteIndex":0},"schema":"https://github.com/citation-style-language/schema/raw/master/csl-citation.json"}</w:instrText>
       </w:r>
       <w:r>
         <w:rPr>
@@ -15329,7 +15865,7 @@
         <w:rPr>
           <w:rFonts w:cs="Arial"/>
         </w:rPr>
-        <w:instrText>ADDIN CSL_CITATION {"citationItems":[{"id":"ITEM-1","itemData":{"ISBN":"978-979-29-2494-7","author":[{"dropping-particle":"","family":"Sutanta","given":"Edhy","non-dropping-particle":"","parse-names":false,"suffix":""}],"editor":[{"dropping-particle":"","family":"Rini W","given":"Benedicta","non-dropping-particle":"","parse-names":false,"suffix":""}],"id":"ITEM-1","issued":{"date-parts":[["2011"]]},"number-of-pages":"xxii + 266","publisher":"Andi","publisher-place":"Yogyakarta","title":"Basis Data dalam Tinjauan Konseptual","type":"book"},"uris":["http://www.mendeley.com/documents/?uuid=9674163c-c52c-4f4d-8f18-f2bc96fa464b"]}],"mendeley":{"formattedCitation":"[15]","plainTextFormattedCitation":"[15]","previouslyFormattedCitation":"[16]"},"properties":{"noteIndex":0},"schema":"https://github.com/citation-style-language/schema/raw/master/csl-citation.json"}</w:instrText>
+        <w:instrText>ADDIN CSL_CITATION {"citationItems":[{"id":"ITEM-1","itemData":{"ISBN":"978-979-29-2494-7","author":[{"dropping-particle":"","family":"Sutanta","given":"Edhy","non-dropping-particle":"","parse-names":false,"suffix":""}],"editor":[{"dropping-particle":"","family":"Rini W","given":"Benedicta","non-dropping-particle":"","parse-names":false,"suffix":""}],"id":"ITEM-1","issued":{"date-parts":[["2011"]]},"number-of-pages":"xxii + 266","publisher":"Andi","publisher-place":"Yogyakarta","title":"Basis Data dalam Tinjauan Konseptual","type":"book"},"uris":["http://www.mendeley.com/documents/?uuid=9674163c-c52c-4f4d-8f18-f2bc96fa464b"]}],"mendeley":{"formattedCitation":"[15]","plainTextFormattedCitation":"[15]","previouslyFormattedCitation":"[15]"},"properties":{"noteIndex":0},"schema":"https://github.com/citation-style-language/schema/raw/master/csl-citation.json"}</w:instrText>
       </w:r>
       <w:r>
         <w:rPr>
@@ -15372,7 +15908,7 @@
         <w:rPr>
           <w:rFonts w:cs="Arial"/>
         </w:rPr>
-        <w:instrText>ADDIN CSL_CITATION {"citationItems":[{"id":"ITEM-1","itemData":{"ISBN":"978-979-29-2494-7","author":[{"dropping-particle":"","family":"Sutanta","given":"Edhy","non-dropping-particle":"","parse-names":false,"suffix":""}],"editor":[{"dropping-particle":"","family":"Rini W","given":"Benedicta","non-dropping-particle":"","parse-names":false,"suffix":""}],"id":"ITEM-1","issued":{"date-parts":[["2011"]]},"number-of-pages":"xxii + 266","publisher":"Andi","publisher-place":"Yogyakarta","title":"Basis Data dalam Tinjauan Konseptual","type":"book"},"uris":["http://www.mendeley.com/documents/?uuid=9674163c-c52c-4f4d-8f18-f2bc96fa464b"]}],"mendeley":{"formattedCitation":"[15]","plainTextFormattedCitation":"[15]","previouslyFormattedCitation":"[16]"},"properties":{"noteIndex":0},"schema":"https://github.com/citation-style-language/schema/raw/master/csl-citation.json"}</w:instrText>
+        <w:instrText>ADDIN CSL_CITATION {"citationItems":[{"id":"ITEM-1","itemData":{"ISBN":"978-979-29-2494-7","author":[{"dropping-particle":"","family":"Sutanta","given":"Edhy","non-dropping-particle":"","parse-names":false,"suffix":""}],"editor":[{"dropping-particle":"","family":"Rini W","given":"Benedicta","non-dropping-particle":"","parse-names":false,"suffix":""}],"id":"ITEM-1","issued":{"date-parts":[["2011"]]},"number-of-pages":"xxii + 266","publisher":"Andi","publisher-place":"Yogyakarta","title":"Basis Data dalam Tinjauan Konseptual","type":"book"},"uris":["http://www.mendeley.com/documents/?uuid=9674163c-c52c-4f4d-8f18-f2bc96fa464b"]}],"mendeley":{"formattedCitation":"[15]","plainTextFormattedCitation":"[15]","previouslyFormattedCitation":"[15]"},"properties":{"noteIndex":0},"schema":"https://github.com/citation-style-language/schema/raw/master/csl-citation.json"}</w:instrText>
       </w:r>
       <w:r>
         <w:rPr>
@@ -15421,7 +15957,7 @@
         <w:rPr>
           <w:rFonts w:cs="Arial"/>
         </w:rPr>
-        <w:instrText>ADDIN CSL_CITATION {"citationItems":[{"id":"ITEM-1","itemData":{"ISBN":"978-602-401-204-5","abstract":"Tujuan umum buku ajar ini disusun agar dapat bermanfaat khususnya bagi mahasiswa/i yang sedang dan akan mempelajari mata kuliah manajemen basis data dan umumnya bagi pembaca yang mempelajari dan memahami tentang manajemen basis data. Harapan besar bagi penulis agar nantinnya pembaca buku ini dapat mengimplementasikan basis data dengan menggunakan software MySQL dengan baik. Buku “Manajemen Basis Data Menggunakan MySQL” ini terdiri dari 8 bab yaitu Pengenalan Dasar Basis Data, Model Data Relasional, Manajemen Basis Data, Struktur Bahasa Query (SQL), Penerapan Operator dalam Mysql, Penerapan Fungsi dalam Mysql, Relasi Tabel, dan Mysql dan PHP.","author":[{"dropping-particle":"","family":"Yanto","given":"Robi","non-dropping-particle":"","parse-names":false,"suffix":""}],"edition":"Edisi 1","id":"ITEM-1","issued":{"date-parts":[["2018"]]},"number-of-pages":"xi + 243","publisher":"Deepublish","publisher-place":"Yogyakarta","title":"Manajemen Basis Data Menggunakan MySQL","type":"book"},"uris":["http://www.mendeley.com/documents/?uuid=5c74c363-3516-432f-aebb-fbcfaeefce39"]}],"mendeley":{"formattedCitation":"[16]","plainTextFormattedCitation":"[16]","previouslyFormattedCitation":"[17]"},"properties":{"noteIndex":0},"schema":"https://github.com/citation-style-language/schema/raw/master/csl-citation.json"}</w:instrText>
+        <w:instrText>ADDIN CSL_CITATION {"citationItems":[{"id":"ITEM-1","itemData":{"ISBN":"978-602-401-204-5","abstract":"Tujuan umum buku ajar ini disusun agar dapat bermanfaat khususnya bagi mahasiswa/i yang sedang dan akan mempelajari mata kuliah manajemen basis data dan umumnya bagi pembaca yang mempelajari dan memahami tentang manajemen basis data. Harapan besar bagi penulis agar nantinnya pembaca buku ini dapat mengimplementasikan basis data dengan menggunakan software MySQL dengan baik. Buku “Manajemen Basis Data Menggunakan MySQL” ini terdiri dari 8 bab yaitu Pengenalan Dasar Basis Data, Model Data Relasional, Manajemen Basis Data, Struktur Bahasa Query (SQL), Penerapan Operator dalam Mysql, Penerapan Fungsi dalam Mysql, Relasi Tabel, dan Mysql dan PHP.","author":[{"dropping-particle":"","family":"Yanto","given":"Robi","non-dropping-particle":"","parse-names":false,"suffix":""}],"edition":"Edisi 1","id":"ITEM-1","issued":{"date-parts":[["2018"]]},"number-of-pages":"xi + 243","publisher":"Deepublish","publisher-place":"Yogyakarta","title":"Manajemen Basis Data Menggunakan MySQL","type":"book"},"uris":["http://www.mendeley.com/documents/?uuid=5c74c363-3516-432f-aebb-fbcfaeefce39"]}],"mendeley":{"formattedCitation":"[16]","plainTextFormattedCitation":"[16]","previouslyFormattedCitation":"[16]"},"properties":{"noteIndex":0},"schema":"https://github.com/citation-style-language/schema/raw/master/csl-citation.json"}</w:instrText>
       </w:r>
       <w:r>
         <w:rPr>
@@ -16031,7 +16567,7 @@
           <w:rFonts w:cs="Arial"/>
           <w:iCs/>
         </w:rPr>
-        <w:instrText>ADDIN CSL_CITATION {"citationItems":[{"id":"ITEM-1","itemData":{"abstract":"This book is aimed at system administrators/architects or DBAs who want to learn more about how to grow their current infrastructure to support larger traffic. Before beginning with this book, we expect you to be well-practiced with MySQL/MariaDB for common usage. You will be able to get a grasp quickly if you are comfortable with learning and building large infrastructures for MariaDB using Linux.","author":[{"dropping-particle":"","family":"Mavro","given":"Pierre","non-dropping-particle":"","parse-names":false,"suffix":""}],"id":"ITEM-1","issued":{"date-parts":[["2014"]]},"number-of-pages":"298","publisher":"Packt Publishing Ltd","publisher-place":"Birmingham","title":"MariaDB High Performance","type":"book"},"uris":["http://www.mendeley.com/documents/?uuid=ca9628f6-e54b-4709-a7ed-fd219a7f7de2"]}],"mendeley":{"formattedCitation":"[17]","plainTextFormattedCitation":"[17]","previouslyFormattedCitation":"[18]"},"properties":{"noteIndex":0},"schema":"https://github.com/citation-style-language/schema/raw/master/csl-citation.json"}</w:instrText>
+        <w:instrText>ADDIN CSL_CITATION {"citationItems":[{"id":"ITEM-1","itemData":{"abstract":"This book is aimed at system administrators/architects or DBAs who want to learn more about how to grow their current infrastructure to support larger traffic. Before beginning with this book, we expect you to be well-practiced with MySQL/MariaDB for common usage. You will be able to get a grasp quickly if you are comfortable with learning and building large infrastructures for MariaDB using Linux.","author":[{"dropping-particle":"","family":"Mavro","given":"Pierre","non-dropping-particle":"","parse-names":false,"suffix":""}],"id":"ITEM-1","issued":{"date-parts":[["2014"]]},"number-of-pages":"298","publisher":"Packt Publishing Ltd","publisher-place":"Birmingham","title":"MariaDB High Performance","type":"book"},"uris":["http://www.mendeley.com/documents/?uuid=ca9628f6-e54b-4709-a7ed-fd219a7f7de2"]}],"mendeley":{"formattedCitation":"[17]","plainTextFormattedCitation":"[17]","previouslyFormattedCitation":"[17]"},"properties":{"noteIndex":0},"schema":"https://github.com/citation-style-language/schema/raw/master/csl-citation.json"}</w:instrText>
       </w:r>
       <w:r>
         <w:rPr>
@@ -16371,7 +16907,7 @@
         <w:rPr>
           <w:rFonts w:cs="Arial"/>
         </w:rPr>
-        <w:instrText>ADDIN CSL_CITATION {"citationItems":[{"id":"ITEM-1","itemData":{"ISBN":"978-1-119-58818-4","ISSN":"1098-6596","PMID":"25246403","abstract":"Visual Studio Code, a free, open source, cross-compatible source code editor, is one of the most popular choices for web developers. It is fast, lightweight, customizable, and contains built-in support for JavaScript, Typescript, and Node.js extensions for other languages, including C++, Python, and PHP. Features such as debugging capability, embedded Git control, syntax highlighting, code snippets, and IntelliSense intelligent code completion support―several of which set it apart from the competition―help make Visual Studio Code an impressive, out-of-the-box solution. Visual Studio Code: End-to-End Editing and Debugging Tools for Web Developers helps readers to become familiar with and productive in Visual Studio Code. This up-to-date guide covers all of the essential components of the software, including the editing features of the workspace, advanced functionality such as code refactoring and key binding, and integration with Grunt, Gulp, NPM, and other external tools. New users, experienced developers, and those considering moving from another developer tool will benefit from this book’s detailed, yet easy-to-follow information on Visual Studio Code. This book: Teaches readers how to use Visual Studio Code to do full-stack development Explains the steps to install Visual Studio Code on Windows, Mac and Linux platforms Provides a foundation for non-users considering moving to Visual Studio Code Helps current users expand their knowledge of the tool and its available extensions Describes how to open a .NET Core project and get end-to-end execution and debugging functionality Visual Studio Code: End-to-End Editing and Debugging Tools for Web Developers is an invaluable guide for both professional and hobbyist web developers seeking immediately-useful information on Visual Studio Code.","author":[{"dropping-particle":"","family":"Johnson","given":"Bruce","non-dropping-particle":"","parse-names":false,"suffix":""}],"container-title":"Journal of Chemical Information and Modeling","edition":"Edisi 1","id":"ITEM-1","issue":"9","issued":{"date-parts":[["2013"]]},"number-of-pages":"xv + 192","publisher":"John Wiley &amp; Sons","publisher-place":"New Jersey","title":"Visual Studio Code: End-to-End Editing and Debugging Tools for Web Developers","type":"book","volume":"53"},"uris":["http://www.mendeley.com/documents/?uuid=6aab3491-b4a8-3eb3-96a1-fc72eea817b8"]}],"mendeley":{"formattedCitation":"[18]","plainTextFormattedCitation":"[18]","previouslyFormattedCitation":"[19]"},"properties":{"noteIndex":0},"schema":"https://github.com/citation-style-language/schema/raw/master/csl-citation.json"}</w:instrText>
+        <w:instrText>ADDIN CSL_CITATION {"citationItems":[{"id":"ITEM-1","itemData":{"ISBN":"978-1-119-58818-4","ISSN":"1098-6596","PMID":"25246403","abstract":"Visual Studio Code, a free, open source, cross-compatible source code editor, is one of the most popular choices for web developers. It is fast, lightweight, customizable, and contains built-in support for JavaScript, Typescript, and Node.js extensions for other languages, including C++, Python, and PHP. Features such as debugging capability, embedded Git control, syntax highlighting, code snippets, and IntelliSense intelligent code completion support―several of which set it apart from the competition―help make Visual Studio Code an impressive, out-of-the-box solution. Visual Studio Code: End-to-End Editing and Debugging Tools for Web Developers helps readers to become familiar with and productive in Visual Studio Code. This up-to-date guide covers all of the essential components of the software, including the editing features of the workspace, advanced functionality such as code refactoring and key binding, and integration with Grunt, Gulp, NPM, and other external tools. New users, experienced developers, and those considering moving from another developer tool will benefit from this book’s detailed, yet easy-to-follow information on Visual Studio Code. This book: Teaches readers how to use Visual Studio Code to do full-stack development Explains the steps to install Visual Studio Code on Windows, Mac and Linux platforms Provides a foundation for non-users considering moving to Visual Studio Code Helps current users expand their knowledge of the tool and its available extensions Describes how to open a .NET Core project and get end-to-end execution and debugging functionality Visual Studio Code: End-to-End Editing and Debugging Tools for Web Developers is an invaluable guide for both professional and hobbyist web developers seeking immediately-useful information on Visual Studio Code.","author":[{"dropping-particle":"","family":"Johnson","given":"Bruce","non-dropping-particle":"","parse-names":false,"suffix":""}],"container-title":"Journal of Chemical Information and Modeling","edition":"Edisi 1","id":"ITEM-1","issue":"9","issued":{"date-parts":[["2013"]]},"number-of-pages":"xv + 192","publisher":"John Wiley &amp; Sons","publisher-place":"New Jersey","title":"Visual Studio Code: End-to-End Editing and Debugging Tools for Web Developers","type":"book","volume":"53"},"uris":["http://www.mendeley.com/documents/?uuid=6aab3491-b4a8-3eb3-96a1-fc72eea817b8"]}],"mendeley":{"formattedCitation":"[18]","plainTextFormattedCitation":"[18]","previouslyFormattedCitation":"[18]"},"properties":{"noteIndex":0},"schema":"https://github.com/citation-style-language/schema/raw/master/csl-citation.json"}</w:instrText>
       </w:r>
       <w:r>
         <w:rPr>
@@ -16476,7 +17012,7 @@
         <w:rPr>
           <w:rFonts w:cs="Arial"/>
         </w:rPr>
-        <w:instrText>ADDIN CSL_CITATION {"citationItems":[{"id":"ITEM-1","itemData":{"URL":"https://www.codepolitan.com/laragon-alternatif-xampp-terbaik-di-windows-5ae1bfaeb07be","abstract":"Pembaca yang menggunakan Windows pasti sudah cukup akrab dengan XAMPP. XAMPP adalah aplikasi pilihan untuk kebutuhan development web PHP di komputer lokal. Untuk penggunaan PHP biasa, XAMPP sudah sangat mumpuni. Namun, XAMPP kurang fleksibel untuk framework yang membutuhkan versi PHP tertentu, memasang ekstensi tertentu, atau membutuhkan konfigurasi lain yang perlu dikostumisasi. Jika kalian sudah capek ngoprek XAMPP untuk menyokong pengembangan web di komputer lokal, cobalah untuk memasang Laragon.","author":[{"dropping-particle":"","family":"Fujimaru","given":"Takagi","non-dropping-particle":"","parse-names":false,"suffix":""}],"container-title":"26 April 2018","id":"ITEM-1","issued":{"date-parts":[["2018"]]},"title":"Laragon, Alternatif XAMPP Terbaik di Windows","type":"webpage"},"uris":["http://www.mendeley.com/documents/?uuid=132ff19f-93bc-4a26-95bb-3b126ac09b14"]}],"mendeley":{"formattedCitation":"[19]","plainTextFormattedCitation":"[19]","previouslyFormattedCitation":"[20]"},"properties":{"noteIndex":0},"schema":"https://github.com/citation-style-language/schema/raw/master/csl-citation.json"}</w:instrText>
+        <w:instrText>ADDIN CSL_CITATION {"citationItems":[{"id":"ITEM-1","itemData":{"URL":"https://www.codepolitan.com/laragon-alternatif-xampp-terbaik-di-windows-5ae1bfaeb07be","abstract":"Pembaca yang menggunakan Windows pasti sudah cukup akrab dengan XAMPP. XAMPP adalah aplikasi pilihan untuk kebutuhan development web PHP di komputer lokal. Untuk penggunaan PHP biasa, XAMPP sudah sangat mumpuni. Namun, XAMPP kurang fleksibel untuk framework yang membutuhkan versi PHP tertentu, memasang ekstensi tertentu, atau membutuhkan konfigurasi lain yang perlu dikostumisasi. Jika kalian sudah capek ngoprek XAMPP untuk menyokong pengembangan web di komputer lokal, cobalah untuk memasang Laragon.","author":[{"dropping-particle":"","family":"Fujimaru","given":"Takagi","non-dropping-particle":"","parse-names":false,"suffix":""}],"container-title":"26 April 2018","id":"ITEM-1","issued":{"date-parts":[["2018"]]},"title":"Laragon, Alternatif XAMPP Terbaik di Windows","type":"webpage"},"uris":["http://www.mendeley.com/documents/?uuid=132ff19f-93bc-4a26-95bb-3b126ac09b14"]}],"mendeley":{"formattedCitation":"[19]","plainTextFormattedCitation":"[19]","previouslyFormattedCitation":"[19]"},"properties":{"noteIndex":0},"schema":"https://github.com/citation-style-language/schema/raw/master/csl-citation.json"}</w:instrText>
       </w:r>
       <w:r>
         <w:rPr>
@@ -16607,7 +17143,7 @@
         <w:rPr>
           <w:rFonts w:cs="Arial"/>
         </w:rPr>
-        <w:instrText>ADDIN CSL_CITATION {"citationItems":[{"id":"ITEM-1","itemData":{"ISBN":"978-602-02-6115-7","abstract":"Apakah Anda saat ini sedang belajar pemrograman web? Apakah Anda sering mengeluh karena banyak referensi tentang pemrograman yang memberikan materi secara setengahsetengah? Kalau iya, berarti ini adalah buku yang tepat untuk Anda. Karena di dalam buku ini, saya akan membahas sebuah proyek CMS (Content Management System) buatan anak bangsa. Yah, saya akan mengajak Anda menjadi Developer keren dengan proyek open source yang akan kita bahas di sini. Open source itu gratis? Proyek open source gak ada duitnya, cuma buat proyek sukarela aja. Jiah, ketinggalan zaman sob, kalau Anda masih berpikir seperti itu. Open source malah akan membawa Anda pada kesuksesan gemilang. Bagaimana caranya? Di buku ini akan saya bahas semuanya. Lebih dari itu, selain ilmu yang didapat, tentu dengan bergabung dalam proyek open source, Anda akan mendapatkan koneksi jaringan pertemanan yang lebih luas. Tentunya sebuah ladang rezeki untuk Anda pula toh. Pada buku ini akan dijelaskan bagaimana mengembangkan sebuah CMS yang tadinya berfungsi untuk keperluan blogging menjadi sebuah CMS multifitur dengan tambahan fungsi e-commerce. Anda akan naik level dari pengguna software menjadi pengembang software. Anda akan dapat mengembangkan sebuah program open source berbasis web, dan tentunya menjadi langkah awal untuk menikmati indahnya kebersamaan dunia open source. Ayo, kesempatan emas menanti Anda. Segera berikan buku ini ke kasir dan JANGAN BUANG STRUK PEMBELIAN BUKU INI. Bonus CD untuk buku ini, bisa Anda download langsung pada website resmi penulis. Dengan registrasi terlebih dahulu pada website tersebut, dan mengupload struk pembelian buku. Pembahasan dalam buku mencakup: Pengenalan dunia open source Penginstalan tools untuk pengembangan aplikasi web Konsep dasar OOP Pengembangan plugin CMS untuk keperluan e-commerce Pembuatan template baru untuk CMS Popoji","author":[{"dropping-particle":"","family":"Dadan","given":"","non-dropping-particle":"","parse-names":false,"suffix":""},{"dropping-particle":"","family":"Developers","given":"Kerendi","non-dropping-particle":"","parse-names":false,"suffix":""}],"edition":"Edisi 1","id":"ITEM-1","issued":{"date-parts":[["2015"]]},"number-of-pages":"xv + 302","publisher":"Elex Media Komputindo","publisher-place":"Jakarta","title":"Membuat CMS Multifitur","type":"book"},"uris":["http://www.mendeley.com/documents/?uuid=83959c15-b2eb-3c27-a301-6ee010f0c20a"]}],"mendeley":{"formattedCitation":"[20]","plainTextFormattedCitation":"[20]","previouslyFormattedCitation":"[21]"},"properties":{"noteIndex":0},"schema":"https://github.com/citation-style-language/schema/raw/master/csl-citation.json"}</w:instrText>
+        <w:instrText>ADDIN CSL_CITATION {"citationItems":[{"id":"ITEM-1","itemData":{"ISBN":"978-602-02-6115-7","abstract":"Apakah Anda saat ini sedang belajar pemrograman web? Apakah Anda sering mengeluh karena banyak referensi tentang pemrograman yang memberikan materi secara setengahsetengah? Kalau iya, berarti ini adalah buku yang tepat untuk Anda. Karena di dalam buku ini, saya akan membahas sebuah proyek CMS (Content Management System) buatan anak bangsa. Yah, saya akan mengajak Anda menjadi Developer keren dengan proyek open source yang akan kita bahas di sini. Open source itu gratis? Proyek open source gak ada duitnya, cuma buat proyek sukarela aja. Jiah, ketinggalan zaman sob, kalau Anda masih berpikir seperti itu. Open source malah akan membawa Anda pada kesuksesan gemilang. Bagaimana caranya? Di buku ini akan saya bahas semuanya. Lebih dari itu, selain ilmu yang didapat, tentu dengan bergabung dalam proyek open source, Anda akan mendapatkan koneksi jaringan pertemanan yang lebih luas. Tentunya sebuah ladang rezeki untuk Anda pula toh. Pada buku ini akan dijelaskan bagaimana mengembangkan sebuah CMS yang tadinya berfungsi untuk keperluan blogging menjadi sebuah CMS multifitur dengan tambahan fungsi e-commerce. Anda akan naik level dari pengguna software menjadi pengembang software. Anda akan dapat mengembangkan sebuah program open source berbasis web, dan tentunya menjadi langkah awal untuk menikmati indahnya kebersamaan dunia open source. Ayo, kesempatan emas menanti Anda. Segera berikan buku ini ke kasir dan JANGAN BUANG STRUK PEMBELIAN BUKU INI. Bonus CD untuk buku ini, bisa Anda download langsung pada website resmi penulis. Dengan registrasi terlebih dahulu pada website tersebut, dan mengupload struk pembelian buku. Pembahasan dalam buku mencakup: Pengenalan dunia open source Penginstalan tools untuk pengembangan aplikasi web Konsep dasar OOP Pengembangan plugin CMS untuk keperluan e-commerce Pembuatan template baru untuk CMS Popoji","author":[{"dropping-particle":"","family":"Dadan","given":"","non-dropping-particle":"","parse-names":false,"suffix":""},{"dropping-particle":"","family":"Developers","given":"Kerendi","non-dropping-particle":"","parse-names":false,"suffix":""}],"edition":"Edisi 1","id":"ITEM-1","issued":{"date-parts":[["2015"]]},"number-of-pages":"xv + 302","publisher":"Elex Media Komputindo","publisher-place":"Jakarta","title":"Membuat CMS Multifitur","type":"book"},"uris":["http://www.mendeley.com/documents/?uuid=83959c15-b2eb-3c27-a301-6ee010f0c20a"]}],"mendeley":{"formattedCitation":"[20]","plainTextFormattedCitation":"[20]","previouslyFormattedCitation":"[20]"},"properties":{"noteIndex":0},"schema":"https://github.com/citation-style-language/schema/raw/master/csl-citation.json"}</w:instrText>
       </w:r>
       <w:r>
         <w:rPr>
@@ -16669,7 +17205,7 @@
         <w:rPr>
           <w:rFonts w:cs="Arial"/>
         </w:rPr>
-        <w:instrText>ADDIN CSL_CITATION {"citationItems":[{"id":"ITEM-1","itemData":{"URL":"https://www.codepolitan.com/laragon-alternatif-xampp-terbaik-di-windows-5ae1bfaeb07be","abstract":"Pembaca yang menggunakan Windows pasti sudah cukup akrab dengan XAMPP. XAMPP adalah aplikasi pilihan untuk kebutuhan development web PHP di komputer lokal. Untuk penggunaan PHP biasa, XAMPP sudah sangat mumpuni. Namun, XAMPP kurang fleksibel untuk framework yang membutuhkan versi PHP tertentu, memasang ekstensi tertentu, atau membutuhkan konfigurasi lain yang perlu dikostumisasi. Jika kalian sudah capek ngoprek XAMPP untuk menyokong pengembangan web di komputer lokal, cobalah untuk memasang Laragon.","author":[{"dropping-particle":"","family":"Fujimaru","given":"Takagi","non-dropping-particle":"","parse-names":false,"suffix":""}],"container-title":"26 April 2018","id":"ITEM-1","issued":{"date-parts":[["2018"]]},"title":"Laragon, Alternatif XAMPP Terbaik di Windows","type":"webpage"},"uris":["http://www.mendeley.com/documents/?uuid=132ff19f-93bc-4a26-95bb-3b126ac09b14"]}],"mendeley":{"formattedCitation":"[19]","plainTextFormattedCitation":"[19]","previouslyFormattedCitation":"[20]"},"properties":{"noteIndex":0},"schema":"https://github.com/citation-style-language/schema/raw/master/csl-citation.json"}</w:instrText>
+        <w:instrText>ADDIN CSL_CITATION {"citationItems":[{"id":"ITEM-1","itemData":{"URL":"https://www.codepolitan.com/laragon-alternatif-xampp-terbaik-di-windows-5ae1bfaeb07be","abstract":"Pembaca yang menggunakan Windows pasti sudah cukup akrab dengan XAMPP. XAMPP adalah aplikasi pilihan untuk kebutuhan development web PHP di komputer lokal. Untuk penggunaan PHP biasa, XAMPP sudah sangat mumpuni. Namun, XAMPP kurang fleksibel untuk framework yang membutuhkan versi PHP tertentu, memasang ekstensi tertentu, atau membutuhkan konfigurasi lain yang perlu dikostumisasi. Jika kalian sudah capek ngoprek XAMPP untuk menyokong pengembangan web di komputer lokal, cobalah untuk memasang Laragon.","author":[{"dropping-particle":"","family":"Fujimaru","given":"Takagi","non-dropping-particle":"","parse-names":false,"suffix":""}],"container-title":"26 April 2018","id":"ITEM-1","issued":{"date-parts":[["2018"]]},"title":"Laragon, Alternatif XAMPP Terbaik di Windows","type":"webpage"},"uris":["http://www.mendeley.com/documents/?uuid=132ff19f-93bc-4a26-95bb-3b126ac09b14"]}],"mendeley":{"formattedCitation":"[19]","plainTextFormattedCitation":"[19]","previouslyFormattedCitation":"[19]"},"properties":{"noteIndex":0},"schema":"https://github.com/citation-style-language/schema/raw/master/csl-citation.json"}</w:instrText>
       </w:r>
       <w:r>
         <w:rPr>
@@ -16754,7 +17290,7 @@
         <w:rPr>
           <w:rFonts w:cs="Arial"/>
         </w:rPr>
-        <w:instrText>ADDIN CSL_CITATION {"citationItems":[{"id":"ITEM-1","itemData":{"ISBN":"978-602-1514-05-4","abstract":"Pada buku ini akan membahas tentang analisis dan desain sistem dengan disertai suatu studi kasus untuk memudahkan dalam pemahaman. Analisis dan desain sistem itu dimulai dengan analisis dan desain basis data, analisis dan desain sistem untuk pemrograman terstruktur dengan menggunakan DFD, dan analisis dan desain sistem untuk pemrograman berorientasi objek dengan menggunakan UML. Setelah membaca studi kasus tersebut, pembaca diharapkan dapat memahami bagaimana melakukan analisis dan desain sistem untuk pemrograman terstruktur maupun pemrograman berorientasi objek. Untuk menghasilkan analisis dan desain perangkat lunak yang baik, seorang analis seharusnya memahami konsep pemrograman. Tanpa pemahaman konsep pemrograman yang baik, analis tidak mungkin menghasilkan perancangan perangkat lunak yang baik. Pada buku ini juga dijelaskan mengenai tahapan-tahapan yang harus dilalui dalam rakayasa perangkat lunak serta penjelasan secara umum tentang manajemen proyek perangkat lunak. Materi yang dibahas : Analisis dan Desain Sistem SDLC Basis Data Pemrograman Terstruktur Pemrograman Berorientasi Objek Analisis dan Desain Berorientasi Objek Pemodelan dan UML Studi Kasus UML Perancangan Pola Berorientasi Objek Manajemen Proyek Perangkat Lunak","author":[{"dropping-particle":"","family":"Sukamto Ariani","given":"Rosa","non-dropping-particle":"","parse-names":false,"suffix":""},{"dropping-particle":"","family":"Shalahuddin","given":"Muhammad","non-dropping-particle":"","parse-names":false,"suffix":""}],"edition":"Edisi 1","id":"ITEM-1","issued":{"date-parts":[["2014"]]},"number-of-pages":"viii + 296","publisher":"Informatika","publisher-place":"Bandung","title":"Rekayasa Perangkat Lunak Terstruktur dan Berorientasi Objek","type":"book"},"uris":["http://www.mendeley.com/documents/?uuid=54e1b3c2-a159-4a59-8f5e-9f369905fb4e"]}],"mendeley":{"formattedCitation":"[21]","plainTextFormattedCitation":"[21]","previouslyFormattedCitation":"[22]"},"properties":{"noteIndex":0},"schema":"https://github.com/citation-style-language/schema/raw/master/csl-citation.json"}</w:instrText>
+        <w:instrText>ADDIN CSL_CITATION {"citationItems":[{"id":"ITEM-1","itemData":{"ISBN":"978-602-1514-05-4","abstract":"Pada buku ini akan membahas tentang analisis dan desain sistem dengan disertai suatu studi kasus untuk memudahkan dalam pemahaman. Analisis dan desain sistem itu dimulai dengan analisis dan desain basis data, analisis dan desain sistem untuk pemrograman terstruktur dengan menggunakan DFD, dan analisis dan desain sistem untuk pemrograman berorientasi objek dengan menggunakan UML. Setelah membaca studi kasus tersebut, pembaca diharapkan dapat memahami bagaimana melakukan analisis dan desain sistem untuk pemrograman terstruktur maupun pemrograman berorientasi objek. Untuk menghasilkan analisis dan desain perangkat lunak yang baik, seorang analis seharusnya memahami konsep pemrograman. Tanpa pemahaman konsep pemrograman yang baik, analis tidak mungkin menghasilkan perancangan perangkat lunak yang baik. Pada buku ini juga dijelaskan mengenai tahapan-tahapan yang harus dilalui dalam rakayasa perangkat lunak serta penjelasan secara umum tentang manajemen proyek perangkat lunak. Materi yang dibahas : Analisis dan Desain Sistem SDLC Basis Data Pemrograman Terstruktur Pemrograman Berorientasi Objek Analisis dan Desain Berorientasi Objek Pemodelan dan UML Studi Kasus UML Perancangan Pola Berorientasi Objek Manajemen Proyek Perangkat Lunak","author":[{"dropping-particle":"","family":"Sukamto Ariani","given":"Rosa","non-dropping-particle":"","parse-names":false,"suffix":""},{"dropping-particle":"","family":"Shalahuddin","given":"Muhammad","non-dropping-particle":"","parse-names":false,"suffix":""}],"edition":"Edisi 1","id":"ITEM-1","issued":{"date-parts":[["2014"]]},"number-of-pages":"viii + 296","publisher":"Informatika","publisher-place":"Bandung","title":"Rekayasa Perangkat Lunak Terstruktur dan Berorientasi Objek","type":"book"},"uris":["http://www.mendeley.com/documents/?uuid=54e1b3c2-a159-4a59-8f5e-9f369905fb4e"]}],"mendeley":{"formattedCitation":"[21]","plainTextFormattedCitation":"[21]","previouslyFormattedCitation":"[21]"},"properties":{"noteIndex":0},"schema":"https://github.com/citation-style-language/schema/raw/master/csl-citation.json"}</w:instrText>
       </w:r>
       <w:r>
         <w:rPr>
@@ -16847,7 +17383,13 @@
         <w:rPr>
           <w:rFonts w:cs="Arial"/>
         </w:rPr>
-        <w:t xml:space="preserve"> sistem informasi yang akan dibuat.  </w:t>
+        <w:t xml:space="preserve"> sistem informasi yang akan dibuat.</w:t>
+      </w:r>
+      <w:r>
+        <w:rPr>
+          <w:rFonts w:cs="Arial"/>
+        </w:rPr>
+        <w:t xml:space="preserve"> </w:t>
       </w:r>
       <w:r>
         <w:rPr>
@@ -16860,7 +17402,19 @@
         <w:rPr>
           <w:rFonts w:cs="Arial"/>
         </w:rPr>
-        <w:t xml:space="preserve"> mendeskripsikan sebuah interaksi antara satu atau lebih aktor dengan sistem informasi yang akan dibuat.  Secara kasar, </w:t>
+        <w:t xml:space="preserve"> mendeskripsikan sebuah interaksi antara satu atau lebih aktor dengan sistem informasi yang akan dibuat.</w:t>
+      </w:r>
+      <w:r>
+        <w:rPr>
+          <w:rFonts w:cs="Arial"/>
+        </w:rPr>
+        <w:t xml:space="preserve"> </w:t>
+      </w:r>
+      <w:r>
+        <w:rPr>
+          <w:rFonts w:cs="Arial"/>
+        </w:rPr>
+        <w:t xml:space="preserve">Secara kasar, </w:t>
       </w:r>
       <w:r>
         <w:rPr>
@@ -16885,7 +17439,7 @@
         <w:rPr>
           <w:rFonts w:cs="Arial"/>
         </w:rPr>
-        <w:instrText>ADDIN CSL_CITATION {"citationItems":[{"id":"ITEM-1","itemData":{"ISBN":"978-602-1514-05-4","abstract":"Pada buku ini akan membahas tentang analisis dan desain sistem dengan disertai suatu studi kasus untuk memudahkan dalam pemahaman. Analisis dan desain sistem itu dimulai dengan analisis dan desain basis data, analisis dan desain sistem untuk pemrograman terstruktur dengan menggunakan DFD, dan analisis dan desain sistem untuk pemrograman berorientasi objek dengan menggunakan UML. Setelah membaca studi kasus tersebut, pembaca diharapkan dapat memahami bagaimana melakukan analisis dan desain sistem untuk pemrograman terstruktur maupun pemrograman berorientasi objek. Untuk menghasilkan analisis dan desain perangkat lunak yang baik, seorang analis seharusnya memahami konsep pemrograman. Tanpa pemahaman konsep pemrograman yang baik, analis tidak mungkin menghasilkan perancangan perangkat lunak yang baik. Pada buku ini juga dijelaskan mengenai tahapan-tahapan yang harus dilalui dalam rakayasa perangkat lunak serta penjelasan secara umum tentang manajemen proyek perangkat lunak. Materi yang dibahas : Analisis dan Desain Sistem SDLC Basis Data Pemrograman Terstruktur Pemrograman Berorientasi Objek Analisis dan Desain Berorientasi Objek Pemodelan dan UML Studi Kasus UML Perancangan Pola Berorientasi Objek Manajemen Proyek Perangkat Lunak","author":[{"dropping-particle":"","family":"Sukamto Ariani","given":"Rosa","non-dropping-particle":"","parse-names":false,"suffix":""},{"dropping-particle":"","family":"Shalahuddin","given":"Muhammad","non-dropping-particle":"","parse-names":false,"suffix":""}],"edition":"Edisi 1","id":"ITEM-1","issued":{"date-parts":[["2014"]]},"number-of-pages":"viii + 296","publisher":"Informatika","publisher-place":"Bandung","title":"Rekayasa Perangkat Lunak Terstruktur dan Berorientasi Objek","type":"book"},"uris":["http://www.mendeley.com/documents/?uuid=54e1b3c2-a159-4a59-8f5e-9f369905fb4e"]}],"mendeley":{"formattedCitation":"[21]","plainTextFormattedCitation":"[21]","previouslyFormattedCitation":"[22]"},"properties":{"noteIndex":0},"schema":"https://github.com/citation-style-language/schema/raw/master/csl-citation.json"}</w:instrText>
+        <w:instrText>ADDIN CSL_CITATION {"citationItems":[{"id":"ITEM-1","itemData":{"ISBN":"978-602-1514-05-4","abstract":"Pada buku ini akan membahas tentang analisis dan desain sistem dengan disertai suatu studi kasus untuk memudahkan dalam pemahaman. Analisis dan desain sistem itu dimulai dengan analisis dan desain basis data, analisis dan desain sistem untuk pemrograman terstruktur dengan menggunakan DFD, dan analisis dan desain sistem untuk pemrograman berorientasi objek dengan menggunakan UML. Setelah membaca studi kasus tersebut, pembaca diharapkan dapat memahami bagaimana melakukan analisis dan desain sistem untuk pemrograman terstruktur maupun pemrograman berorientasi objek. Untuk menghasilkan analisis dan desain perangkat lunak yang baik, seorang analis seharusnya memahami konsep pemrograman. Tanpa pemahaman konsep pemrograman yang baik, analis tidak mungkin menghasilkan perancangan perangkat lunak yang baik. Pada buku ini juga dijelaskan mengenai tahapan-tahapan yang harus dilalui dalam rakayasa perangkat lunak serta penjelasan secara umum tentang manajemen proyek perangkat lunak. Materi yang dibahas : Analisis dan Desain Sistem SDLC Basis Data Pemrograman Terstruktur Pemrograman Berorientasi Objek Analisis dan Desain Berorientasi Objek Pemodelan dan UML Studi Kasus UML Perancangan Pola Berorientasi Objek Manajemen Proyek Perangkat Lunak","author":[{"dropping-particle":"","family":"Sukamto Ariani","given":"Rosa","non-dropping-particle":"","parse-names":false,"suffix":""},{"dropping-particle":"","family":"Shalahuddin","given":"Muhammad","non-dropping-particle":"","parse-names":false,"suffix":""}],"edition":"Edisi 1","id":"ITEM-1","issued":{"date-parts":[["2014"]]},"number-of-pages":"viii + 296","publisher":"Informatika","publisher-place":"Bandung","title":"Rekayasa Perangkat Lunak Terstruktur dan Berorientasi Objek","type":"book"},"uris":["http://www.mendeley.com/documents/?uuid=54e1b3c2-a159-4a59-8f5e-9f369905fb4e"]}],"mendeley":{"formattedCitation":"[21]","plainTextFormattedCitation":"[21]","previouslyFormattedCitation":"[21]"},"properties":{"noteIndex":0},"schema":"https://github.com/citation-style-language/schema/raw/master/csl-citation.json"}</w:instrText>
       </w:r>
       <w:r>
         <w:rPr>
@@ -16910,7 +17464,19 @@
         <w:rPr>
           <w:rFonts w:cs="Arial"/>
         </w:rPr>
-        <w:t xml:space="preserve">.  Berikut adalah simbol-simbol yang ada pada </w:t>
+        <w:t>.</w:t>
+      </w:r>
+      <w:r>
+        <w:rPr>
+          <w:rFonts w:cs="Arial"/>
+        </w:rPr>
+        <w:t xml:space="preserve"> </w:t>
+      </w:r>
+      <w:r>
+        <w:rPr>
+          <w:rFonts w:cs="Arial"/>
+        </w:rPr>
+        <w:t xml:space="preserve">Berikut adalah simbol-simbol yang ada pada </w:t>
       </w:r>
       <w:r>
         <w:rPr>
@@ -18513,7 +19079,7 @@
         <w:rPr>
           <w:rFonts w:cs="Arial"/>
         </w:rPr>
-        <w:instrText>ADDIN CSL_CITATION {"citationItems":[{"id":"ITEM-1","itemData":{"ISBN":"978-602-1514-05-4","abstract":"Pada buku ini akan membahas tentang analisis dan desain sistem dengan disertai suatu studi kasus untuk memudahkan dalam pemahaman. Analisis dan desain sistem itu dimulai dengan analisis dan desain basis data, analisis dan desain sistem untuk pemrograman terstruktur dengan menggunakan DFD, dan analisis dan desain sistem untuk pemrograman berorientasi objek dengan menggunakan UML. Setelah membaca studi kasus tersebut, pembaca diharapkan dapat memahami bagaimana melakukan analisis dan desain sistem untuk pemrograman terstruktur maupun pemrograman berorientasi objek. Untuk menghasilkan analisis dan desain perangkat lunak yang baik, seorang analis seharusnya memahami konsep pemrograman. Tanpa pemahaman konsep pemrograman yang baik, analis tidak mungkin menghasilkan perancangan perangkat lunak yang baik. Pada buku ini juga dijelaskan mengenai tahapan-tahapan yang harus dilalui dalam rakayasa perangkat lunak serta penjelasan secara umum tentang manajemen proyek perangkat lunak. Materi yang dibahas : Analisis dan Desain Sistem SDLC Basis Data Pemrograman Terstruktur Pemrograman Berorientasi Objek Analisis dan Desain Berorientasi Objek Pemodelan dan UML Studi Kasus UML Perancangan Pola Berorientasi Objek Manajemen Proyek Perangkat Lunak","author":[{"dropping-particle":"","family":"Sukamto Ariani","given":"Rosa","non-dropping-particle":"","parse-names":false,"suffix":""},{"dropping-particle":"","family":"Shalahuddin","given":"Muhammad","non-dropping-particle":"","parse-names":false,"suffix":""}],"edition":"Edisi 1","id":"ITEM-1","issued":{"date-parts":[["2014"]]},"number-of-pages":"viii + 296","publisher":"Informatika","publisher-place":"Bandung","title":"Rekayasa Perangkat Lunak Terstruktur dan Berorientasi Objek","type":"book"},"uris":["http://www.mendeley.com/documents/?uuid=54e1b3c2-a159-4a59-8f5e-9f369905fb4e"]}],"mendeley":{"formattedCitation":"[21]","plainTextFormattedCitation":"[21]","previouslyFormattedCitation":"[22]"},"properties":{"noteIndex":0},"schema":"https://github.com/citation-style-language/schema/raw/master/csl-citation.json"}</w:instrText>
+        <w:instrText>ADDIN CSL_CITATION {"citationItems":[{"id":"ITEM-1","itemData":{"ISBN":"978-602-1514-05-4","abstract":"Pada buku ini akan membahas tentang analisis dan desain sistem dengan disertai suatu studi kasus untuk memudahkan dalam pemahaman. Analisis dan desain sistem itu dimulai dengan analisis dan desain basis data, analisis dan desain sistem untuk pemrograman terstruktur dengan menggunakan DFD, dan analisis dan desain sistem untuk pemrograman berorientasi objek dengan menggunakan UML. Setelah membaca studi kasus tersebut, pembaca diharapkan dapat memahami bagaimana melakukan analisis dan desain sistem untuk pemrograman terstruktur maupun pemrograman berorientasi objek. Untuk menghasilkan analisis dan desain perangkat lunak yang baik, seorang analis seharusnya memahami konsep pemrograman. Tanpa pemahaman konsep pemrograman yang baik, analis tidak mungkin menghasilkan perancangan perangkat lunak yang baik. Pada buku ini juga dijelaskan mengenai tahapan-tahapan yang harus dilalui dalam rakayasa perangkat lunak serta penjelasan secara umum tentang manajemen proyek perangkat lunak. Materi yang dibahas : Analisis dan Desain Sistem SDLC Basis Data Pemrograman Terstruktur Pemrograman Berorientasi Objek Analisis dan Desain Berorientasi Objek Pemodelan dan UML Studi Kasus UML Perancangan Pola Berorientasi Objek Manajemen Proyek Perangkat Lunak","author":[{"dropping-particle":"","family":"Sukamto Ariani","given":"Rosa","non-dropping-particle":"","parse-names":false,"suffix":""},{"dropping-particle":"","family":"Shalahuddin","given":"Muhammad","non-dropping-particle":"","parse-names":false,"suffix":""}],"edition":"Edisi 1","id":"ITEM-1","issued":{"date-parts":[["2014"]]},"number-of-pages":"viii + 296","publisher":"Informatika","publisher-place":"Bandung","title":"Rekayasa Perangkat Lunak Terstruktur dan Berorientasi Objek","type":"book"},"uris":["http://www.mendeley.com/documents/?uuid=54e1b3c2-a159-4a59-8f5e-9f369905fb4e"]}],"mendeley":{"formattedCitation":"[21]","plainTextFormattedCitation":"[21]","previouslyFormattedCitation":"[21]"},"properties":{"noteIndex":0},"schema":"https://github.com/citation-style-language/schema/raw/master/csl-citation.json"}</w:instrText>
       </w:r>
       <w:r>
         <w:rPr>
@@ -19453,7 +20019,19 @@
         <w:rPr>
           <w:rFonts w:cs="Arial"/>
         </w:rPr>
-        <w:t xml:space="preserve"> yang dikirimkan dan diterima antar objek.  Oleh karena itu, untuk menggambar </w:t>
+        <w:t xml:space="preserve"> yang dikirimkan dan diterima antar objek.</w:t>
+      </w:r>
+      <w:r>
+        <w:rPr>
+          <w:rFonts w:cs="Arial"/>
+        </w:rPr>
+        <w:t xml:space="preserve"> </w:t>
+      </w:r>
+      <w:r>
+        <w:rPr>
+          <w:rFonts w:cs="Arial"/>
+        </w:rPr>
+        <w:t xml:space="preserve">Oleh karena itu, untuk menggambar </w:t>
       </w:r>
       <w:r>
         <w:rPr>
@@ -19466,7 +20044,19 @@
         <w:rPr>
           <w:rFonts w:cs="Arial"/>
         </w:rPr>
-        <w:t xml:space="preserve"> maka harus diketahui objek-objek yang terlibat dalam sebuah use case beserta metode-metode yang dimiliki kelas yang diinstansiasi menjadi objek itu.  Banyaknya </w:t>
+        <w:t xml:space="preserve"> maka harus diketahui objek-objek yang terlibat dalam sebuah use case beserta metode-metode yang dimiliki kelas yang diinstansiasi menjadi objek itu.</w:t>
+      </w:r>
+      <w:r>
+        <w:rPr>
+          <w:rFonts w:cs="Arial"/>
+        </w:rPr>
+        <w:t xml:space="preserve"> </w:t>
+      </w:r>
+      <w:r>
+        <w:rPr>
+          <w:rFonts w:cs="Arial"/>
+        </w:rPr>
+        <w:t xml:space="preserve">Banyaknya </w:t>
       </w:r>
       <w:r>
         <w:rPr>
@@ -19504,7 +20094,7 @@
         <w:rPr>
           <w:rFonts w:cs="Arial"/>
         </w:rPr>
-        <w:instrText>ADDIN CSL_CITATION {"citationItems":[{"id":"ITEM-1","itemData":{"ISBN":"978-602-1514-05-4","abstract":"Pada buku ini akan membahas tentang analisis dan desain sistem dengan disertai suatu studi kasus untuk memudahkan dalam pemahaman. Analisis dan desain sistem itu dimulai dengan analisis dan desain basis data, analisis dan desain sistem untuk pemrograman terstruktur dengan menggunakan DFD, dan analisis dan desain sistem untuk pemrograman berorientasi objek dengan menggunakan UML. Setelah membaca studi kasus tersebut, pembaca diharapkan dapat memahami bagaimana melakukan analisis dan desain sistem untuk pemrograman terstruktur maupun pemrograman berorientasi objek. Untuk menghasilkan analisis dan desain perangkat lunak yang baik, seorang analis seharusnya memahami konsep pemrograman. Tanpa pemahaman konsep pemrograman yang baik, analis tidak mungkin menghasilkan perancangan perangkat lunak yang baik. Pada buku ini juga dijelaskan mengenai tahapan-tahapan yang harus dilalui dalam rakayasa perangkat lunak serta penjelasan secara umum tentang manajemen proyek perangkat lunak. Materi yang dibahas : Analisis dan Desain Sistem SDLC Basis Data Pemrograman Terstruktur Pemrograman Berorientasi Objek Analisis dan Desain Berorientasi Objek Pemodelan dan UML Studi Kasus UML Perancangan Pola Berorientasi Objek Manajemen Proyek Perangkat Lunak","author":[{"dropping-particle":"","family":"Sukamto Ariani","given":"Rosa","non-dropping-particle":"","parse-names":false,"suffix":""},{"dropping-particle":"","family":"Shalahuddin","given":"Muhammad","non-dropping-particle":"","parse-names":false,"suffix":""}],"edition":"Edisi 1","id":"ITEM-1","issued":{"date-parts":[["2014"]]},"number-of-pages":"viii + 296","publisher":"Informatika","publisher-place":"Bandung","title":"Rekayasa Perangkat Lunak Terstruktur dan Berorientasi Objek","type":"book"},"uris":["http://www.mendeley.com/documents/?uuid=54e1b3c2-a159-4a59-8f5e-9f369905fb4e"]}],"mendeley":{"formattedCitation":"[21]","plainTextFormattedCitation":"[21]","previouslyFormattedCitation":"[22]"},"properties":{"noteIndex":0},"schema":"https://github.com/citation-style-language/schema/raw/master/csl-citation.json"}</w:instrText>
+        <w:instrText>ADDIN CSL_CITATION {"citationItems":[{"id":"ITEM-1","itemData":{"ISBN":"978-602-1514-05-4","abstract":"Pada buku ini akan membahas tentang analisis dan desain sistem dengan disertai suatu studi kasus untuk memudahkan dalam pemahaman. Analisis dan desain sistem itu dimulai dengan analisis dan desain basis data, analisis dan desain sistem untuk pemrograman terstruktur dengan menggunakan DFD, dan analisis dan desain sistem untuk pemrograman berorientasi objek dengan menggunakan UML. Setelah membaca studi kasus tersebut, pembaca diharapkan dapat memahami bagaimana melakukan analisis dan desain sistem untuk pemrograman terstruktur maupun pemrograman berorientasi objek. Untuk menghasilkan analisis dan desain perangkat lunak yang baik, seorang analis seharusnya memahami konsep pemrograman. Tanpa pemahaman konsep pemrograman yang baik, analis tidak mungkin menghasilkan perancangan perangkat lunak yang baik. Pada buku ini juga dijelaskan mengenai tahapan-tahapan yang harus dilalui dalam rakayasa perangkat lunak serta penjelasan secara umum tentang manajemen proyek perangkat lunak. Materi yang dibahas : Analisis dan Desain Sistem SDLC Basis Data Pemrograman Terstruktur Pemrograman Berorientasi Objek Analisis dan Desain Berorientasi Objek Pemodelan dan UML Studi Kasus UML Perancangan Pola Berorientasi Objek Manajemen Proyek Perangkat Lunak","author":[{"dropping-particle":"","family":"Sukamto Ariani","given":"Rosa","non-dropping-particle":"","parse-names":false,"suffix":""},{"dropping-particle":"","family":"Shalahuddin","given":"Muhammad","non-dropping-particle":"","parse-names":false,"suffix":""}],"edition":"Edisi 1","id":"ITEM-1","issued":{"date-parts":[["2014"]]},"number-of-pages":"viii + 296","publisher":"Informatika","publisher-place":"Bandung","title":"Rekayasa Perangkat Lunak Terstruktur dan Berorientasi Objek","type":"book"},"uris":["http://www.mendeley.com/documents/?uuid=54e1b3c2-a159-4a59-8f5e-9f369905fb4e"]}],"mendeley":{"formattedCitation":"[21]","plainTextFormattedCitation":"[21]","previouslyFormattedCitation":"[21]"},"properties":{"noteIndex":0},"schema":"https://github.com/citation-style-language/schema/raw/master/csl-citation.json"}</w:instrText>
       </w:r>
       <w:r>
         <w:rPr>
@@ -19917,7 +20507,7 @@
               <w:rPr>
                 <w:szCs w:val="24"/>
               </w:rPr>
-              <w:t xml:space="preserve">.  </w:t>
+              <w:t xml:space="preserve">. </w:t>
             </w:r>
             <w:proofErr w:type="spellStart"/>
             <w:r>
@@ -21835,7 +22425,7 @@
         <w:t>Class Diagram</w:t>
       </w:r>
       <w:r>
-        <w:t xml:space="preserve"> menggambarkan struktur sistem dari segi pendefinisian kelas-kelas yang akan dibuat untuk membangun sistem.  Kelas memiliki apa yang disebut atribut dan metode atau operasi. </w:t>
+        <w:t xml:space="preserve"> menggambarkan struktur sistem dari segi pendefinisian kelas-kelas yang akan dibuat untuk membangun sistem. Kelas memiliki apa yang disebut atribut dan metode atau operasi. </w:t>
       </w:r>
       <w:r>
         <w:rPr>
@@ -21871,7 +22461,7 @@
         <w:fldChar w:fldCharType="begin" w:fldLock="1"/>
       </w:r>
       <w:r>
-        <w:instrText>ADDIN CSL_CITATION {"citationItems":[{"id":"ITEM-1","itemData":{"ISBN":"978-602-1514-05-4","abstract":"Pada buku ini akan membahas tentang analisis dan desain sistem dengan disertai suatu studi kasus untuk memudahkan dalam pemahaman. Analisis dan desain sistem itu dimulai dengan analisis dan desain basis data, analisis dan desain sistem untuk pemrograman terstruktur dengan menggunakan DFD, dan analisis dan desain sistem untuk pemrograman berorientasi objek dengan menggunakan UML. Setelah membaca studi kasus tersebut, pembaca diharapkan dapat memahami bagaimana melakukan analisis dan desain sistem untuk pemrograman terstruktur maupun pemrograman berorientasi objek. Untuk menghasilkan analisis dan desain perangkat lunak yang baik, seorang analis seharusnya memahami konsep pemrograman. Tanpa pemahaman konsep pemrograman yang baik, analis tidak mungkin menghasilkan perancangan perangkat lunak yang baik. Pada buku ini juga dijelaskan mengenai tahapan-tahapan yang harus dilalui dalam rakayasa perangkat lunak serta penjelasan secara umum tentang manajemen proyek perangkat lunak. Materi yang dibahas : Analisis dan Desain Sistem SDLC Basis Data Pemrograman Terstruktur Pemrograman Berorientasi Objek Analisis dan Desain Berorientasi Objek Pemodelan dan UML Studi Kasus UML Perancangan Pola Berorientasi Objek Manajemen Proyek Perangkat Lunak","author":[{"dropping-particle":"","family":"Sukamto Ariani","given":"Rosa","non-dropping-particle":"","parse-names":false,"suffix":""},{"dropping-particle":"","family":"Shalahuddin","given":"Muhammad","non-dropping-particle":"","parse-names":false,"suffix":""}],"edition":"Edisi 1","id":"ITEM-1","issued":{"date-parts":[["2014"]]},"number-of-pages":"viii + 296","publisher":"Informatika","publisher-place":"Bandung","title":"Rekayasa Perangkat Lunak Terstruktur dan Berorientasi Objek","type":"book"},"uris":["http://www.mendeley.com/documents/?uuid=54e1b3c2-a159-4a59-8f5e-9f369905fb4e"]}],"mendeley":{"formattedCitation":"[21]","plainTextFormattedCitation":"[21]","previouslyFormattedCitation":"[22]"},"properties":{"noteIndex":0},"schema":"https://github.com/citation-style-language/schema/raw/master/csl-citation.json"}</w:instrText>
+        <w:instrText>ADDIN CSL_CITATION {"citationItems":[{"id":"ITEM-1","itemData":{"ISBN":"978-602-1514-05-4","abstract":"Pada buku ini akan membahas tentang analisis dan desain sistem dengan disertai suatu studi kasus untuk memudahkan dalam pemahaman. Analisis dan desain sistem itu dimulai dengan analisis dan desain basis data, analisis dan desain sistem untuk pemrograman terstruktur dengan menggunakan DFD, dan analisis dan desain sistem untuk pemrograman berorientasi objek dengan menggunakan UML. Setelah membaca studi kasus tersebut, pembaca diharapkan dapat memahami bagaimana melakukan analisis dan desain sistem untuk pemrograman terstruktur maupun pemrograman berorientasi objek. Untuk menghasilkan analisis dan desain perangkat lunak yang baik, seorang analis seharusnya memahami konsep pemrograman. Tanpa pemahaman konsep pemrograman yang baik, analis tidak mungkin menghasilkan perancangan perangkat lunak yang baik. Pada buku ini juga dijelaskan mengenai tahapan-tahapan yang harus dilalui dalam rakayasa perangkat lunak serta penjelasan secara umum tentang manajemen proyek perangkat lunak. Materi yang dibahas : Analisis dan Desain Sistem SDLC Basis Data Pemrograman Terstruktur Pemrograman Berorientasi Objek Analisis dan Desain Berorientasi Objek Pemodelan dan UML Studi Kasus UML Perancangan Pola Berorientasi Objek Manajemen Proyek Perangkat Lunak","author":[{"dropping-particle":"","family":"Sukamto Ariani","given":"Rosa","non-dropping-particle":"","parse-names":false,"suffix":""},{"dropping-particle":"","family":"Shalahuddin","given":"Muhammad","non-dropping-particle":"","parse-names":false,"suffix":""}],"edition":"Edisi 1","id":"ITEM-1","issued":{"date-parts":[["2014"]]},"number-of-pages":"viii + 296","publisher":"Informatika","publisher-place":"Bandung","title":"Rekayasa Perangkat Lunak Terstruktur dan Berorientasi Objek","type":"book"},"uris":["http://www.mendeley.com/documents/?uuid=54e1b3c2-a159-4a59-8f5e-9f369905fb4e"]}],"mendeley":{"formattedCitation":"[21]","plainTextFormattedCitation":"[21]","previouslyFormattedCitation":"[21]"},"properties":{"noteIndex":0},"schema":"https://github.com/citation-style-language/schema/raw/master/csl-citation.json"}</w:instrText>
       </w:r>
       <w:r>
         <w:fldChar w:fldCharType="separate"/>
@@ -25082,7 +25672,7 @@
         <w:rPr>
           <w:rFonts w:cs="Arial"/>
         </w:rPr>
-        <w:instrText>ADDIN CSL_CITATION {"citationItems":[{"id":"ITEM-1","itemData":{"ISBN":"978-602-1514-41-2","author":[{"dropping-particle":"","family":"Eka Pratama","given":"I Putu Agus","non-dropping-particle":"","parse-names":false,"suffix":""}],"edition":"Edisi 1","id":"ITEM-1","issued":{"date-parts":[["2014"]]},"number-of-pages":"508","publisher":"Informatika","publisher-place":"Bandung","title":"Sistem Informasi dan Implementasinya","type":"book"},"uris":["http://www.mendeley.com/documents/?uuid=eb38b562-e427-4a87-a17b-c84996d8d3da"]}],"mendeley":{"formattedCitation":"[22]","plainTextFormattedCitation":"[22]","previouslyFormattedCitation":"[23]"},"properties":{"noteIndex":0},"schema":"https://github.com/citation-style-language/schema/raw/master/csl-citation.json"}</w:instrText>
+        <w:instrText>ADDIN CSL_CITATION {"citationItems":[{"id":"ITEM-1","itemData":{"ISBN":"978-602-1514-41-2","author":[{"dropping-particle":"","family":"Eka Pratama","given":"I Putu Agus","non-dropping-particle":"","parse-names":false,"suffix":""}],"edition":"Edisi 1","id":"ITEM-1","issued":{"date-parts":[["2014"]]},"number-of-pages":"508","publisher":"Informatika","publisher-place":"Bandung","title":"Sistem Informasi dan Implementasinya","type":"book"},"uris":["http://www.mendeley.com/documents/?uuid=eb38b562-e427-4a87-a17b-c84996d8d3da"]}],"mendeley":{"formattedCitation":"[22]","plainTextFormattedCitation":"[22]","previouslyFormattedCitation":"[22]"},"properties":{"noteIndex":0},"schema":"https://github.com/citation-style-language/schema/raw/master/csl-citation.json"}</w:instrText>
       </w:r>
       <w:r>
         <w:rPr>
@@ -25551,7 +26141,14 @@
           <w:rFonts w:cs="Arial"/>
           <w:noProof/>
         </w:rPr>
-        <w:t xml:space="preserve">,  </w:t>
+        <w:t>,</w:t>
+      </w:r>
+      <w:r>
+        <w:rPr>
+          <w:rFonts w:cs="Arial"/>
+          <w:noProof/>
+        </w:rPr>
+        <w:t xml:space="preserve"> </w:t>
       </w:r>
       <w:r>
         <w:rPr>
@@ -25963,7 +26560,19 @@
         <w:rPr>
           <w:rFonts w:cs="Arial"/>
         </w:rPr>
-        <w:t xml:space="preserve">aringan distribusi yang dimiliki oleh PT. Jamu Jaya Pamungkas masih terbatas pada beberapa wilayah tertentu saja, sehingga </w:t>
+        <w:t xml:space="preserve">aringan </w:t>
+      </w:r>
+      <w:r>
+        <w:rPr>
+          <w:rFonts w:cs="Arial"/>
+        </w:rPr>
+        <w:t>pemasaran dan distribusi</w:t>
+      </w:r>
+      <w:r>
+        <w:rPr>
+          <w:rFonts w:cs="Arial"/>
+        </w:rPr>
+        <w:t xml:space="preserve"> yang dimiliki oleh PT. Jamu Jaya Pamungkas masih terbatas pada beberapa wilayah tertentu saja, sehingga </w:t>
       </w:r>
       <w:r>
         <w:rPr>
@@ -31334,6 +31943,19 @@
         </w:rPr>
         <w:t>, Edisi 1. Bandung: Informatika, 2014.</w:t>
       </w:r>
+    </w:p>
+    <w:p>
+      <w:pPr>
+        <w:widowControl w:val="0"/>
+        <w:autoSpaceDE w:val="0"/>
+        <w:autoSpaceDN w:val="0"/>
+        <w:adjustRightInd w:val="0"/>
+        <w:ind w:left="709" w:hanging="709"/>
+        <w:rPr>
+          <w:rFonts w:cs="Arial"/>
+          <w:noProof/>
+        </w:rPr>
+      </w:pPr>
       <w:r>
         <w:rPr>
           <w:rFonts w:cs="Arial"/>
@@ -31477,6 +32099,7 @@
           <w:docPartUnique/>
         </w:docPartObj>
       </w:sdtPr>
+      <w:sdtEndPr/>
       <w:sdtContent>
         <w:r>
           <w:fldChar w:fldCharType="begin"/>
@@ -36187,7 +36810,7 @@
 </file>
 
 <file path=customXml/itemProps1.xml><?xml version="1.0" encoding="utf-8"?>
-<ds:datastoreItem xmlns:ds="http://schemas.openxmlformats.org/officeDocument/2006/customXml" ds:itemID="{B458C09E-3003-4669-9F12-65AD0977787E}">
+<ds:datastoreItem xmlns:ds="http://schemas.openxmlformats.org/officeDocument/2006/customXml" ds:itemID="{D152402E-76D0-43D1-B37E-2F9C5348A222}">
   <ds:schemaRefs>
     <ds:schemaRef ds:uri="http://schemas.openxmlformats.org/officeDocument/2006/bibliography"/>
   </ds:schemaRefs>

</xml_diff>

<commit_message>
+ Fix wrong year on cover page (2019 into 2020)
</commit_message>
<xml_diff>
--- a/Proposal/SI-2020-180030070 - Sebelum Ujian Proposal.docx
+++ b/Proposal/SI-2020-180030070 - Sebelum Ujian Proposal.docx
@@ -483,7 +483,7 @@
           <w:noProof/>
           <w:sz w:val="28"/>
           <w:szCs w:val="28"/>
-          <w:lang w:val="id-ID"/>
+          <w:lang w:val="en-US"/>
         </w:rPr>
         <w:sectPr>
           <w:headerReference w:type="even" r:id="rId9"/>
@@ -555,9 +555,9 @@
           <w:noProof/>
           <w:sz w:val="28"/>
           <w:szCs w:val="28"/>
-          <w:lang w:val="id-ID"/>
-        </w:rPr>
-        <w:t>2019</w:t>
+          <w:lang w:val="en-US"/>
+        </w:rPr>
+        <w:t>2020</w:t>
       </w:r>
     </w:p>
     <w:p>
@@ -36810,7 +36810,7 @@
 </file>
 
 <file path=customXml/itemProps1.xml><?xml version="1.0" encoding="utf-8"?>
-<ds:datastoreItem xmlns:ds="http://schemas.openxmlformats.org/officeDocument/2006/customXml" ds:itemID="{D152402E-76D0-43D1-B37E-2F9C5348A222}">
+<ds:datastoreItem xmlns:ds="http://schemas.openxmlformats.org/officeDocument/2006/customXml" ds:itemID="{95DE51BA-900B-4B38-811E-308462DDBD75}">
   <ds:schemaRefs>
     <ds:schemaRef ds:uri="http://schemas.openxmlformats.org/officeDocument/2006/bibliography"/>
   </ds:schemaRefs>

</xml_diff>